<commit_message>
revisi pasca sempro 10/02/2023
</commit_message>
<xml_diff>
--- a/TEA BG.docx
+++ b/TEA BG.docx
@@ -780,7 +780,7 @@
           <w:lang w:val="sv-SE"/>
         </w:rPr>
       </w:pPr>
-      <w:bookmarkStart w:id="1" w:name="_Toc126391673"/>
+      <w:bookmarkStart w:id="1" w:name="_Toc127718862"/>
       <w:r>
         <w:rPr>
           <w:lang w:val="sv-SE"/>
@@ -1238,7 +1238,7 @@
           <w:lang w:val="en-ID"/>
         </w:rPr>
       </w:pPr>
-      <w:bookmarkStart w:id="2" w:name="_Toc126391674"/>
+      <w:bookmarkStart w:id="2" w:name="_Toc127718863"/>
       <w:r>
         <w:rPr>
           <w:lang w:val="en-ID"/>
@@ -1299,7 +1299,7 @@
           <w:r>
             <w:fldChar w:fldCharType="separate"/>
           </w:r>
-          <w:hyperlink w:anchor="_Toc126391673" w:history="1">
+          <w:hyperlink w:anchor="_Toc127718862" w:history="1">
             <w:r>
               <w:rPr>
                 <w:rStyle w:val="Hyperlink"/>
@@ -1327,7 +1327,7 @@
                 <w:noProof/>
                 <w:webHidden/>
               </w:rPr>
-              <w:instrText xml:space="preserve"> PAGEREF _Toc126391673 \h </w:instrText>
+              <w:instrText xml:space="preserve"> PAGEREF _Toc127718862 \h </w:instrText>
             </w:r>
             <w:r>
               <w:rPr>
@@ -1373,7 +1373,7 @@
               <w14:ligatures w14:val="none"/>
             </w:rPr>
           </w:pPr>
-          <w:hyperlink w:anchor="_Toc126391674" w:history="1">
+          <w:hyperlink w:anchor="_Toc127718863" w:history="1">
             <w:r>
               <w:rPr>
                 <w:rStyle w:val="Hyperlink"/>
@@ -1401,7 +1401,7 @@
                 <w:noProof/>
                 <w:webHidden/>
               </w:rPr>
-              <w:instrText xml:space="preserve"> PAGEREF _Toc126391674 \h </w:instrText>
+              <w:instrText xml:space="preserve"> PAGEREF _Toc127718863 \h </w:instrText>
             </w:r>
             <w:r>
               <w:rPr>
@@ -1447,12 +1447,12 @@
               <w14:ligatures w14:val="none"/>
             </w:rPr>
           </w:pPr>
-          <w:hyperlink w:anchor="_Toc126391675" w:history="1">
+          <w:hyperlink w:anchor="_Toc127718864" w:history="1">
             <w:r>
               <w:rPr>
                 <w:rStyle w:val="Hyperlink"/>
                 <w:noProof/>
-                <w:lang w:val="en-ID"/>
+                <w:lang w:val="sv-SE"/>
               </w:rPr>
               <w:t>DAFTAR TABEL</w:t>
             </w:r>
@@ -1475,7 +1475,7 @@
                 <w:noProof/>
                 <w:webHidden/>
               </w:rPr>
-              <w:instrText xml:space="preserve"> PAGEREF _Toc126391675 \h </w:instrText>
+              <w:instrText xml:space="preserve"> PAGEREF _Toc127718864 \h </w:instrText>
             </w:r>
             <w:r>
               <w:rPr>
@@ -1521,7 +1521,7 @@
               <w14:ligatures w14:val="none"/>
             </w:rPr>
           </w:pPr>
-          <w:hyperlink w:anchor="_Toc126391676" w:history="1">
+          <w:hyperlink w:anchor="_Toc127718865" w:history="1">
             <w:r>
               <w:rPr>
                 <w:rStyle w:val="Hyperlink"/>
@@ -1549,7 +1549,7 @@
                 <w:noProof/>
                 <w:webHidden/>
               </w:rPr>
-              <w:instrText xml:space="preserve"> PAGEREF _Toc126391676 \h </w:instrText>
+              <w:instrText xml:space="preserve"> PAGEREF _Toc127718865 \h </w:instrText>
             </w:r>
             <w:r>
               <w:rPr>
@@ -1595,7 +1595,7 @@
               <w14:ligatures w14:val="none"/>
             </w:rPr>
           </w:pPr>
-          <w:hyperlink w:anchor="_Toc126391677" w:history="1">
+          <w:hyperlink w:anchor="_Toc127718866" w:history="1">
             <w:r>
               <w:rPr>
                 <w:rStyle w:val="Hyperlink"/>
@@ -1622,7 +1622,7 @@
                 <w:noProof/>
                 <w:webHidden/>
               </w:rPr>
-              <w:instrText xml:space="preserve"> PAGEREF _Toc126391677 \h </w:instrText>
+              <w:instrText xml:space="preserve"> PAGEREF _Toc127718866 \h </w:instrText>
             </w:r>
             <w:r>
               <w:rPr>
@@ -1668,7 +1668,7 @@
               <w14:ligatures w14:val="none"/>
             </w:rPr>
           </w:pPr>
-          <w:hyperlink w:anchor="_Toc126391678" w:history="1">
+          <w:hyperlink w:anchor="_Toc127718867" w:history="1">
             <w:r>
               <w:rPr>
                 <w:rStyle w:val="Hyperlink"/>
@@ -1695,7 +1695,7 @@
                 <w:noProof/>
                 <w:webHidden/>
               </w:rPr>
-              <w:instrText xml:space="preserve"> PAGEREF _Toc126391678 \h </w:instrText>
+              <w:instrText xml:space="preserve"> PAGEREF _Toc127718867 \h </w:instrText>
             </w:r>
             <w:r>
               <w:rPr>
@@ -1741,7 +1741,7 @@
               <w14:ligatures w14:val="none"/>
             </w:rPr>
           </w:pPr>
-          <w:hyperlink w:anchor="_Toc126391679" w:history="1">
+          <w:hyperlink w:anchor="_Toc127718868" w:history="1">
             <w:r>
               <w:rPr>
                 <w:rStyle w:val="Hyperlink"/>
@@ -1769,7 +1769,7 @@
                 <w:noProof/>
                 <w:webHidden/>
               </w:rPr>
-              <w:instrText xml:space="preserve"> PAGEREF _Toc126391679 \h </w:instrText>
+              <w:instrText xml:space="preserve"> PAGEREF _Toc127718868 \h </w:instrText>
             </w:r>
             <w:r>
               <w:rPr>
@@ -1815,7 +1815,7 @@
               <w14:ligatures w14:val="none"/>
             </w:rPr>
           </w:pPr>
-          <w:hyperlink w:anchor="_Toc126391680" w:history="1">
+          <w:hyperlink w:anchor="_Toc127718869" w:history="1">
             <w:r>
               <w:rPr>
                 <w:rStyle w:val="Hyperlink"/>
@@ -1843,7 +1843,7 @@
                 <w:noProof/>
                 <w:webHidden/>
               </w:rPr>
-              <w:instrText xml:space="preserve"> PAGEREF _Toc126391680 \h </w:instrText>
+              <w:instrText xml:space="preserve"> PAGEREF _Toc127718869 \h </w:instrText>
             </w:r>
             <w:r>
               <w:rPr>
@@ -1889,7 +1889,7 @@
               <w14:ligatures w14:val="none"/>
             </w:rPr>
           </w:pPr>
-          <w:hyperlink w:anchor="_Toc126391681" w:history="1">
+          <w:hyperlink w:anchor="_Toc127718870" w:history="1">
             <w:r>
               <w:rPr>
                 <w:rStyle w:val="Hyperlink"/>
@@ -1917,7 +1917,7 @@
                 <w:noProof/>
                 <w:webHidden/>
               </w:rPr>
-              <w:instrText xml:space="preserve"> PAGEREF _Toc126391681 \h </w:instrText>
+              <w:instrText xml:space="preserve"> PAGEREF _Toc127718870 \h </w:instrText>
             </w:r>
             <w:r>
               <w:rPr>
@@ -1963,7 +1963,7 @@
               <w14:ligatures w14:val="none"/>
             </w:rPr>
           </w:pPr>
-          <w:hyperlink w:anchor="_Toc126391682" w:history="1">
+          <w:hyperlink w:anchor="_Toc127718871" w:history="1">
             <w:r>
               <w:rPr>
                 <w:rStyle w:val="Hyperlink"/>
@@ -1991,7 +1991,7 @@
                 <w:noProof/>
                 <w:webHidden/>
               </w:rPr>
-              <w:instrText xml:space="preserve"> PAGEREF _Toc126391682 \h </w:instrText>
+              <w:instrText xml:space="preserve"> PAGEREF _Toc127718871 \h </w:instrText>
             </w:r>
             <w:r>
               <w:rPr>
@@ -2037,7 +2037,7 @@
               <w14:ligatures w14:val="none"/>
             </w:rPr>
           </w:pPr>
-          <w:hyperlink w:anchor="_Toc126391683" w:history="1">
+          <w:hyperlink w:anchor="_Toc127718872" w:history="1">
             <w:r>
               <w:rPr>
                 <w:rStyle w:val="Hyperlink"/>
@@ -2065,7 +2065,7 @@
                 <w:noProof/>
                 <w:webHidden/>
               </w:rPr>
-              <w:instrText xml:space="preserve"> PAGEREF _Toc126391683 \h </w:instrText>
+              <w:instrText xml:space="preserve"> PAGEREF _Toc127718872 \h </w:instrText>
             </w:r>
             <w:r>
               <w:rPr>
@@ -2111,7 +2111,7 @@
               <w14:ligatures w14:val="none"/>
             </w:rPr>
           </w:pPr>
-          <w:hyperlink w:anchor="_Toc126391684" w:history="1">
+          <w:hyperlink w:anchor="_Toc127718873" w:history="1">
             <w:r>
               <w:rPr>
                 <w:rStyle w:val="Hyperlink"/>
@@ -2139,7 +2139,7 @@
                 <w:noProof/>
                 <w:webHidden/>
               </w:rPr>
-              <w:instrText xml:space="preserve"> PAGEREF _Toc126391684 \h </w:instrText>
+              <w:instrText xml:space="preserve"> PAGEREF _Toc127718873 \h </w:instrText>
             </w:r>
             <w:r>
               <w:rPr>
@@ -2185,7 +2185,7 @@
               <w14:ligatures w14:val="none"/>
             </w:rPr>
           </w:pPr>
-          <w:hyperlink w:anchor="_Toc126391685" w:history="1">
+          <w:hyperlink w:anchor="_Toc127718874" w:history="1">
             <w:r>
               <w:rPr>
                 <w:rStyle w:val="Hyperlink"/>
@@ -2213,7 +2213,7 @@
                 <w:noProof/>
                 <w:webHidden/>
               </w:rPr>
-              <w:instrText xml:space="preserve"> PAGEREF _Toc126391685 \h </w:instrText>
+              <w:instrText xml:space="preserve"> PAGEREF _Toc127718874 \h </w:instrText>
             </w:r>
             <w:r>
               <w:rPr>
@@ -2259,7 +2259,7 @@
               <w14:ligatures w14:val="none"/>
             </w:rPr>
           </w:pPr>
-          <w:hyperlink w:anchor="_Toc126391686" w:history="1">
+          <w:hyperlink w:anchor="_Toc127718875" w:history="1">
             <w:r>
               <w:rPr>
                 <w:rStyle w:val="Hyperlink"/>
@@ -2287,7 +2287,7 @@
                 <w:noProof/>
                 <w:webHidden/>
               </w:rPr>
-              <w:instrText xml:space="preserve"> PAGEREF _Toc126391686 \h </w:instrText>
+              <w:instrText xml:space="preserve"> PAGEREF _Toc127718875 \h </w:instrText>
             </w:r>
             <w:r>
               <w:rPr>
@@ -2333,7 +2333,7 @@
               <w14:ligatures w14:val="none"/>
             </w:rPr>
           </w:pPr>
-          <w:hyperlink w:anchor="_Toc126391687" w:history="1">
+          <w:hyperlink w:anchor="_Toc127718876" w:history="1">
             <w:r>
               <w:rPr>
                 <w:rStyle w:val="Hyperlink"/>
@@ -2361,7 +2361,7 @@
                 <w:noProof/>
                 <w:webHidden/>
               </w:rPr>
-              <w:instrText xml:space="preserve"> PAGEREF _Toc126391687 \h </w:instrText>
+              <w:instrText xml:space="preserve"> PAGEREF _Toc127718876 \h </w:instrText>
             </w:r>
             <w:r>
               <w:rPr>
@@ -2381,7 +2381,7 @@
                 <w:noProof/>
                 <w:webHidden/>
               </w:rPr>
-              <w:t>9</w:t>
+              <w:t>10</w:t>
             </w:r>
             <w:r>
               <w:rPr>
@@ -2407,7 +2407,7 @@
               <w14:ligatures w14:val="none"/>
             </w:rPr>
           </w:pPr>
-          <w:hyperlink w:anchor="_Toc126391688" w:history="1">
+          <w:hyperlink w:anchor="_Toc127718877" w:history="1">
             <w:r>
               <w:rPr>
                 <w:rStyle w:val="Hyperlink"/>
@@ -2435,7 +2435,7 @@
                 <w:noProof/>
                 <w:webHidden/>
               </w:rPr>
-              <w:instrText xml:space="preserve"> PAGEREF _Toc126391688 \h </w:instrText>
+              <w:instrText xml:space="preserve"> PAGEREF _Toc127718877 \h </w:instrText>
             </w:r>
             <w:r>
               <w:rPr>
@@ -2455,7 +2455,7 @@
                 <w:noProof/>
                 <w:webHidden/>
               </w:rPr>
-              <w:t>9</w:t>
+              <w:t>10</w:t>
             </w:r>
             <w:r>
               <w:rPr>
@@ -2481,7 +2481,7 @@
               <w14:ligatures w14:val="none"/>
             </w:rPr>
           </w:pPr>
-          <w:hyperlink w:anchor="_Toc126391689" w:history="1">
+          <w:hyperlink w:anchor="_Toc127718878" w:history="1">
             <w:r>
               <w:rPr>
                 <w:rStyle w:val="Hyperlink"/>
@@ -2509,7 +2509,7 @@
                 <w:noProof/>
                 <w:webHidden/>
               </w:rPr>
-              <w:instrText xml:space="preserve"> PAGEREF _Toc126391689 \h </w:instrText>
+              <w:instrText xml:space="preserve"> PAGEREF _Toc127718878 \h </w:instrText>
             </w:r>
             <w:r>
               <w:rPr>
@@ -2529,7 +2529,7 @@
                 <w:noProof/>
                 <w:webHidden/>
               </w:rPr>
-              <w:t>16</w:t>
+              <w:t>17</w:t>
             </w:r>
             <w:r>
               <w:rPr>
@@ -2555,7 +2555,7 @@
               <w14:ligatures w14:val="none"/>
             </w:rPr>
           </w:pPr>
-          <w:hyperlink w:anchor="_Toc126391690" w:history="1">
+          <w:hyperlink w:anchor="_Toc127718879" w:history="1">
             <w:r>
               <w:rPr>
                 <w:rStyle w:val="Hyperlink"/>
@@ -2583,7 +2583,7 @@
                 <w:noProof/>
                 <w:webHidden/>
               </w:rPr>
-              <w:instrText xml:space="preserve"> PAGEREF _Toc126391690 \h </w:instrText>
+              <w:instrText xml:space="preserve"> PAGEREF _Toc127718879 \h </w:instrText>
             </w:r>
             <w:r>
               <w:rPr>
@@ -2603,7 +2603,7 @@
                 <w:noProof/>
                 <w:webHidden/>
               </w:rPr>
-              <w:t>18</w:t>
+              <w:t>19</w:t>
             </w:r>
             <w:r>
               <w:rPr>
@@ -2629,7 +2629,7 @@
               <w14:ligatures w14:val="none"/>
             </w:rPr>
           </w:pPr>
-          <w:hyperlink w:anchor="_Toc126391691" w:history="1">
+          <w:hyperlink w:anchor="_Toc127718880" w:history="1">
             <w:r>
               <w:rPr>
                 <w:rStyle w:val="Hyperlink"/>
@@ -2657,7 +2657,7 @@
                 <w:noProof/>
                 <w:webHidden/>
               </w:rPr>
-              <w:instrText xml:space="preserve"> PAGEREF _Toc126391691 \h </w:instrText>
+              <w:instrText xml:space="preserve"> PAGEREF _Toc127718880 \h </w:instrText>
             </w:r>
             <w:r>
               <w:rPr>
@@ -2677,7 +2677,7 @@
                 <w:noProof/>
                 <w:webHidden/>
               </w:rPr>
-              <w:t>19</w:t>
+              <w:t>20</w:t>
             </w:r>
             <w:r>
               <w:rPr>
@@ -2703,7 +2703,7 @@
               <w14:ligatures w14:val="none"/>
             </w:rPr>
           </w:pPr>
-          <w:hyperlink w:anchor="_Toc126391692" w:history="1">
+          <w:hyperlink w:anchor="_Toc127718881" w:history="1">
             <w:r>
               <w:rPr>
                 <w:rStyle w:val="Hyperlink"/>
@@ -2731,7 +2731,7 @@
                 <w:noProof/>
                 <w:webHidden/>
               </w:rPr>
-              <w:instrText xml:space="preserve"> PAGEREF _Toc126391692 \h </w:instrText>
+              <w:instrText xml:space="preserve"> PAGEREF _Toc127718881 \h </w:instrText>
             </w:r>
             <w:r>
               <w:rPr>
@@ -2751,7 +2751,7 @@
                 <w:noProof/>
                 <w:webHidden/>
               </w:rPr>
-              <w:t>19</w:t>
+              <w:t>20</w:t>
             </w:r>
             <w:r>
               <w:rPr>
@@ -2777,7 +2777,7 @@
               <w14:ligatures w14:val="none"/>
             </w:rPr>
           </w:pPr>
-          <w:hyperlink w:anchor="_Toc126391693" w:history="1">
+          <w:hyperlink w:anchor="_Toc127718882" w:history="1">
             <w:r>
               <w:rPr>
                 <w:rStyle w:val="Hyperlink"/>
@@ -2805,7 +2805,7 @@
                 <w:noProof/>
                 <w:webHidden/>
               </w:rPr>
-              <w:instrText xml:space="preserve"> PAGEREF _Toc126391693 \h </w:instrText>
+              <w:instrText xml:space="preserve"> PAGEREF _Toc127718882 \h </w:instrText>
             </w:r>
             <w:r>
               <w:rPr>
@@ -2825,7 +2825,7 @@
                 <w:noProof/>
                 <w:webHidden/>
               </w:rPr>
-              <w:t>20</w:t>
+              <w:t>21</w:t>
             </w:r>
             <w:r>
               <w:rPr>
@@ -2851,7 +2851,7 @@
               <w14:ligatures w14:val="none"/>
             </w:rPr>
           </w:pPr>
-          <w:hyperlink w:anchor="_Toc126391694" w:history="1">
+          <w:hyperlink w:anchor="_Toc127718883" w:history="1">
             <w:r>
               <w:rPr>
                 <w:rStyle w:val="Hyperlink"/>
@@ -2879,7 +2879,7 @@
                 <w:noProof/>
                 <w:webHidden/>
               </w:rPr>
-              <w:instrText xml:space="preserve"> PAGEREF _Toc126391694 \h </w:instrText>
+              <w:instrText xml:space="preserve"> PAGEREF _Toc127718883 \h </w:instrText>
             </w:r>
             <w:r>
               <w:rPr>
@@ -2899,7 +2899,7 @@
                 <w:noProof/>
                 <w:webHidden/>
               </w:rPr>
-              <w:t>20</w:t>
+              <w:t>21</w:t>
             </w:r>
             <w:r>
               <w:rPr>
@@ -2925,7 +2925,7 @@
               <w14:ligatures w14:val="none"/>
             </w:rPr>
           </w:pPr>
-          <w:hyperlink w:anchor="_Toc126391695" w:history="1">
+          <w:hyperlink w:anchor="_Toc127718884" w:history="1">
             <w:r>
               <w:rPr>
                 <w:rStyle w:val="Hyperlink"/>
@@ -2953,7 +2953,7 @@
                 <w:noProof/>
                 <w:webHidden/>
               </w:rPr>
-              <w:instrText xml:space="preserve"> PAGEREF _Toc126391695 \h </w:instrText>
+              <w:instrText xml:space="preserve"> PAGEREF _Toc127718884 \h </w:instrText>
             </w:r>
             <w:r>
               <w:rPr>
@@ -2973,7 +2973,7 @@
                 <w:noProof/>
                 <w:webHidden/>
               </w:rPr>
-              <w:t>21</w:t>
+              <w:t>22</w:t>
             </w:r>
             <w:r>
               <w:rPr>
@@ -2999,7 +2999,7 @@
               <w14:ligatures w14:val="none"/>
             </w:rPr>
           </w:pPr>
-          <w:hyperlink w:anchor="_Toc126391696" w:history="1">
+          <w:hyperlink w:anchor="_Toc127718885" w:history="1">
             <w:r>
               <w:rPr>
                 <w:rStyle w:val="Hyperlink"/>
@@ -3027,7 +3027,7 @@
                 <w:noProof/>
                 <w:webHidden/>
               </w:rPr>
-              <w:instrText xml:space="preserve"> PAGEREF _Toc126391696 \h </w:instrText>
+              <w:instrText xml:space="preserve"> PAGEREF _Toc127718885 \h </w:instrText>
             </w:r>
             <w:r>
               <w:rPr>
@@ -3047,7 +3047,7 @@
                 <w:noProof/>
                 <w:webHidden/>
               </w:rPr>
-              <w:t>22</w:t>
+              <w:t>23</w:t>
             </w:r>
             <w:r>
               <w:rPr>
@@ -3073,7 +3073,7 @@
               <w14:ligatures w14:val="none"/>
             </w:rPr>
           </w:pPr>
-          <w:hyperlink w:anchor="_Toc126391697" w:history="1">
+          <w:hyperlink w:anchor="_Toc127718886" w:history="1">
             <w:r>
               <w:rPr>
                 <w:rStyle w:val="Hyperlink"/>
@@ -3101,7 +3101,7 @@
                 <w:noProof/>
                 <w:webHidden/>
               </w:rPr>
-              <w:instrText xml:space="preserve"> PAGEREF _Toc126391697 \h </w:instrText>
+              <w:instrText xml:space="preserve"> PAGEREF _Toc127718886 \h </w:instrText>
             </w:r>
             <w:r>
               <w:rPr>
@@ -3121,7 +3121,7 @@
                 <w:noProof/>
                 <w:webHidden/>
               </w:rPr>
-              <w:t>22</w:t>
+              <w:t>23</w:t>
             </w:r>
             <w:r>
               <w:rPr>
@@ -3147,7 +3147,7 @@
               <w14:ligatures w14:val="none"/>
             </w:rPr>
           </w:pPr>
-          <w:hyperlink w:anchor="_Toc126391698" w:history="1">
+          <w:hyperlink w:anchor="_Toc127718887" w:history="1">
             <w:r>
               <w:rPr>
                 <w:rStyle w:val="Hyperlink"/>
@@ -3175,7 +3175,7 @@
                 <w:noProof/>
                 <w:webHidden/>
               </w:rPr>
-              <w:instrText xml:space="preserve"> PAGEREF _Toc126391698 \h </w:instrText>
+              <w:instrText xml:space="preserve"> PAGEREF _Toc127718887 \h </w:instrText>
             </w:r>
             <w:r>
               <w:rPr>
@@ -3195,7 +3195,7 @@
                 <w:noProof/>
                 <w:webHidden/>
               </w:rPr>
-              <w:t>23</w:t>
+              <w:t>24</w:t>
             </w:r>
             <w:r>
               <w:rPr>
@@ -3221,7 +3221,7 @@
               <w14:ligatures w14:val="none"/>
             </w:rPr>
           </w:pPr>
-          <w:hyperlink w:anchor="_Toc126391699" w:history="1">
+          <w:hyperlink w:anchor="_Toc127718888" w:history="1">
             <w:r>
               <w:rPr>
                 <w:rStyle w:val="Hyperlink"/>
@@ -3249,7 +3249,7 @@
                 <w:noProof/>
                 <w:webHidden/>
               </w:rPr>
-              <w:instrText xml:space="preserve"> PAGEREF _Toc126391699 \h </w:instrText>
+              <w:instrText xml:space="preserve"> PAGEREF _Toc127718888 \h </w:instrText>
             </w:r>
             <w:r>
               <w:rPr>
@@ -3269,7 +3269,7 @@
                 <w:noProof/>
                 <w:webHidden/>
               </w:rPr>
-              <w:t>24</w:t>
+              <w:t>25</w:t>
             </w:r>
             <w:r>
               <w:rPr>
@@ -3328,7 +3328,7 @@
           <w:lang w:val="sv-SE"/>
         </w:rPr>
       </w:pPr>
-      <w:bookmarkStart w:id="3" w:name="_Toc126391675"/>
+      <w:bookmarkStart w:id="3" w:name="_Toc127718864"/>
       <w:r>
         <w:rPr>
           <w:lang w:val="sv-SE"/>
@@ -3381,7 +3381,37 @@
         <w:rPr>
           <w:lang w:val="sv-SE"/>
         </w:rPr>
-        <w:t>Tabel 2.1 Spesfikasi Arduino Uno.......................................................................... 10</w:t>
+        <w:t xml:space="preserve">Tabel 2.1 </w:t>
+      </w:r>
+      <w:r>
+        <w:rPr>
+          <w:lang w:val="sv-SE"/>
+        </w:rPr>
+        <w:t xml:space="preserve">Penelitian Terdahulu </w:t>
+      </w:r>
+      <w:r>
+        <w:rPr>
+          <w:lang w:val="sv-SE"/>
+        </w:rPr>
+        <w:t>.........................................................................</w:t>
+      </w:r>
+      <w:r>
+        <w:rPr>
+          <w:lang w:val="sv-SE"/>
+        </w:rPr>
+        <w:t>......</w:t>
+      </w:r>
+      <w:r>
+        <w:rPr>
+          <w:lang w:val="sv-SE"/>
+        </w:rPr>
+        <w:t xml:space="preserve">. </w:t>
+      </w:r>
+      <w:r>
+        <w:rPr>
+          <w:lang w:val="sv-SE"/>
+        </w:rPr>
+        <w:t>9</w:t>
       </w:r>
     </w:p>
     <w:p>
@@ -3398,7 +3428,60 @@
         <w:rPr>
           <w:lang w:val="sv-SE"/>
         </w:rPr>
-        <w:t>Tabel 2.2 Spesfikasi NodeMCU ESP8266............................................................. 11</w:t>
+        <w:t>Tabel 2.</w:t>
+      </w:r>
+      <w:r>
+        <w:rPr>
+          <w:lang w:val="sv-SE"/>
+        </w:rPr>
+        <w:t>2</w:t>
+      </w:r>
+      <w:r>
+        <w:rPr>
+          <w:lang w:val="sv-SE"/>
+        </w:rPr>
+        <w:t xml:space="preserve"> Spesfikasi Arduino Uno.......................................................................... 1</w:t>
+      </w:r>
+      <w:r>
+        <w:rPr>
+          <w:lang w:val="sv-SE"/>
+        </w:rPr>
+        <w:t>1</w:t>
+      </w:r>
+    </w:p>
+    <w:p>
+      <w:pPr>
+        <w:pStyle w:val="TableofFigures"/>
+        <w:tabs>
+          <w:tab w:val="right" w:leader="dot" w:pos="7927"/>
+        </w:tabs>
+        <w:rPr>
+          <w:lang w:val="sv-SE"/>
+        </w:rPr>
+      </w:pPr>
+      <w:r>
+        <w:rPr>
+          <w:lang w:val="sv-SE"/>
+        </w:rPr>
+        <w:t>Tabel 2.</w:t>
+      </w:r>
+      <w:r>
+        <w:rPr>
+          <w:lang w:val="sv-SE"/>
+        </w:rPr>
+        <w:t>3</w:t>
+      </w:r>
+      <w:r>
+        <w:rPr>
+          <w:lang w:val="sv-SE"/>
+        </w:rPr>
+        <w:t xml:space="preserve"> Spesfikasi NodeMCU ESP8266............................................................. 1</w:t>
+      </w:r>
+      <w:r>
+        <w:rPr>
+          <w:lang w:val="sv-SE"/>
+        </w:rPr>
+        <w:t>2</w:t>
       </w:r>
     </w:p>
     <w:p>
@@ -3452,7 +3535,7 @@
           <w:lang w:val="sv-SE"/>
         </w:rPr>
       </w:pPr>
-      <w:bookmarkStart w:id="4" w:name="_Toc126391676"/>
+      <w:bookmarkStart w:id="4" w:name="_Toc127718865"/>
       <w:r>
         <w:rPr>
           <w:lang w:val="sv-SE"/>
@@ -3478,14 +3561,38 @@
         <w:rPr>
           <w:lang w:val="sv-SE"/>
         </w:rPr>
-        <w:t>Gambar 2.1 Arduino Uno ........................................................................................ 9</w:t>
+        <w:t>Gambar 2.1 Arduino Uno ....................................................................................</w:t>
+      </w:r>
+      <w:r>
+        <w:rPr>
+          <w:lang w:val="sv-SE"/>
+        </w:rPr>
+        <w:t>.</w:t>
+      </w:r>
+      <w:r>
+        <w:rPr>
+          <w:lang w:val="sv-SE"/>
+        </w:rPr>
+        <w:t xml:space="preserve">. </w:t>
+      </w:r>
+      <w:r>
+        <w:rPr>
+          <w:lang w:val="sv-SE"/>
+        </w:rPr>
+        <w:t>10</w:t>
       </w:r>
       <w:r>
         <w:rPr>
           <w:lang w:val="sv-SE"/>
         </w:rPr>
         <w:br/>
-        <w:t>Gambar 2.2 NodeMCU ESP8266.......................................................................... 11</w:t>
+        <w:t>Gambar 2.2 NodeMCU ESP8266.......................................................................... 1</w:t>
+      </w:r>
+      <w:r>
+        <w:rPr>
+          <w:lang w:val="sv-SE"/>
+        </w:rPr>
+        <w:t>2</w:t>
       </w:r>
       <w:r>
         <w:rPr>
@@ -3522,7 +3629,13 @@
         <w:rPr>
           <w:lang w:val="sv-SE"/>
         </w:rPr>
-        <w:t>12</w:t>
+        <w:t>1</w:t>
+      </w:r>
+      <w:r>
+        <w:rPr>
+          <w:lang w:val="sv-SE"/>
+        </w:rPr>
+        <w:t>3</w:t>
       </w:r>
       <w:r>
         <w:rPr>
@@ -3559,7 +3672,13 @@
         <w:rPr>
           <w:lang w:val="sv-SE"/>
         </w:rPr>
-        <w:t>13</w:t>
+        <w:t>1</w:t>
+      </w:r>
+      <w:r>
+        <w:rPr>
+          <w:lang w:val="sv-SE"/>
+        </w:rPr>
+        <w:t>4</w:t>
       </w:r>
       <w:r>
         <w:rPr>
@@ -3596,7 +3715,13 @@
         <w:rPr>
           <w:lang w:val="sv-SE"/>
         </w:rPr>
-        <w:t>13</w:t>
+        <w:t>1</w:t>
+      </w:r>
+      <w:r>
+        <w:rPr>
+          <w:lang w:val="sv-SE"/>
+        </w:rPr>
+        <w:t>4</w:t>
       </w:r>
       <w:r>
         <w:rPr>
@@ -3645,7 +3770,13 @@
         <w:rPr>
           <w:lang w:val="sv-SE"/>
         </w:rPr>
-        <w:t>14</w:t>
+        <w:t>1</w:t>
+      </w:r>
+      <w:r>
+        <w:rPr>
+          <w:lang w:val="sv-SE"/>
+        </w:rPr>
+        <w:t>5</w:t>
       </w:r>
       <w:r>
         <w:rPr>
@@ -3694,7 +3825,13 @@
         <w:rPr>
           <w:lang w:val="sv-SE"/>
         </w:rPr>
-        <w:t>14</w:t>
+        <w:t>1</w:t>
+      </w:r>
+      <w:r>
+        <w:rPr>
+          <w:lang w:val="sv-SE"/>
+        </w:rPr>
+        <w:t>5</w:t>
       </w:r>
       <w:r>
         <w:rPr>
@@ -3743,7 +3880,13 @@
         <w:rPr>
           <w:lang w:val="sv-SE"/>
         </w:rPr>
-        <w:t>15</w:t>
+        <w:t>1</w:t>
+      </w:r>
+      <w:r>
+        <w:rPr>
+          <w:lang w:val="sv-SE"/>
+        </w:rPr>
+        <w:t>6</w:t>
       </w:r>
       <w:r>
         <w:rPr>
@@ -3780,14 +3923,26 @@
         <w:rPr>
           <w:lang w:val="sv-SE"/>
         </w:rPr>
-        <w:t>15</w:t>
+        <w:t>1</w:t>
+      </w:r>
+      <w:r>
+        <w:rPr>
+          <w:lang w:val="sv-SE"/>
+        </w:rPr>
+        <w:t>6</w:t>
       </w:r>
       <w:r>
         <w:rPr>
           <w:lang w:val="sv-SE"/>
         </w:rPr>
         <w:br/>
-        <w:t>Gambar 2.10 Pompa air mini ................................................................................. 16</w:t>
+        <w:t>Gambar 2.10 Pompa air mini ................................................................................. 1</w:t>
+      </w:r>
+      <w:r>
+        <w:rPr>
+          <w:lang w:val="sv-SE"/>
+        </w:rPr>
+        <w:t>7</w:t>
       </w:r>
       <w:r>
         <w:rPr>
@@ -3824,7 +3979,13 @@
         <w:rPr>
           <w:lang w:val="sv-SE"/>
         </w:rPr>
-        <w:t>16</w:t>
+        <w:t>1</w:t>
+      </w:r>
+      <w:r>
+        <w:rPr>
+          <w:lang w:val="sv-SE"/>
+        </w:rPr>
+        <w:t>7</w:t>
       </w:r>
       <w:r>
         <w:rPr>
@@ -3837,7 +3998,7 @@
         <w:rPr>
           <w:lang w:val="sv-SE"/>
         </w:rPr>
-        <w:t>7</w:t>
+        <w:t>8</w:t>
       </w:r>
       <w:r>
         <w:rPr>
@@ -3892,7 +4053,7 @@
         <w:rPr>
           <w:lang w:val="sv-SE"/>
         </w:rPr>
-        <w:t>8</w:t>
+        <w:t>9</w:t>
       </w:r>
       <w:r>
         <w:rPr>
@@ -3917,7 +4078,7 @@
         <w:rPr>
           <w:lang w:val="sv-SE"/>
         </w:rPr>
-        <w:t>19</w:t>
+        <w:t>20</w:t>
       </w:r>
       <w:r>
         <w:rPr>
@@ -3960,7 +4121,7 @@
         <w:rPr>
           <w:lang w:val="sv-SE"/>
         </w:rPr>
-        <w:t>2</w:t>
+        <w:t>3</w:t>
       </w:r>
       <w:r>
         <w:rPr>
@@ -3991,7 +4152,7 @@
         <w:rPr>
           <w:lang w:val="sv-SE"/>
         </w:rPr>
-        <w:t>3</w:t>
+        <w:t>4</w:t>
       </w:r>
     </w:p>
     <w:p>
@@ -4053,7 +4214,7 @@
         </w:rPr>
         <w:t xml:space="preserve"> </w:t>
       </w:r>
-      <w:bookmarkStart w:id="5" w:name="_Toc126391677"/>
+      <w:bookmarkStart w:id="5" w:name="_Toc127718866"/>
       <w:r>
         <w:t>PENDAHULUAN</w:t>
       </w:r>
@@ -4064,7 +4225,7 @@
         <w:pStyle w:val="Heading2"/>
         <w:spacing w:line="360" w:lineRule="auto"/>
       </w:pPr>
-      <w:bookmarkStart w:id="6" w:name="_Toc126391678"/>
+      <w:bookmarkStart w:id="6" w:name="_Toc127718867"/>
       <w:proofErr w:type="spellStart"/>
       <w:r>
         <w:t>Latar</w:t>
@@ -5032,6 +5193,7 @@
           <w:i w:val="0"/>
           <w:sz w:val="24"/>
           <w:szCs w:val="24"/>
+          <w:lang w:val="sv-SE"/>
         </w:rPr>
       </w:pPr>
       <w:r>
@@ -5041,6 +5203,7 @@
           <w:color w:val="000000" w:themeColor="text1"/>
           <w:sz w:val="24"/>
           <w:szCs w:val="24"/>
+          <w:lang w:val="sv-SE"/>
         </w:rPr>
         <w:t xml:space="preserve">Tabel </w:t>
       </w:r>
@@ -5061,6 +5224,7 @@
           <w:color w:val="000000" w:themeColor="text1"/>
           <w:sz w:val="24"/>
           <w:szCs w:val="24"/>
+          <w:lang w:val="sv-SE"/>
         </w:rPr>
         <w:instrText xml:space="preserve"> SEQ Tabel \* ARABIC </w:instrText>
       </w:r>
@@ -5082,6 +5246,7 @@
           <w:color w:val="000000" w:themeColor="text1"/>
           <w:sz w:val="24"/>
           <w:szCs w:val="24"/>
+          <w:lang w:val="sv-SE"/>
         </w:rPr>
         <w:t>1</w:t>
       </w:r>
@@ -5102,6 +5267,7 @@
           <w:color w:val="000000" w:themeColor="text1"/>
           <w:sz w:val="24"/>
           <w:szCs w:val="24"/>
+          <w:lang w:val="sv-SE"/>
         </w:rPr>
         <w:t>.1</w:t>
       </w:r>
@@ -5112,6 +5278,7 @@
           <w:color w:val="000000" w:themeColor="text1"/>
           <w:sz w:val="24"/>
           <w:szCs w:val="24"/>
+          <w:lang w:val="sv-SE"/>
         </w:rPr>
         <w:t xml:space="preserve"> Populasi Ayam Ras Pedaging di Indonesia</w:t>
       </w:r>
@@ -5122,6 +5289,7 @@
           <w:color w:val="000000" w:themeColor="text1"/>
           <w:sz w:val="24"/>
           <w:szCs w:val="24"/>
+          <w:lang w:val="sv-SE"/>
         </w:rPr>
         <w:t xml:space="preserve"> </w:t>
       </w:r>
@@ -5145,6 +5313,7 @@
           <w:color w:val="000000" w:themeColor="text1"/>
           <w:sz w:val="24"/>
           <w:szCs w:val="24"/>
+          <w:lang w:val="sv-SE"/>
         </w:rPr>
         <w:instrText>ADDIN CSL_CITATION {"citationItems":[{"id":"ITEM-1","itemData":{"ISBN":"9789796280438","abstract":"Leprosy is a chronic infectious disease caused by Mycobacterium leprae that affects almost 250,000 people worldwide. The timing of first infection, geographic origin, and pattern of transmission of the disease are still under investigation. Comparative genomics research has suggested M. leprae evolved either in East Africa or South Asia during the Late Pleistocene before spreading to Europe and the rest of the World. The earliest widely accepted evidence for leprosy is in Asian texts dated to 600 B.C.","author":[{"dropping-particle":"","family":"Direktorat Jenderal Peternakan dan Kesehatan Hewan Kementerian Pertanian","given":"","non-dropping-particle":"","parse-names":false,"suffix":""}],"id":"ITEM-1","issued":{"date-parts":[["2022"]]},"page":"1-240","title":"Statistik Peternakan dan Kesehatan Hewan 2022/ Livestock and Animal Health Statistics 2022","type":"article-journal"},"uris":["http://www.mendeley.com/documents/?uuid=15574fde-9914-4448-9dba-76ac76bc8e75"]}],"mendeley":{"formattedCitation":"(Direktorat Jenderal Peternakan dan Kesehatan Hewan Kementerian Pertanian, 2022)","plainTextFormattedCitation":"(Direktorat Jenderal Peternakan dan Kesehatan Hewan Kementerian Pertanian, 2022)","previouslyFormattedCitation":"(Direktorat Jenderal Peternakan dan Kesehatan Hewan Kementerian Pertanian, 2022)"},"properties":{"noteIndex":0},"schema":"https://github.com/citation-style-language/schema/raw/master/csl-citation.json"}</w:instrText>
       </w:r>
@@ -5169,6 +5338,7 @@
           <w:color w:val="000000" w:themeColor="text1"/>
           <w:sz w:val="24"/>
           <w:szCs w:val="24"/>
+          <w:lang w:val="sv-SE"/>
         </w:rPr>
         <w:t>(Direktorat Jenderal Peternakan dan Kesehatan Hewan Kementerian Pertanian, 2022)</w:t>
       </w:r>
@@ -6906,7 +7076,7 @@
           <w:szCs w:val="24"/>
           <w:lang w:val="sv-SE"/>
         </w:rPr>
-        <w:t xml:space="preserve">Menurut surveri yang dilakukan oleh </w:t>
+        <w:t xml:space="preserve">Menurut survei yang dilakukan oleh </w:t>
       </w:r>
       <w:r>
         <w:rPr>
@@ -7124,7 +7294,7 @@
           <w:lang w:val="sv-SE"/>
         </w:rPr>
       </w:pPr>
-      <w:bookmarkStart w:id="7" w:name="_Toc126391679"/>
+      <w:bookmarkStart w:id="7" w:name="_Toc127718868"/>
       <w:r>
         <w:rPr>
           <w:lang w:val="sv-SE"/>
@@ -7266,7 +7436,7 @@
           <w:lang w:val="sv-SE"/>
         </w:rPr>
       </w:pPr>
-      <w:bookmarkStart w:id="8" w:name="_Toc126391680"/>
+      <w:bookmarkStart w:id="8" w:name="_Toc127718869"/>
       <w:r>
         <w:rPr>
           <w:lang w:val="sv-SE"/>
@@ -7468,7 +7638,31 @@
           <w:szCs w:val="24"/>
           <w:lang w:val="sv-SE"/>
         </w:rPr>
-        <w:t>Untuk mengukur suhu dan kelembaban kandang ayam memanfaatkan sensor DHT11.</w:t>
+        <w:t>P</w:t>
+      </w:r>
+      <w:r>
+        <w:rPr>
+          <w:rFonts w:cs="Times New Roman"/>
+          <w:szCs w:val="24"/>
+          <w:lang w:val="sv-SE"/>
+        </w:rPr>
+        <w:t>engukur</w:t>
+      </w:r>
+      <w:r>
+        <w:rPr>
+          <w:rFonts w:cs="Times New Roman"/>
+          <w:szCs w:val="24"/>
+          <w:lang w:val="sv-SE"/>
+        </w:rPr>
+        <w:t>an</w:t>
+      </w:r>
+      <w:r>
+        <w:rPr>
+          <w:rFonts w:cs="Times New Roman"/>
+          <w:szCs w:val="24"/>
+          <w:lang w:val="sv-SE"/>
+        </w:rPr>
+        <w:t xml:space="preserve"> suhu dan kelembaban kandang ayam memanfaatkan sensor DHT11.</w:t>
       </w:r>
       <w:r>
         <w:rPr>
@@ -7484,7 +7678,39 @@
           <w:szCs w:val="24"/>
           <w:lang w:val="sv-SE"/>
         </w:rPr>
-        <w:t>Pengaturan suhu kandang ayam menggunakan kipas angin serta lampu pijar. Untuk</w:t>
+        <w:t xml:space="preserve">Pengaturan suhu kandang ayam </w:t>
+      </w:r>
+      <w:r>
+        <w:rPr>
+          <w:rFonts w:cs="Times New Roman"/>
+          <w:szCs w:val="24"/>
+          <w:lang w:val="sv-SE"/>
+        </w:rPr>
+        <w:t xml:space="preserve">secara otomatis </w:t>
+      </w:r>
+      <w:r>
+        <w:rPr>
+          <w:rFonts w:cs="Times New Roman"/>
+          <w:szCs w:val="24"/>
+          <w:lang w:val="sv-SE"/>
+        </w:rPr>
+        <w:t xml:space="preserve">menggunakan kipas angin serta </w:t>
+      </w:r>
+      <w:r>
+        <w:rPr>
+          <w:rFonts w:cs="Times New Roman"/>
+          <w:szCs w:val="24"/>
+          <w:lang w:val="sv-SE"/>
+        </w:rPr>
+        <w:t>dan</w:t>
+      </w:r>
+      <w:r>
+        <w:rPr>
+          <w:rFonts w:cs="Times New Roman"/>
+          <w:szCs w:val="24"/>
+          <w:lang w:val="sv-SE"/>
+        </w:rPr>
+        <w:t xml:space="preserve"> pijar. Untuk</w:t>
       </w:r>
       <w:r>
         <w:rPr>
@@ -7500,7 +7726,23 @@
           <w:szCs w:val="24"/>
           <w:lang w:val="sv-SE"/>
         </w:rPr>
-        <w:t>pengaturan kelembaban kandang ayam menggunakan kipas angin yang menghembuskan</w:t>
+        <w:t xml:space="preserve">pengaturan kelembaban kandang ayam </w:t>
+      </w:r>
+      <w:r>
+        <w:rPr>
+          <w:rFonts w:cs="Times New Roman"/>
+          <w:szCs w:val="24"/>
+          <w:lang w:val="sv-SE"/>
+        </w:rPr>
+        <w:t xml:space="preserve">secara otomatis </w:t>
+      </w:r>
+      <w:r>
+        <w:rPr>
+          <w:rFonts w:cs="Times New Roman"/>
+          <w:szCs w:val="24"/>
+          <w:lang w:val="sv-SE"/>
+        </w:rPr>
+        <w:t>menggunakan kipas angin yang menghembuskan</w:t>
       </w:r>
       <w:r>
         <w:rPr>
@@ -7516,7 +7758,23 @@
           <w:szCs w:val="24"/>
           <w:lang w:val="sv-SE"/>
         </w:rPr>
-        <w:t>angin ke arah wadah air. Sedangkan untuk pemberian pakan menggunakan servo dan</w:t>
+        <w:t xml:space="preserve">angin ke arah wadah air. Sedangkan untuk pemberian pakan </w:t>
+      </w:r>
+      <w:r>
+        <w:rPr>
+          <w:rFonts w:cs="Times New Roman"/>
+          <w:szCs w:val="24"/>
+          <w:lang w:val="sv-SE"/>
+        </w:rPr>
+        <w:t xml:space="preserve">secara otomatis </w:t>
+      </w:r>
+      <w:r>
+        <w:rPr>
+          <w:rFonts w:cs="Times New Roman"/>
+          <w:szCs w:val="24"/>
+          <w:lang w:val="sv-SE"/>
+        </w:rPr>
+        <w:t>menggunakan servo dan</w:t>
       </w:r>
       <w:r>
         <w:rPr>
@@ -7532,18 +7790,216 @@
           <w:szCs w:val="24"/>
           <w:lang w:val="sv-SE"/>
         </w:rPr>
-        <w:t>pemberian air berdasarkan ketinggian air menurut sensor air.</w:t>
+        <w:t xml:space="preserve">pemberian </w:t>
+      </w:r>
+      <w:r>
+        <w:rPr>
+          <w:rFonts w:cs="Times New Roman"/>
+          <w:szCs w:val="24"/>
+          <w:lang w:val="sv-SE"/>
+        </w:rPr>
+        <w:t xml:space="preserve">minum </w:t>
+      </w:r>
+      <w:r>
+        <w:rPr>
+          <w:rFonts w:cs="Times New Roman"/>
+          <w:szCs w:val="24"/>
+          <w:lang w:val="sv-SE"/>
+        </w:rPr>
+        <w:t>secara otomatis</w:t>
+      </w:r>
+      <w:r>
+        <w:rPr>
+          <w:rFonts w:cs="Times New Roman"/>
+          <w:szCs w:val="24"/>
+          <w:lang w:val="sv-SE"/>
+        </w:rPr>
+        <w:t xml:space="preserve"> </w:t>
+      </w:r>
+      <w:r>
+        <w:rPr>
+          <w:rFonts w:cs="Times New Roman"/>
+          <w:szCs w:val="24"/>
+          <w:lang w:val="sv-SE"/>
+        </w:rPr>
+        <w:t xml:space="preserve">menggunakan pompa air mini </w:t>
+      </w:r>
+      <w:r>
+        <w:rPr>
+          <w:rFonts w:cs="Times New Roman"/>
+          <w:szCs w:val="24"/>
+          <w:lang w:val="sv-SE"/>
+        </w:rPr>
+        <w:t xml:space="preserve">berdasarkan ketinggian air menurut sensor </w:t>
+      </w:r>
+      <w:r>
+        <w:rPr>
+          <w:rFonts w:cs="Times New Roman"/>
+          <w:szCs w:val="24"/>
+          <w:lang w:val="sv-SE"/>
+        </w:rPr>
+        <w:t xml:space="preserve">ketinggian </w:t>
+      </w:r>
+      <w:r>
+        <w:rPr>
+          <w:rFonts w:cs="Times New Roman"/>
+          <w:szCs w:val="24"/>
+          <w:lang w:val="sv-SE"/>
+        </w:rPr>
+        <w:t>air.</w:t>
       </w:r>
     </w:p>
     <w:p>
       <w:pPr>
+        <w:pStyle w:val="ListParagraph"/>
+        <w:numPr>
+          <w:ilvl w:val="0"/>
+          <w:numId w:val="8"/>
+        </w:numPr>
+        <w:spacing w:line="360" w:lineRule="auto"/>
+        <w:rPr>
+          <w:rStyle w:val="fontstyle01"/>
+          <w:rFonts w:ascii="Times New Roman" w:hAnsi="Times New Roman"/>
+          <w:color w:val="auto"/>
+          <w:szCs w:val="22"/>
+          <w:lang w:val="sv-SE"/>
+        </w:rPr>
+      </w:pPr>
+      <w:r>
+        <w:rPr>
+          <w:rStyle w:val="fontstyle01"/>
+          <w:lang w:val="sv-SE"/>
+        </w:rPr>
+        <w:t xml:space="preserve">Sistem akan terhubung ke </w:t>
+      </w:r>
+      <w:r>
+        <w:rPr>
+          <w:rStyle w:val="fontstyle21"/>
+          <w:lang w:val="sv-SE"/>
+        </w:rPr>
+        <w:t xml:space="preserve">smartphone </w:t>
+      </w:r>
+      <w:r>
+        <w:rPr>
+          <w:rStyle w:val="fontstyle01"/>
+          <w:lang w:val="sv-SE"/>
+        </w:rPr>
+        <w:t>pengguna melalui perantara</w:t>
+      </w:r>
+      <w:r>
+        <w:rPr>
+          <w:rFonts w:ascii="TimesNewRomanPSMT" w:hAnsi="TimesNewRomanPSMT"/>
+          <w:color w:val="000000"/>
+          <w:lang w:val="sv-SE"/>
+        </w:rPr>
+        <w:br/>
+      </w:r>
+      <w:r>
+        <w:rPr>
+          <w:rStyle w:val="fontstyle01"/>
+          <w:lang w:val="sv-SE"/>
+        </w:rPr>
+        <w:t>platform Blynk.</w:t>
+      </w:r>
+    </w:p>
+    <w:p>
+      <w:pPr>
+        <w:pStyle w:val="ListParagraph"/>
+        <w:numPr>
+          <w:ilvl w:val="0"/>
+          <w:numId w:val="8"/>
+        </w:numPr>
+        <w:spacing w:line="360" w:lineRule="auto"/>
+        <w:rPr>
+          <w:rStyle w:val="fontstyle01"/>
+          <w:rFonts w:ascii="Times New Roman" w:hAnsi="Times New Roman"/>
+          <w:color w:val="auto"/>
+          <w:szCs w:val="22"/>
+          <w:lang w:val="sv-SE"/>
+        </w:rPr>
+      </w:pPr>
+      <w:r>
+        <w:rPr>
+          <w:rStyle w:val="fontstyle01"/>
+          <w:lang w:val="sv-SE"/>
+        </w:rPr>
+        <w:t>Output yang ditampilkan pada platform Blynk di smartphone hanya</w:t>
+      </w:r>
+      <w:r>
+        <w:rPr>
+          <w:rFonts w:ascii="TimesNewRomanPSMT" w:hAnsi="TimesNewRomanPSMT"/>
+          <w:color w:val="000000"/>
+          <w:lang w:val="sv-SE"/>
+        </w:rPr>
+        <w:br/>
+      </w:r>
+      <w:r>
+        <w:rPr>
+          <w:rStyle w:val="fontstyle01"/>
+          <w:lang w:val="sv-SE"/>
+        </w:rPr>
+        <w:t>data suhu, kelembaban, serta kondisi kipas, lampu, dan pompa air</w:t>
+      </w:r>
+      <w:r>
+        <w:rPr>
+          <w:rFonts w:ascii="TimesNewRomanPSMT" w:hAnsi="TimesNewRomanPSMT"/>
+          <w:color w:val="000000"/>
+          <w:lang w:val="sv-SE"/>
+        </w:rPr>
+        <w:br/>
+      </w:r>
+      <w:r>
+        <w:rPr>
+          <w:rStyle w:val="fontstyle01"/>
+          <w:lang w:val="sv-SE"/>
+        </w:rPr>
+        <w:t>mini dalam keadaan hidup atau mati.</w:t>
+      </w:r>
+    </w:p>
+    <w:p>
+      <w:pPr>
+        <w:pStyle w:val="ListParagraph"/>
+        <w:numPr>
+          <w:ilvl w:val="0"/>
+          <w:numId w:val="8"/>
+        </w:numPr>
+        <w:spacing w:line="360" w:lineRule="auto"/>
+        <w:rPr>
+          <w:lang w:val="sv-SE"/>
+        </w:rPr>
+      </w:pPr>
+      <w:r>
+        <w:rPr>
+          <w:rStyle w:val="fontstyle01"/>
+          <w:lang w:val="sv-SE"/>
+        </w:rPr>
+        <w:t>Pengujian alat dilakukan dengan membuat kandang ayam dengan</w:t>
+      </w:r>
+      <w:r>
+        <w:rPr>
+          <w:rFonts w:ascii="TimesNewRomanPSMT" w:hAnsi="TimesNewRomanPSMT"/>
+          <w:color w:val="000000"/>
+          <w:lang w:val="sv-SE"/>
+        </w:rPr>
+        <w:br/>
+      </w:r>
+      <w:r>
+        <w:rPr>
+          <w:rStyle w:val="fontstyle01"/>
+          <w:lang w:val="sv-SE"/>
+        </w:rPr>
+        <w:t>skala kecil.</w:t>
+      </w:r>
+    </w:p>
+    <w:p>
+      <w:pPr>
         <w:pStyle w:val="Heading2"/>
         <w:spacing w:line="360" w:lineRule="auto"/>
         <w:rPr>
           <w:lang w:val="sv-SE"/>
         </w:rPr>
       </w:pPr>
-      <w:bookmarkStart w:id="9" w:name="_Toc126391681"/>
+      <w:bookmarkStart w:id="9" w:name="_Toc127718870"/>
       <w:r>
         <w:rPr>
           <w:lang w:val="sv-SE"/>
@@ -7689,7 +8145,7 @@
           <w:lang w:val="sv-SE"/>
         </w:rPr>
       </w:pPr>
-      <w:bookmarkStart w:id="10" w:name="_Toc126391682"/>
+      <w:bookmarkStart w:id="10" w:name="_Toc127718871"/>
       <w:r>
         <w:rPr>
           <w:lang w:val="sv-SE"/>
@@ -7866,6 +8322,20 @@
     </w:p>
     <w:p>
       <w:pPr>
+        <w:jc w:val="left"/>
+        <w:rPr>
+          <w:lang w:val="sv-SE"/>
+        </w:rPr>
+      </w:pPr>
+      <w:r>
+        <w:rPr>
+          <w:lang w:val="sv-SE"/>
+        </w:rPr>
+        <w:br w:type="page"/>
+      </w:r>
+    </w:p>
+    <w:p>
+      <w:pPr>
         <w:pStyle w:val="ListParagraph"/>
         <w:numPr>
           <w:ilvl w:val="0"/>
@@ -7987,7 +8457,7 @@
           <w:lang w:val="sv-SE"/>
         </w:rPr>
       </w:pPr>
-      <w:bookmarkStart w:id="11" w:name="_Toc126391683"/>
+      <w:bookmarkStart w:id="11" w:name="_Toc127718872"/>
       <w:r>
         <w:rPr>
           <w:lang w:val="sv-SE"/>
@@ -8393,30 +8863,13 @@
     </w:p>
     <w:p>
       <w:pPr>
-        <w:jc w:val="left"/>
-        <w:rPr>
-          <w:rFonts w:eastAsiaTheme="majorEastAsia" w:cstheme="majorBidi"/>
-          <w:b/>
-          <w:szCs w:val="26"/>
-          <w:lang w:val="sv-SE"/>
-        </w:rPr>
-      </w:pPr>
-      <w:r>
-        <w:rPr>
-          <w:lang w:val="sv-SE"/>
-        </w:rPr>
-        <w:br w:type="page"/>
-      </w:r>
-    </w:p>
-    <w:p>
-      <w:pPr>
         <w:pStyle w:val="Heading2"/>
         <w:spacing w:line="360" w:lineRule="auto"/>
         <w:rPr>
           <w:lang w:val="sv-SE"/>
         </w:rPr>
       </w:pPr>
-      <w:bookmarkStart w:id="12" w:name="_Toc126391684"/>
+      <w:bookmarkStart w:id="12" w:name="_Toc127718873"/>
       <w:r>
         <w:rPr>
           <w:lang w:val="sv-SE"/>
@@ -8760,7 +9213,7 @@
         </w:rPr>
         <w:t xml:space="preserve"> </w:t>
       </w:r>
-      <w:bookmarkStart w:id="13" w:name="_Toc126391685"/>
+      <w:bookmarkStart w:id="13" w:name="_Toc127718874"/>
       <w:r>
         <w:rPr>
           <w:lang w:val="sv-SE"/>
@@ -8777,7 +9230,7 @@
           <w:lang w:val="sv-SE"/>
         </w:rPr>
       </w:pPr>
-      <w:bookmarkStart w:id="14" w:name="_Toc126391686"/>
+      <w:bookmarkStart w:id="14" w:name="_Toc127718875"/>
       <w:r>
         <w:rPr>
           <w:lang w:val="sv-SE"/>
@@ -9273,13 +9726,1612 @@
     </w:p>
     <w:p>
       <w:pPr>
+        <w:pStyle w:val="Caption"/>
+        <w:jc w:val="center"/>
+        <w:rPr>
+          <w:b/>
+          <w:bCs/>
+          <w:i w:val="0"/>
+          <w:iCs w:val="0"/>
+          <w:color w:val="000000" w:themeColor="text1"/>
+          <w:sz w:val="22"/>
+          <w:szCs w:val="22"/>
+        </w:rPr>
+      </w:pPr>
+      <w:proofErr w:type="spellStart"/>
+      <w:r>
+        <w:rPr>
+          <w:b/>
+          <w:bCs/>
+          <w:i w:val="0"/>
+          <w:iCs w:val="0"/>
+          <w:color w:val="000000" w:themeColor="text1"/>
+          <w:sz w:val="22"/>
+          <w:szCs w:val="22"/>
+        </w:rPr>
+        <w:t>Tabel</w:t>
+      </w:r>
+      <w:proofErr w:type="spellEnd"/>
+      <w:r>
+        <w:rPr>
+          <w:b/>
+          <w:bCs/>
+          <w:i w:val="0"/>
+          <w:iCs w:val="0"/>
+          <w:color w:val="000000" w:themeColor="text1"/>
+          <w:sz w:val="22"/>
+          <w:szCs w:val="22"/>
+        </w:rPr>
+        <w:t xml:space="preserve"> </w:t>
+      </w:r>
+      <w:r>
+        <w:rPr>
+          <w:b/>
+          <w:bCs/>
+          <w:i w:val="0"/>
+          <w:iCs w:val="0"/>
+          <w:color w:val="000000" w:themeColor="text1"/>
+          <w:sz w:val="22"/>
+          <w:szCs w:val="22"/>
+        </w:rPr>
+        <w:fldChar w:fldCharType="begin"/>
+      </w:r>
+      <w:r>
+        <w:rPr>
+          <w:b/>
+          <w:bCs/>
+          <w:i w:val="0"/>
+          <w:iCs w:val="0"/>
+          <w:color w:val="000000" w:themeColor="text1"/>
+          <w:sz w:val="22"/>
+          <w:szCs w:val="22"/>
+        </w:rPr>
+        <w:instrText xml:space="preserve"> SEQ Tabel \* ARABIC </w:instrText>
+      </w:r>
+      <w:r>
+        <w:rPr>
+          <w:b/>
+          <w:bCs/>
+          <w:i w:val="0"/>
+          <w:iCs w:val="0"/>
+          <w:color w:val="000000" w:themeColor="text1"/>
+          <w:sz w:val="22"/>
+          <w:szCs w:val="22"/>
+        </w:rPr>
+        <w:fldChar w:fldCharType="separate"/>
+      </w:r>
+      <w:r>
+        <w:rPr>
+          <w:b/>
+          <w:bCs/>
+          <w:i w:val="0"/>
+          <w:iCs w:val="0"/>
+          <w:noProof/>
+          <w:color w:val="000000" w:themeColor="text1"/>
+          <w:sz w:val="22"/>
+          <w:szCs w:val="22"/>
+        </w:rPr>
+        <w:t>2</w:t>
+      </w:r>
+      <w:r>
+        <w:rPr>
+          <w:b/>
+          <w:bCs/>
+          <w:i w:val="0"/>
+          <w:iCs w:val="0"/>
+          <w:color w:val="000000" w:themeColor="text1"/>
+          <w:sz w:val="22"/>
+          <w:szCs w:val="22"/>
+        </w:rPr>
+        <w:fldChar w:fldCharType="end"/>
+      </w:r>
+      <w:r>
+        <w:rPr>
+          <w:b/>
+          <w:bCs/>
+          <w:i w:val="0"/>
+          <w:iCs w:val="0"/>
+          <w:color w:val="000000" w:themeColor="text1"/>
+          <w:sz w:val="22"/>
+          <w:szCs w:val="22"/>
+        </w:rPr>
+        <w:t xml:space="preserve">.1 </w:t>
+      </w:r>
+      <w:proofErr w:type="spellStart"/>
+      <w:r>
+        <w:rPr>
+          <w:b/>
+          <w:bCs/>
+          <w:i w:val="0"/>
+          <w:iCs w:val="0"/>
+          <w:color w:val="000000" w:themeColor="text1"/>
+          <w:sz w:val="22"/>
+          <w:szCs w:val="22"/>
+        </w:rPr>
+        <w:t>Penelitian</w:t>
+      </w:r>
+      <w:proofErr w:type="spellEnd"/>
+      <w:r>
+        <w:rPr>
+          <w:b/>
+          <w:bCs/>
+          <w:i w:val="0"/>
+          <w:iCs w:val="0"/>
+          <w:color w:val="000000" w:themeColor="text1"/>
+          <w:sz w:val="22"/>
+          <w:szCs w:val="22"/>
+        </w:rPr>
+        <w:t xml:space="preserve"> </w:t>
+      </w:r>
+      <w:proofErr w:type="spellStart"/>
+      <w:r>
+        <w:rPr>
+          <w:b/>
+          <w:bCs/>
+          <w:i w:val="0"/>
+          <w:iCs w:val="0"/>
+          <w:color w:val="000000" w:themeColor="text1"/>
+          <w:sz w:val="22"/>
+          <w:szCs w:val="22"/>
+        </w:rPr>
+        <w:t>Terdahulu</w:t>
+      </w:r>
+      <w:proofErr w:type="spellEnd"/>
+    </w:p>
+    <w:tbl>
+      <w:tblPr>
+        <w:tblStyle w:val="TableGrid"/>
+        <w:tblW w:w="0" w:type="auto"/>
+        <w:tblLook w:val="04A0" w:firstRow="1" w:lastRow="0" w:firstColumn="1" w:lastColumn="0" w:noHBand="0" w:noVBand="1"/>
+      </w:tblPr>
+      <w:tblGrid>
+        <w:gridCol w:w="570"/>
+        <w:gridCol w:w="2548"/>
+        <w:gridCol w:w="1586"/>
+        <w:gridCol w:w="1553"/>
+        <w:gridCol w:w="1670"/>
+      </w:tblGrid>
+      <w:tr>
+        <w:tc>
+          <w:tcPr>
+            <w:tcW w:w="562" w:type="dxa"/>
+          </w:tcPr>
+          <w:p>
+            <w:pPr>
+              <w:jc w:val="center"/>
+            </w:pPr>
+            <w:r>
+              <w:t>No.</w:t>
+            </w:r>
+          </w:p>
+        </w:tc>
+        <w:tc>
+          <w:tcPr>
+            <w:tcW w:w="2607" w:type="dxa"/>
+          </w:tcPr>
+          <w:p>
+            <w:pPr>
+              <w:jc w:val="center"/>
+            </w:pPr>
+            <w:proofErr w:type="spellStart"/>
+            <w:r>
+              <w:t>Judul</w:t>
+            </w:r>
+            <w:proofErr w:type="spellEnd"/>
+            <w:r>
+              <w:t xml:space="preserve"> </w:t>
+            </w:r>
+            <w:proofErr w:type="spellStart"/>
+            <w:r>
+              <w:t>Penelitian</w:t>
+            </w:r>
+            <w:proofErr w:type="spellEnd"/>
+          </w:p>
+        </w:tc>
+        <w:tc>
+          <w:tcPr>
+            <w:tcW w:w="1586" w:type="dxa"/>
+          </w:tcPr>
+          <w:p>
+            <w:pPr>
+              <w:jc w:val="center"/>
+            </w:pPr>
+            <w:proofErr w:type="spellStart"/>
+            <w:r>
+              <w:t>Penulis</w:t>
+            </w:r>
+            <w:proofErr w:type="spellEnd"/>
+            <w:r>
+              <w:t>/</w:t>
+            </w:r>
+            <w:proofErr w:type="spellStart"/>
+            <w:r>
+              <w:t>Tahun</w:t>
+            </w:r>
+            <w:proofErr w:type="spellEnd"/>
+          </w:p>
+        </w:tc>
+        <w:tc>
+          <w:tcPr>
+            <w:tcW w:w="1586" w:type="dxa"/>
+          </w:tcPr>
+          <w:p>
+            <w:pPr>
+              <w:jc w:val="center"/>
+            </w:pPr>
+            <w:proofErr w:type="spellStart"/>
+            <w:r>
+              <w:t>Metode</w:t>
+            </w:r>
+            <w:proofErr w:type="spellEnd"/>
+            <w:r>
+              <w:t xml:space="preserve"> </w:t>
+            </w:r>
+            <w:proofErr w:type="spellStart"/>
+            <w:r>
+              <w:t>Penelitian</w:t>
+            </w:r>
+            <w:proofErr w:type="spellEnd"/>
+          </w:p>
+        </w:tc>
+        <w:tc>
+          <w:tcPr>
+            <w:tcW w:w="1586" w:type="dxa"/>
+          </w:tcPr>
+          <w:p>
+            <w:pPr>
+              <w:jc w:val="center"/>
+            </w:pPr>
+            <w:r>
+              <w:t xml:space="preserve">Hasil dan </w:t>
+            </w:r>
+            <w:proofErr w:type="spellStart"/>
+            <w:r>
+              <w:t>Pembahasan</w:t>
+            </w:r>
+            <w:proofErr w:type="spellEnd"/>
+          </w:p>
+        </w:tc>
+      </w:tr>
+      <w:tr>
+        <w:tc>
+          <w:tcPr>
+            <w:tcW w:w="562" w:type="dxa"/>
+          </w:tcPr>
+          <w:p>
+            <w:r>
+              <w:t>1.</w:t>
+            </w:r>
+          </w:p>
+        </w:tc>
+        <w:tc>
+          <w:tcPr>
+            <w:tcW w:w="2607" w:type="dxa"/>
+          </w:tcPr>
+          <w:p>
+            <w:pPr>
+              <w:rPr>
+                <w:kern w:val="0"/>
+                <w:lang w:val="sv-SE"/>
+                <w14:ligatures w14:val="none"/>
+              </w:rPr>
+            </w:pPr>
+            <w:r>
+              <w:rPr>
+                <w:rStyle w:val="fontstyle01"/>
+                <w:lang w:val="sv-SE"/>
+              </w:rPr>
+              <w:t xml:space="preserve">Prototipe </w:t>
+            </w:r>
+            <w:r>
+              <w:rPr>
+                <w:rStyle w:val="fontstyle21"/>
+                <w:lang w:val="sv-SE"/>
+              </w:rPr>
+              <w:t>Feeding</w:t>
+            </w:r>
+            <w:r>
+              <w:rPr>
+                <w:rFonts w:ascii="TimesNewRomanPS-ItalicMT" w:hAnsi="TimesNewRomanPS-ItalicMT"/>
+                <w:i/>
+                <w:iCs/>
+                <w:color w:val="000000"/>
+                <w:lang w:val="sv-SE"/>
+              </w:rPr>
+              <w:br/>
+            </w:r>
+            <w:r>
+              <w:rPr>
+                <w:rStyle w:val="fontstyle21"/>
+                <w:lang w:val="sv-SE"/>
+              </w:rPr>
+              <w:t xml:space="preserve">System </w:t>
+            </w:r>
+            <w:r>
+              <w:rPr>
+                <w:rStyle w:val="fontstyle01"/>
+                <w:lang w:val="sv-SE"/>
+              </w:rPr>
+              <w:t>dan Pengatur</w:t>
+            </w:r>
+            <w:r>
+              <w:rPr>
+                <w:rFonts w:ascii="TimesNewRomanPSMT" w:hAnsi="TimesNewRomanPSMT"/>
+                <w:color w:val="000000"/>
+                <w:lang w:val="sv-SE"/>
+              </w:rPr>
+              <w:br/>
+            </w:r>
+            <w:r>
+              <w:rPr>
+                <w:rStyle w:val="fontstyle01"/>
+                <w:lang w:val="sv-SE"/>
+              </w:rPr>
+              <w:t>Suhu pada Kandang</w:t>
+            </w:r>
+            <w:r>
+              <w:rPr>
+                <w:rFonts w:ascii="TimesNewRomanPSMT" w:hAnsi="TimesNewRomanPSMT"/>
+                <w:color w:val="000000"/>
+                <w:lang w:val="sv-SE"/>
+              </w:rPr>
+              <w:br/>
+            </w:r>
+            <w:r>
+              <w:rPr>
+                <w:rStyle w:val="fontstyle01"/>
+                <w:lang w:val="sv-SE"/>
+              </w:rPr>
+              <w:t>Ayam Pedaging</w:t>
+            </w:r>
+            <w:r>
+              <w:rPr>
+                <w:rFonts w:ascii="TimesNewRomanPSMT" w:hAnsi="TimesNewRomanPSMT"/>
+                <w:color w:val="000000"/>
+                <w:lang w:val="sv-SE"/>
+              </w:rPr>
+              <w:br/>
+            </w:r>
+            <w:r>
+              <w:rPr>
+                <w:rStyle w:val="fontstyle01"/>
+                <w:lang w:val="sv-SE"/>
+              </w:rPr>
+              <w:t>Berbasis Arduino Uno</w:t>
+            </w:r>
+          </w:p>
+        </w:tc>
+        <w:tc>
+          <w:tcPr>
+            <w:tcW w:w="1586" w:type="dxa"/>
+          </w:tcPr>
+          <w:p>
+            <w:pPr>
+              <w:rPr>
+                <w:lang w:val="sv-SE"/>
+              </w:rPr>
+            </w:pPr>
+            <w:r>
+              <w:rPr>
+                <w:lang w:val="sv-SE"/>
+              </w:rPr>
+              <w:fldChar w:fldCharType="begin" w:fldLock="1"/>
+            </w:r>
+            <w:r>
+              <w:rPr>
+                <w:lang w:val="sv-SE"/>
+              </w:rPr>
+              <w:instrText>ADDIN CSL_CITATION {"citationItems":[{"id":"ITEM-1","itemData":{"abstract":"… ayam pada pemberian pakan ayam masih menggunakan … pakan ayam yang dipelihara, dimana masih menggunakan … sistem dilakukan secara otomatis oleh Arduino UNO. Alat ini …","author":[{"dropping-particle":"","family":"Alfianto","given":"Zulfahmi","non-dropping-particle":"","parse-names":false,"suffix":""},{"dropping-particle":"","family":"Sumirat","given":"Iwan","non-dropping-particle":"","parse-names":false,"suffix":""},{"dropping-particle":"","family":"Hariansyah","given":"Muhammad","non-dropping-particle":"","parse-names":false,"suffix":""}],"container-title":"Jurnal Teknik Elektro dan Sains","id":"ITEM-1","issued":{"date-parts":[["2020"]]},"page":"1-6","title":"Prototipe Feeding System dan Pengatur Suhu pada Kandang Ayam Pedaging Berbasis Arduino UNO","type":"article-journal"},"uris":["http://www.mendeley.com/documents/?uuid=50a12c69-df8c-43c4-92c4-00db9725b51b"]}],"mendeley":{"formattedCitation":"(Alfianto et al., 2020)","plainTextFormattedCitation":"(Alfianto et al., 2020)","previouslyFormattedCitation":"(Alfianto et al., 2020)"},"properties":{"noteIndex":0},"schema":"https://github.com/citation-style-language/schema/raw/master/csl-citation.json"}</w:instrText>
+            </w:r>
+            <w:r>
+              <w:rPr>
+                <w:lang w:val="sv-SE"/>
+              </w:rPr>
+              <w:fldChar w:fldCharType="separate"/>
+            </w:r>
+            <w:r>
+              <w:rPr>
+                <w:noProof/>
+                <w:lang w:val="sv-SE"/>
+              </w:rPr>
+              <w:t>(Alfianto et al., 2020)</w:t>
+            </w:r>
+            <w:r>
+              <w:rPr>
+                <w:lang w:val="sv-SE"/>
+              </w:rPr>
+              <w:fldChar w:fldCharType="end"/>
+            </w:r>
+          </w:p>
+        </w:tc>
+        <w:tc>
+          <w:tcPr>
+            <w:tcW w:w="1586" w:type="dxa"/>
+          </w:tcPr>
+          <w:p>
+            <w:pPr>
+              <w:rPr>
+                <w:i/>
+                <w:iCs/>
+                <w:kern w:val="0"/>
+                <w:lang w:val="en-ID"/>
+                <w14:ligatures w14:val="none"/>
+              </w:rPr>
+            </w:pPr>
+            <w:r>
+              <w:rPr>
+                <w:rStyle w:val="fontstyle01"/>
+                <w:i/>
+                <w:iCs/>
+              </w:rPr>
+              <w:t>Waterfall</w:t>
+            </w:r>
+          </w:p>
+        </w:tc>
+        <w:tc>
+          <w:tcPr>
+            <w:tcW w:w="1586" w:type="dxa"/>
+          </w:tcPr>
+          <w:p>
+            <w:pPr>
+              <w:rPr>
+                <w:kern w:val="0"/>
+                <w:lang w:val="sv-SE"/>
+                <w14:ligatures w14:val="none"/>
+              </w:rPr>
+            </w:pPr>
+            <w:r>
+              <w:rPr>
+                <w:rStyle w:val="fontstyle01"/>
+                <w:lang w:val="sv-SE"/>
+              </w:rPr>
+              <w:t>Menghasilkan</w:t>
+            </w:r>
+            <w:r>
+              <w:rPr>
+                <w:rFonts w:ascii="TimesNewRomanPSMT" w:hAnsi="TimesNewRomanPSMT"/>
+                <w:color w:val="000000"/>
+                <w:lang w:val="sv-SE"/>
+              </w:rPr>
+              <w:br/>
+            </w:r>
+            <w:r>
+              <w:rPr>
+                <w:rStyle w:val="fontstyle01"/>
+                <w:lang w:val="sv-SE"/>
+              </w:rPr>
+              <w:t>alat pemberi</w:t>
+            </w:r>
+            <w:r>
+              <w:rPr>
+                <w:rFonts w:ascii="TimesNewRomanPSMT" w:hAnsi="TimesNewRomanPSMT"/>
+                <w:color w:val="000000"/>
+                <w:lang w:val="sv-SE"/>
+              </w:rPr>
+              <w:br/>
+            </w:r>
+            <w:r>
+              <w:rPr>
+                <w:rStyle w:val="fontstyle01"/>
+                <w:lang w:val="sv-SE"/>
+              </w:rPr>
+              <w:t>pakan dan</w:t>
+            </w:r>
+            <w:r>
+              <w:rPr>
+                <w:rFonts w:ascii="TimesNewRomanPSMT" w:hAnsi="TimesNewRomanPSMT"/>
+                <w:color w:val="000000"/>
+                <w:lang w:val="sv-SE"/>
+              </w:rPr>
+              <w:br/>
+            </w:r>
+            <w:r>
+              <w:rPr>
+                <w:rStyle w:val="fontstyle01"/>
+                <w:lang w:val="sv-SE"/>
+              </w:rPr>
+              <w:t>minum</w:t>
+            </w:r>
+            <w:r>
+              <w:rPr>
+                <w:rFonts w:ascii="TimesNewRomanPSMT" w:hAnsi="TimesNewRomanPSMT"/>
+                <w:color w:val="000000"/>
+                <w:lang w:val="sv-SE"/>
+              </w:rPr>
+              <w:br/>
+            </w:r>
+            <w:r>
+              <w:rPr>
+                <w:rStyle w:val="fontstyle01"/>
+                <w:lang w:val="sv-SE"/>
+              </w:rPr>
+              <w:t>otomatis</w:t>
+            </w:r>
+            <w:r>
+              <w:rPr>
+                <w:rFonts w:ascii="TimesNewRomanPSMT" w:hAnsi="TimesNewRomanPSMT"/>
+                <w:color w:val="000000"/>
+                <w:lang w:val="sv-SE"/>
+              </w:rPr>
+              <w:br/>
+            </w:r>
+            <w:r>
+              <w:rPr>
+                <w:rStyle w:val="fontstyle01"/>
+                <w:lang w:val="sv-SE"/>
+              </w:rPr>
+              <w:t>kepada ayam</w:t>
+            </w:r>
+            <w:r>
+              <w:rPr>
+                <w:rFonts w:ascii="TimesNewRomanPSMT" w:hAnsi="TimesNewRomanPSMT"/>
+                <w:color w:val="000000"/>
+                <w:lang w:val="sv-SE"/>
+              </w:rPr>
+              <w:br/>
+            </w:r>
+            <w:r>
+              <w:rPr>
+                <w:rStyle w:val="fontstyle01"/>
+                <w:lang w:val="sv-SE"/>
+              </w:rPr>
+              <w:t>sekaligus</w:t>
+            </w:r>
+            <w:r>
+              <w:rPr>
+                <w:rFonts w:ascii="TimesNewRomanPSMT" w:hAnsi="TimesNewRomanPSMT"/>
+                <w:color w:val="000000"/>
+                <w:lang w:val="sv-SE"/>
+              </w:rPr>
+              <w:br/>
+            </w:r>
+            <w:r>
+              <w:rPr>
+                <w:rStyle w:val="fontstyle01"/>
+                <w:lang w:val="sv-SE"/>
+              </w:rPr>
+              <w:t>mengatur suhu</w:t>
+            </w:r>
+            <w:r>
+              <w:rPr>
+                <w:rFonts w:ascii="TimesNewRomanPSMT" w:hAnsi="TimesNewRomanPSMT"/>
+                <w:color w:val="000000"/>
+                <w:lang w:val="sv-SE"/>
+              </w:rPr>
+              <w:br/>
+            </w:r>
+            <w:r>
+              <w:rPr>
+                <w:rStyle w:val="fontstyle01"/>
+                <w:lang w:val="sv-SE"/>
+              </w:rPr>
+              <w:t>pada kandang</w:t>
+            </w:r>
+            <w:r>
+              <w:rPr>
+                <w:rFonts w:ascii="TimesNewRomanPSMT" w:hAnsi="TimesNewRomanPSMT"/>
+                <w:color w:val="000000"/>
+                <w:lang w:val="sv-SE"/>
+              </w:rPr>
+              <w:br/>
+            </w:r>
+            <w:r>
+              <w:rPr>
+                <w:rStyle w:val="fontstyle01"/>
+                <w:lang w:val="sv-SE"/>
+              </w:rPr>
+              <w:t>ayam dengan</w:t>
+            </w:r>
+            <w:r>
+              <w:rPr>
+                <w:rFonts w:ascii="TimesNewRomanPSMT" w:hAnsi="TimesNewRomanPSMT"/>
+                <w:color w:val="000000"/>
+                <w:lang w:val="sv-SE"/>
+              </w:rPr>
+              <w:br/>
+            </w:r>
+            <w:r>
+              <w:rPr>
+                <w:rStyle w:val="fontstyle01"/>
+                <w:lang w:val="sv-SE"/>
+              </w:rPr>
+              <w:t>memanfaatkan</w:t>
+            </w:r>
+            <w:r>
+              <w:rPr>
+                <w:rFonts w:ascii="TimesNewRomanPSMT" w:hAnsi="TimesNewRomanPSMT"/>
+                <w:color w:val="000000"/>
+                <w:lang w:val="sv-SE"/>
+              </w:rPr>
+              <w:br/>
+            </w:r>
+            <w:r>
+              <w:rPr>
+                <w:rStyle w:val="fontstyle01"/>
+                <w:lang w:val="sv-SE"/>
+              </w:rPr>
+              <w:t>Arduino Uno</w:t>
+            </w:r>
+            <w:r>
+              <w:rPr>
+                <w:rStyle w:val="fontstyle01"/>
+                <w:rFonts w:ascii="Times New Roman" w:hAnsi="Times New Roman"/>
+                <w:lang w:val="sv-SE"/>
+              </w:rPr>
+              <w:t>.</w:t>
+            </w:r>
+          </w:p>
+        </w:tc>
+      </w:tr>
+      <w:tr>
+        <w:tc>
+          <w:tcPr>
+            <w:tcW w:w="562" w:type="dxa"/>
+          </w:tcPr>
+          <w:p>
+            <w:r>
+              <w:t>2.</w:t>
+            </w:r>
+          </w:p>
+        </w:tc>
+        <w:tc>
+          <w:tcPr>
+            <w:tcW w:w="2607" w:type="dxa"/>
+          </w:tcPr>
+          <w:p>
+            <w:pPr>
+              <w:rPr>
+                <w:kern w:val="0"/>
+                <w:lang w:val="en-ID"/>
+                <w14:ligatures w14:val="none"/>
+              </w:rPr>
+            </w:pPr>
+            <w:r>
+              <w:rPr>
+                <w:rStyle w:val="fontstyle01"/>
+              </w:rPr>
+              <w:t>SISTEM PAKAN</w:t>
+            </w:r>
+            <w:r>
+              <w:rPr>
+                <w:rFonts w:ascii="TimesNewRomanPSMT" w:hAnsi="TimesNewRomanPSMT"/>
+                <w:color w:val="000000"/>
+              </w:rPr>
+              <w:br/>
+            </w:r>
+            <w:r>
+              <w:rPr>
+                <w:rStyle w:val="fontstyle01"/>
+              </w:rPr>
+              <w:t>AYAM OTOMATIS</w:t>
+            </w:r>
+            <w:r>
+              <w:rPr>
+                <w:rFonts w:ascii="TimesNewRomanPSMT" w:hAnsi="TimesNewRomanPSMT"/>
+                <w:color w:val="000000"/>
+              </w:rPr>
+              <w:br/>
+            </w:r>
+            <w:r>
+              <w:rPr>
+                <w:rStyle w:val="fontstyle01"/>
+              </w:rPr>
+              <w:t>BERBASIS</w:t>
+            </w:r>
+            <w:r>
+              <w:rPr>
+                <w:rFonts w:ascii="TimesNewRomanPSMT" w:hAnsi="TimesNewRomanPSMT"/>
+                <w:color w:val="000000"/>
+              </w:rPr>
+              <w:br/>
+            </w:r>
+            <w:r>
+              <w:rPr>
+                <w:rStyle w:val="fontstyle01"/>
+              </w:rPr>
+              <w:t>INTERNET OF</w:t>
+            </w:r>
+            <w:r>
+              <w:rPr>
+                <w:rFonts w:ascii="TimesNewRomanPSMT" w:hAnsi="TimesNewRomanPSMT"/>
+                <w:color w:val="000000"/>
+              </w:rPr>
+              <w:br/>
+            </w:r>
+            <w:r>
+              <w:rPr>
+                <w:rStyle w:val="fontstyle01"/>
+              </w:rPr>
+              <w:t>THINGS</w:t>
+            </w:r>
+          </w:p>
+        </w:tc>
+        <w:tc>
+          <w:tcPr>
+            <w:tcW w:w="1586" w:type="dxa"/>
+          </w:tcPr>
+          <w:p>
+            <w:r>
+              <w:fldChar w:fldCharType="begin" w:fldLock="1"/>
+            </w:r>
+            <w:r>
+              <w:instrText>ADDIN CSL_CITATION {"citationItems":[{"id":"ITEM-1","itemData":{"abstract":"One of the growing farms in Indonesia is a broiler farm. For broiler farm businesses, better and continuous maintenance is needed to produce broilers with good quality. Many broiler breeders still use manual methods of feeding their chickens. This method is less effective and less efficient, besides that it also requires a lot of human resources. This final project aims to build a prototype-based Internet of Things Chicken Feed System which utilizes the internet as a medium for remote control of electronic devices using a NodeMCU ESP8266 microcontroller, MG995 Servo, and LED indicators that communicate with the MQTT server to the Smartphone. After testing the work of the system, the results obtained indicate that the system has been able to work by providing feed automatically. Information when connected to the server, during feeding, open and closed feed valves can be displayed on the application panel.","author":[{"dropping-particle":"","family":"Surahman","given":"Ade","non-dropping-particle":"","parse-names":false,"suffix":""},{"dropping-particle":"","family":"Aditama","given":"Bobi","non-dropping-particle":"","parse-names":false,"suffix":""},{"dropping-particle":"","family":"Bakri","given":"Muhammad","non-dropping-particle":"","parse-names":false,"suffix":""},{"dropping-particle":"","family":"Rasna","given":"","non-dropping-particle":"","parse-names":false,"suffix":""}],"container-title":"Jtst","id":"ITEM-1","issue":"01","issued":{"date-parts":[["2021"]]},"page":"13-20","title":"Sistem Pakan Ayam Otomatis Berbasis Internet of Things","type":"article-journal","volume":"02"},"uris":["http://www.mendeley.com/documents/?uuid=e03cff06-a719-4f32-98d0-908a6111682a"]}],"mendeley":{"formattedCitation":"(Surahman et al., 2021)","plainTextFormattedCitation":"(Surahman et al., 2021)","previouslyFormattedCitation":"(Surahman et al., 2021)"},"properties":{"noteIndex":0},"schema":"https://github.com/citation-style-language/schema/raw/master/csl-citation.json"}</w:instrText>
+            </w:r>
+            <w:r>
+              <w:fldChar w:fldCharType="separate"/>
+            </w:r>
+            <w:r>
+              <w:rPr>
+                <w:noProof/>
+              </w:rPr>
+              <w:t>(Surahman et al., 2021)</w:t>
+            </w:r>
+            <w:r>
+              <w:fldChar w:fldCharType="end"/>
+            </w:r>
+          </w:p>
+        </w:tc>
+        <w:tc>
+          <w:tcPr>
+            <w:tcW w:w="1586" w:type="dxa"/>
+          </w:tcPr>
+          <w:p>
+            <w:r>
+              <w:rPr>
+                <w:rStyle w:val="fontstyle01"/>
+                <w:i/>
+                <w:iCs/>
+              </w:rPr>
+              <w:t>Waterfall</w:t>
+            </w:r>
+          </w:p>
+        </w:tc>
+        <w:tc>
+          <w:tcPr>
+            <w:tcW w:w="1586" w:type="dxa"/>
+          </w:tcPr>
+          <w:p>
+            <w:pPr>
+              <w:rPr>
+                <w:kern w:val="0"/>
+                <w:lang w:val="sv-SE"/>
+                <w14:ligatures w14:val="none"/>
+              </w:rPr>
+            </w:pPr>
+            <w:r>
+              <w:rPr>
+                <w:rStyle w:val="fontstyle01"/>
+                <w:lang w:val="sv-SE"/>
+              </w:rPr>
+              <w:t>Membuat</w:t>
+            </w:r>
+            <w:r>
+              <w:rPr>
+                <w:rFonts w:ascii="TimesNewRomanPSMT" w:hAnsi="TimesNewRomanPSMT"/>
+                <w:color w:val="000000"/>
+                <w:lang w:val="sv-SE"/>
+              </w:rPr>
+              <w:br/>
+            </w:r>
+            <w:r>
+              <w:rPr>
+                <w:rStyle w:val="fontstyle01"/>
+                <w:lang w:val="sv-SE"/>
+              </w:rPr>
+              <w:t>sistem pakan</w:t>
+            </w:r>
+            <w:r>
+              <w:rPr>
+                <w:rFonts w:ascii="TimesNewRomanPSMT" w:hAnsi="TimesNewRomanPSMT"/>
+                <w:color w:val="000000"/>
+                <w:lang w:val="sv-SE"/>
+              </w:rPr>
+              <w:br/>
+            </w:r>
+            <w:r>
+              <w:rPr>
+                <w:rStyle w:val="fontstyle01"/>
+                <w:lang w:val="sv-SE"/>
+              </w:rPr>
+              <w:t>otomatis untuk</w:t>
+            </w:r>
+            <w:r>
+              <w:rPr>
+                <w:rFonts w:ascii="TimesNewRomanPSMT" w:hAnsi="TimesNewRomanPSMT"/>
+                <w:color w:val="000000"/>
+                <w:lang w:val="sv-SE"/>
+              </w:rPr>
+              <w:br/>
+            </w:r>
+            <w:r>
+              <w:rPr>
+                <w:rStyle w:val="fontstyle01"/>
+                <w:lang w:val="sv-SE"/>
+              </w:rPr>
+              <w:t>ayam</w:t>
+            </w:r>
+            <w:r>
+              <w:rPr>
+                <w:rFonts w:ascii="TimesNewRomanPSMT" w:hAnsi="TimesNewRomanPSMT"/>
+                <w:color w:val="000000"/>
+                <w:lang w:val="sv-SE"/>
+              </w:rPr>
+              <w:br/>
+            </w:r>
+            <w:r>
+              <w:rPr>
+                <w:rStyle w:val="fontstyle01"/>
+                <w:lang w:val="sv-SE"/>
+              </w:rPr>
+              <w:t>menggunakan</w:t>
+            </w:r>
+            <w:r>
+              <w:rPr>
+                <w:rFonts w:ascii="TimesNewRomanPSMT" w:hAnsi="TimesNewRomanPSMT"/>
+                <w:color w:val="000000"/>
+                <w:lang w:val="sv-SE"/>
+              </w:rPr>
+              <w:br/>
+            </w:r>
+            <w:r>
+              <w:rPr>
+                <w:rStyle w:val="fontstyle01"/>
+                <w:lang w:val="sv-SE"/>
+              </w:rPr>
+              <w:t>ESP8266</w:t>
+            </w:r>
+            <w:r>
+              <w:rPr>
+                <w:rFonts w:ascii="TimesNewRomanPSMT" w:hAnsi="TimesNewRomanPSMT"/>
+                <w:color w:val="000000"/>
+                <w:lang w:val="sv-SE"/>
+              </w:rPr>
+              <w:br/>
+            </w:r>
+            <w:r>
+              <w:rPr>
+                <w:rStyle w:val="fontstyle01"/>
+                <w:lang w:val="sv-SE"/>
+              </w:rPr>
+              <w:t>sebagai</w:t>
+            </w:r>
+            <w:r>
+              <w:rPr>
+                <w:rFonts w:ascii="TimesNewRomanPSMT" w:hAnsi="TimesNewRomanPSMT"/>
+                <w:color w:val="000000"/>
+                <w:lang w:val="sv-SE"/>
+              </w:rPr>
+              <w:br/>
+            </w:r>
+            <w:r>
+              <w:rPr>
+                <w:rStyle w:val="fontstyle01"/>
+                <w:lang w:val="sv-SE"/>
+              </w:rPr>
+              <w:t>mikrokontroler</w:t>
+            </w:r>
+            <w:r>
+              <w:rPr>
+                <w:rFonts w:ascii="TimesNewRomanPSMT" w:hAnsi="TimesNewRomanPSMT"/>
+                <w:color w:val="000000"/>
+                <w:lang w:val="sv-SE"/>
+              </w:rPr>
+              <w:br/>
+            </w:r>
+            <w:r>
+              <w:rPr>
+                <w:rStyle w:val="fontstyle01"/>
+                <w:lang w:val="sv-SE"/>
+              </w:rPr>
+              <w:t>yang</w:t>
+            </w:r>
+            <w:r>
+              <w:rPr>
+                <w:rFonts w:ascii="TimesNewRomanPSMT" w:hAnsi="TimesNewRomanPSMT"/>
+                <w:color w:val="000000"/>
+                <w:lang w:val="sv-SE"/>
+              </w:rPr>
+              <w:br/>
+            </w:r>
+            <w:r>
+              <w:rPr>
+                <w:rStyle w:val="fontstyle01"/>
+                <w:lang w:val="sv-SE"/>
+              </w:rPr>
+              <w:t>terhubung</w:t>
+            </w:r>
+            <w:r>
+              <w:rPr>
+                <w:rFonts w:ascii="TimesNewRomanPSMT" w:hAnsi="TimesNewRomanPSMT"/>
+                <w:color w:val="000000"/>
+                <w:lang w:val="sv-SE"/>
+              </w:rPr>
+              <w:br/>
+            </w:r>
+            <w:r>
+              <w:rPr>
+                <w:rStyle w:val="fontstyle01"/>
+                <w:lang w:val="sv-SE"/>
+              </w:rPr>
+              <w:t>dengan</w:t>
+            </w:r>
+            <w:r>
+              <w:rPr>
+                <w:rFonts w:ascii="TimesNewRomanPSMT" w:hAnsi="TimesNewRomanPSMT"/>
+                <w:color w:val="000000"/>
+                <w:lang w:val="sv-SE"/>
+              </w:rPr>
+              <w:br/>
+            </w:r>
+            <w:r>
+              <w:rPr>
+                <w:rStyle w:val="fontstyle01"/>
+                <w:lang w:val="sv-SE"/>
+              </w:rPr>
+              <w:t>internet</w:t>
+            </w:r>
+            <w:r>
+              <w:rPr>
+                <w:rStyle w:val="fontstyle01"/>
+                <w:rFonts w:ascii="Times New Roman" w:hAnsi="Times New Roman"/>
+                <w:lang w:val="sv-SE"/>
+              </w:rPr>
+              <w:t>.</w:t>
+            </w:r>
+          </w:p>
+        </w:tc>
+      </w:tr>
+      <w:tr>
+        <w:tc>
+          <w:tcPr>
+            <w:tcW w:w="562" w:type="dxa"/>
+          </w:tcPr>
+          <w:p>
+            <w:r>
+              <w:t>3.</w:t>
+            </w:r>
+          </w:p>
+        </w:tc>
+        <w:tc>
+          <w:tcPr>
+            <w:tcW w:w="2607" w:type="dxa"/>
+          </w:tcPr>
+          <w:p>
+            <w:pPr>
+              <w:rPr>
+                <w:kern w:val="0"/>
+                <w:lang w:val="sv-SE"/>
+                <w14:ligatures w14:val="none"/>
+              </w:rPr>
+            </w:pPr>
+            <w:r>
+              <w:rPr>
+                <w:rStyle w:val="fontstyle01"/>
+                <w:lang w:val="sv-SE"/>
+              </w:rPr>
+              <w:t>Sistem Monitoring dan</w:t>
+            </w:r>
+            <w:r>
+              <w:rPr>
+                <w:rFonts w:ascii="TimesNewRomanPSMT" w:hAnsi="TimesNewRomanPSMT"/>
+                <w:color w:val="000000"/>
+                <w:lang w:val="sv-SE"/>
+              </w:rPr>
+              <w:br/>
+            </w:r>
+            <w:r>
+              <w:rPr>
+                <w:rStyle w:val="fontstyle01"/>
+                <w:lang w:val="sv-SE"/>
+              </w:rPr>
+              <w:t>Pengatur Suhu</w:t>
+            </w:r>
+            <w:r>
+              <w:rPr>
+                <w:rFonts w:ascii="TimesNewRomanPSMT" w:hAnsi="TimesNewRomanPSMT"/>
+                <w:color w:val="000000"/>
+                <w:lang w:val="sv-SE"/>
+              </w:rPr>
+              <w:br/>
+            </w:r>
+            <w:r>
+              <w:rPr>
+                <w:rStyle w:val="fontstyle01"/>
+                <w:lang w:val="sv-SE"/>
+              </w:rPr>
+              <w:t>Otomatis untuk</w:t>
+            </w:r>
+            <w:r>
+              <w:rPr>
+                <w:rFonts w:ascii="TimesNewRomanPSMT" w:hAnsi="TimesNewRomanPSMT"/>
+                <w:color w:val="000000"/>
+                <w:lang w:val="sv-SE"/>
+              </w:rPr>
+              <w:br/>
+            </w:r>
+            <w:r>
+              <w:rPr>
+                <w:rStyle w:val="fontstyle01"/>
+                <w:lang w:val="sv-SE"/>
+              </w:rPr>
+              <w:t>Kandang Ayam di Desa</w:t>
+            </w:r>
+            <w:r>
+              <w:rPr>
+                <w:rFonts w:ascii="TimesNewRomanPSMT" w:hAnsi="TimesNewRomanPSMT"/>
+                <w:color w:val="000000"/>
+                <w:lang w:val="sv-SE"/>
+              </w:rPr>
+              <w:br/>
+            </w:r>
+            <w:r>
+              <w:rPr>
+                <w:rStyle w:val="fontstyle01"/>
+                <w:lang w:val="sv-SE"/>
+              </w:rPr>
+              <w:t>Sukamanis Berbasis</w:t>
+            </w:r>
+            <w:r>
+              <w:rPr>
+                <w:rFonts w:ascii="TimesNewRomanPSMT" w:hAnsi="TimesNewRomanPSMT"/>
+                <w:color w:val="000000"/>
+                <w:lang w:val="sv-SE"/>
+              </w:rPr>
+              <w:br/>
+            </w:r>
+            <w:r>
+              <w:rPr>
+                <w:rStyle w:val="fontstyle01"/>
+                <w:lang w:val="sv-SE"/>
+              </w:rPr>
+              <w:t>Arduino</w:t>
+            </w:r>
+          </w:p>
+        </w:tc>
+        <w:tc>
+          <w:tcPr>
+            <w:tcW w:w="1586" w:type="dxa"/>
+          </w:tcPr>
+          <w:p>
+            <w:pPr>
+              <w:rPr>
+                <w:lang w:val="sv-SE"/>
+              </w:rPr>
+            </w:pPr>
+            <w:r>
+              <w:rPr>
+                <w:lang w:val="sv-SE"/>
+              </w:rPr>
+              <w:fldChar w:fldCharType="begin" w:fldLock="1"/>
+            </w:r>
+            <w:r>
+              <w:rPr>
+                <w:lang w:val="sv-SE"/>
+              </w:rPr>
+              <w:instrText>ADDIN CSL_CITATION {"citationItems":[{"id":"ITEM-1","itemData":{"DOI":"10.54367/jtiust.v6i2.1545","ISSN":"2548-1916","abstract":"Salah satu permasalahan yang di alami oleh para peternak ayam potong adalah banyaknya ayam yang mati, penyebabnya adalah pengatur suhu ruangan yang berada didalam kandang masih manual akibatnya pemilik terkadang lupa menghidupkan kipas dan pendingin kandang ketika suhu naik, sehingga suhu yang berada didalam kandang tidak sesuai dengan suhu yang dibutuhkan ayam sehingga menyebabkan ayam menjadi stres dan mati. Dengan adanya penelitian ini penulis bertujuan untuk membuat alat yang dapat mengatur suhu ruangan otomatis agar suhu didalam kandang dapat diatur secara otomatis, sehingga dapat mengurangi tingkat kematian ayam sehingga tingkat produksi meningkat. Metode yang digunakan untuk mengembangkan sistem ini adalah dengan metode SDLC dan mikrokontroler menggunakan Arduino. Tujuan utama dalam penelitian ini adalah membuat alat yang mampu mengatur suhu ruangan kandang ayam dengan cara menyalakan kipas angin ketika sensor suhu mendeteksi suhu terlalu panas, suhu tersebut juga bisa dimonitoring dengan menggunakan aplikasi android.","author":[{"dropping-particle":"","family":"Pamungkas","given":"Muhammad Teguh","non-dropping-particle":"","parse-names":false,"suffix":""},{"dropping-particle":"","family":"Fergina","given":"Anggun","non-dropping-particle":"","parse-names":false,"suffix":""}],"container-title":"Jurnal Teknik Informatika UNIKA Santo Thomas","id":"ITEM-1","issued":{"date-parts":[["2021"]]},"page":"331-339","title":"Sistem Monitoring dan Pengatur Suhu Otomatis untuk Kandang Ayam di Desa Sukamanis Berbasis Arduino","type":"article-journal","volume":"06"},"uris":["http://www.mendeley.com/documents/?uuid=98bc10e9-110f-43e7-a28b-a74ab89ef604"]}],"mendeley":{"formattedCitation":"(Pamungkas &amp; Fergina, 2021)","plainTextFormattedCitation":"(Pamungkas &amp; Fergina, 2021)","previouslyFormattedCitation":"(Pamungkas &amp; Fergina, 2021)"},"properties":{"noteIndex":0},"schema":"https://github.com/citation-style-language/schema/raw/master/csl-citation.json"}</w:instrText>
+            </w:r>
+            <w:r>
+              <w:rPr>
+                <w:lang w:val="sv-SE"/>
+              </w:rPr>
+              <w:fldChar w:fldCharType="separate"/>
+            </w:r>
+            <w:r>
+              <w:rPr>
+                <w:noProof/>
+                <w:lang w:val="sv-SE"/>
+              </w:rPr>
+              <w:t>(Pamungkas &amp; Fergina, 2021)</w:t>
+            </w:r>
+            <w:r>
+              <w:rPr>
+                <w:lang w:val="sv-SE"/>
+              </w:rPr>
+              <w:fldChar w:fldCharType="end"/>
+            </w:r>
+          </w:p>
+        </w:tc>
+        <w:tc>
+          <w:tcPr>
+            <w:tcW w:w="1586" w:type="dxa"/>
+          </w:tcPr>
+          <w:p>
+            <w:r>
+              <w:rPr>
+                <w:rStyle w:val="fontstyle01"/>
+                <w:i/>
+                <w:iCs/>
+              </w:rPr>
+              <w:t>Waterfall</w:t>
+            </w:r>
+          </w:p>
+        </w:tc>
+        <w:tc>
+          <w:tcPr>
+            <w:tcW w:w="1586" w:type="dxa"/>
+          </w:tcPr>
+          <w:p>
+            <w:pPr>
+              <w:rPr>
+                <w:kern w:val="0"/>
+                <w:lang w:val="sv-SE"/>
+                <w14:ligatures w14:val="none"/>
+              </w:rPr>
+            </w:pPr>
+            <w:r>
+              <w:rPr>
+                <w:rStyle w:val="fontstyle01"/>
+                <w:lang w:val="sv-SE"/>
+              </w:rPr>
+              <w:t>Membuat</w:t>
+            </w:r>
+            <w:r>
+              <w:rPr>
+                <w:rFonts w:ascii="TimesNewRomanPSMT" w:hAnsi="TimesNewRomanPSMT"/>
+                <w:color w:val="000000"/>
+                <w:lang w:val="sv-SE"/>
+              </w:rPr>
+              <w:br/>
+            </w:r>
+            <w:r>
+              <w:rPr>
+                <w:rStyle w:val="fontstyle01"/>
+                <w:lang w:val="sv-SE"/>
+              </w:rPr>
+              <w:t>produk untuk</w:t>
+            </w:r>
+            <w:r>
+              <w:rPr>
+                <w:rFonts w:ascii="TimesNewRomanPSMT" w:hAnsi="TimesNewRomanPSMT"/>
+                <w:color w:val="000000"/>
+                <w:lang w:val="sv-SE"/>
+              </w:rPr>
+              <w:br/>
+            </w:r>
+            <w:r>
+              <w:rPr>
+                <w:rStyle w:val="fontstyle01"/>
+                <w:lang w:val="sv-SE"/>
+              </w:rPr>
+              <w:t>melakukan</w:t>
+            </w:r>
+            <w:r>
+              <w:rPr>
+                <w:rFonts w:ascii="TimesNewRomanPSMT" w:hAnsi="TimesNewRomanPSMT"/>
+                <w:color w:val="000000"/>
+                <w:lang w:val="sv-SE"/>
+              </w:rPr>
+              <w:br/>
+            </w:r>
+            <w:r>
+              <w:rPr>
+                <w:rStyle w:val="fontstyle01"/>
+                <w:lang w:val="sv-SE"/>
+              </w:rPr>
+              <w:t>monitoring</w:t>
+            </w:r>
+            <w:r>
+              <w:rPr>
+                <w:rFonts w:ascii="TimesNewRomanPSMT" w:hAnsi="TimesNewRomanPSMT"/>
+                <w:color w:val="000000"/>
+                <w:lang w:val="sv-SE"/>
+              </w:rPr>
+              <w:br/>
+            </w:r>
+            <w:r>
+              <w:rPr>
+                <w:rStyle w:val="fontstyle01"/>
+                <w:lang w:val="sv-SE"/>
+              </w:rPr>
+              <w:t>suhu pada</w:t>
+            </w:r>
+            <w:r>
+              <w:rPr>
+                <w:rFonts w:ascii="TimesNewRomanPSMT" w:hAnsi="TimesNewRomanPSMT"/>
+                <w:color w:val="000000"/>
+                <w:lang w:val="sv-SE"/>
+              </w:rPr>
+              <w:br/>
+            </w:r>
+            <w:r>
+              <w:rPr>
+                <w:rStyle w:val="fontstyle01"/>
+                <w:lang w:val="sv-SE"/>
+              </w:rPr>
+              <w:t>kandang ayam</w:t>
+            </w:r>
+            <w:r>
+              <w:rPr>
+                <w:rFonts w:ascii="TimesNewRomanPSMT" w:hAnsi="TimesNewRomanPSMT"/>
+                <w:color w:val="000000"/>
+                <w:lang w:val="sv-SE"/>
+              </w:rPr>
+              <w:br/>
+            </w:r>
+            <w:r>
+              <w:rPr>
+                <w:rStyle w:val="fontstyle01"/>
+                <w:lang w:val="sv-SE"/>
+              </w:rPr>
+              <w:t>dengan sensor</w:t>
+            </w:r>
+            <w:r>
+              <w:rPr>
+                <w:rFonts w:ascii="TimesNewRomanPSMT" w:hAnsi="TimesNewRomanPSMT"/>
+                <w:color w:val="000000"/>
+                <w:lang w:val="sv-SE"/>
+              </w:rPr>
+              <w:br/>
+            </w:r>
+            <w:r>
+              <w:rPr>
+                <w:rStyle w:val="fontstyle01"/>
+                <w:lang w:val="sv-SE"/>
+              </w:rPr>
+              <w:t>DHT11 dan</w:t>
+            </w:r>
+            <w:r>
+              <w:rPr>
+                <w:rFonts w:ascii="TimesNewRomanPSMT" w:hAnsi="TimesNewRomanPSMT"/>
+                <w:color w:val="000000"/>
+                <w:lang w:val="sv-SE"/>
+              </w:rPr>
+              <w:br/>
+            </w:r>
+            <w:r>
+              <w:rPr>
+                <w:rStyle w:val="fontstyle21"/>
+                <w:lang w:val="sv-SE"/>
+              </w:rPr>
+              <w:t>Bluetooth</w:t>
+            </w:r>
+            <w:r>
+              <w:rPr>
+                <w:rStyle w:val="fontstyle01"/>
+                <w:lang w:val="sv-SE"/>
+              </w:rPr>
+              <w:t>.</w:t>
+            </w:r>
+          </w:p>
+        </w:tc>
+      </w:tr>
+      <w:tr>
+        <w:tc>
+          <w:tcPr>
+            <w:tcW w:w="562" w:type="dxa"/>
+          </w:tcPr>
+          <w:p>
+            <w:r>
+              <w:t>4.</w:t>
+            </w:r>
+          </w:p>
+        </w:tc>
+        <w:tc>
+          <w:tcPr>
+            <w:tcW w:w="2607" w:type="dxa"/>
+          </w:tcPr>
+          <w:p>
+            <w:pPr>
+              <w:rPr>
+                <w:kern w:val="0"/>
+                <w:lang w:val="en-ID"/>
+                <w14:ligatures w14:val="none"/>
+              </w:rPr>
+            </w:pPr>
+            <w:r>
+              <w:rPr>
+                <w:rStyle w:val="fontstyle01"/>
+              </w:rPr>
+              <w:t>SISTEM</w:t>
+            </w:r>
+            <w:r>
+              <w:rPr>
+                <w:rFonts w:ascii="TimesNewRomanPSMT" w:hAnsi="TimesNewRomanPSMT"/>
+                <w:color w:val="000000"/>
+              </w:rPr>
+              <w:br/>
+            </w:r>
+            <w:r>
+              <w:rPr>
+                <w:rStyle w:val="fontstyle01"/>
+              </w:rPr>
+              <w:t>MONITORING SUHU</w:t>
+            </w:r>
+            <w:r>
+              <w:rPr>
+                <w:rFonts w:ascii="TimesNewRomanPSMT" w:hAnsi="TimesNewRomanPSMT"/>
+                <w:color w:val="000000"/>
+              </w:rPr>
+              <w:br/>
+            </w:r>
+            <w:r>
+              <w:rPr>
+                <w:rStyle w:val="fontstyle01"/>
+              </w:rPr>
+              <w:t>DAN KELEMBABAN</w:t>
+            </w:r>
+            <w:r>
+              <w:rPr>
+                <w:rFonts w:ascii="TimesNewRomanPSMT" w:hAnsi="TimesNewRomanPSMT"/>
+                <w:color w:val="000000"/>
+              </w:rPr>
+              <w:br/>
+            </w:r>
+            <w:r>
+              <w:rPr>
+                <w:rStyle w:val="fontstyle01"/>
+              </w:rPr>
+              <w:t>KANDANG ANAK</w:t>
+            </w:r>
+            <w:r>
+              <w:rPr>
+                <w:rFonts w:ascii="TimesNewRomanPSMT" w:hAnsi="TimesNewRomanPSMT"/>
+                <w:color w:val="000000"/>
+              </w:rPr>
+              <w:br/>
+            </w:r>
+            <w:r>
+              <w:rPr>
+                <w:rStyle w:val="fontstyle01"/>
+              </w:rPr>
+              <w:t>AYAM BROILER</w:t>
+            </w:r>
+            <w:r>
+              <w:rPr>
+                <w:rFonts w:ascii="TimesNewRomanPSMT" w:hAnsi="TimesNewRomanPSMT"/>
+                <w:color w:val="000000"/>
+              </w:rPr>
+              <w:br/>
+            </w:r>
+            <w:r>
+              <w:rPr>
+                <w:rStyle w:val="fontstyle01"/>
+              </w:rPr>
+              <w:t>BERBASIS</w:t>
+            </w:r>
+            <w:r>
+              <w:rPr>
+                <w:rFonts w:ascii="TimesNewRomanPSMT" w:hAnsi="TimesNewRomanPSMT"/>
+                <w:color w:val="000000"/>
+              </w:rPr>
+              <w:br/>
+            </w:r>
+            <w:r>
+              <w:rPr>
+                <w:rStyle w:val="fontstyle01"/>
+              </w:rPr>
+              <w:t>INTERNET OF</w:t>
+            </w:r>
+            <w:r>
+              <w:rPr>
+                <w:rFonts w:ascii="TimesNewRomanPSMT" w:hAnsi="TimesNewRomanPSMT"/>
+                <w:color w:val="000000"/>
+              </w:rPr>
+              <w:br/>
+            </w:r>
+            <w:r>
+              <w:rPr>
+                <w:rStyle w:val="fontstyle01"/>
+              </w:rPr>
+              <w:t>THINGS</w:t>
+            </w:r>
+          </w:p>
+        </w:tc>
+        <w:tc>
+          <w:tcPr>
+            <w:tcW w:w="1586" w:type="dxa"/>
+          </w:tcPr>
+          <w:p>
+            <w:r>
+              <w:fldChar w:fldCharType="begin" w:fldLock="1"/>
+            </w:r>
+            <w:r>
+              <w:instrText>ADDIN CSL_CITATION {"citationItems":[{"id":"ITEM-1","itemData":{"abstract":"… otomatis serta monitoring suhu kandang ayam dengan memanfaatkan teknologi internet of things (IoT) menggunakan halaman website yang terintegrasi dengan … pakan ikan otomatis …","author":[{"dropping-particle":"","family":"Hadyanto","given":"Try","non-dropping-particle":"","parse-names":false,"suffix":""},{"dropping-particle":"","family":"Amrullah","given":"Muhammad Faishol","non-dropping-particle":"","parse-names":false,"suffix":""}],"container-title":"Journal Teknologi dan Sistem Tertanam","id":"ITEM-1","issued":{"date-parts":[["2022"]]},"page":"9-22","title":"Sistem Monitoring Suhu dan Kelembaban Pada Kandang Anak Ayam Broiler Berbasis Internet of Things","type":"article-journal","volume":"03"},"uris":["http://www.mendeley.com/documents/?uuid=8861165f-86fc-47a2-ad00-8ba9214740e3"]}],"mendeley":{"formattedCitation":"(Hadyanto &amp; Amrullah, 2022)","plainTextFormattedCitation":"(Hadyanto &amp; Amrullah, 2022)"},"properties":{"noteIndex":0},"schema":"https://github.com/citation-style-language/schema/raw/master/csl-citation.json"}</w:instrText>
+            </w:r>
+            <w:r>
+              <w:fldChar w:fldCharType="separate"/>
+            </w:r>
+            <w:r>
+              <w:rPr>
+                <w:noProof/>
+              </w:rPr>
+              <w:t>(Hadyanto &amp; Amrullah, 2022)</w:t>
+            </w:r>
+            <w:r>
+              <w:fldChar w:fldCharType="end"/>
+            </w:r>
+          </w:p>
+        </w:tc>
+        <w:tc>
+          <w:tcPr>
+            <w:tcW w:w="1586" w:type="dxa"/>
+          </w:tcPr>
+          <w:p>
+            <w:r>
+              <w:rPr>
+                <w:rStyle w:val="fontstyle01"/>
+                <w:i/>
+                <w:iCs/>
+              </w:rPr>
+              <w:t>Waterfall</w:t>
+            </w:r>
+          </w:p>
+        </w:tc>
+        <w:tc>
+          <w:tcPr>
+            <w:tcW w:w="1586" w:type="dxa"/>
+          </w:tcPr>
+          <w:p>
+            <w:pPr>
+              <w:rPr>
+                <w:kern w:val="0"/>
+                <w:lang w:val="sv-SE"/>
+                <w14:ligatures w14:val="none"/>
+              </w:rPr>
+            </w:pPr>
+            <w:r>
+              <w:rPr>
+                <w:rStyle w:val="fontstyle01"/>
+                <w:lang w:val="sv-SE"/>
+              </w:rPr>
+              <w:t>Memanfaatkan</w:t>
+            </w:r>
+            <w:r>
+              <w:rPr>
+                <w:rFonts w:ascii="TimesNewRomanPSMT" w:hAnsi="TimesNewRomanPSMT"/>
+                <w:color w:val="000000"/>
+                <w:lang w:val="sv-SE"/>
+              </w:rPr>
+              <w:br/>
+            </w:r>
+            <w:r>
+              <w:rPr>
+                <w:rStyle w:val="fontstyle01"/>
+                <w:lang w:val="sv-SE"/>
+              </w:rPr>
+              <w:t>mikrokontroler</w:t>
+            </w:r>
+            <w:r>
+              <w:rPr>
+                <w:rFonts w:ascii="TimesNewRomanPSMT" w:hAnsi="TimesNewRomanPSMT"/>
+                <w:color w:val="000000"/>
+                <w:lang w:val="sv-SE"/>
+              </w:rPr>
+              <w:br/>
+            </w:r>
+            <w:r>
+              <w:rPr>
+                <w:rStyle w:val="fontstyle01"/>
+                <w:lang w:val="sv-SE"/>
+              </w:rPr>
+              <w:t>dan internet</w:t>
+            </w:r>
+            <w:r>
+              <w:rPr>
+                <w:rFonts w:ascii="TimesNewRomanPSMT" w:hAnsi="TimesNewRomanPSMT"/>
+                <w:color w:val="000000"/>
+                <w:lang w:val="sv-SE"/>
+              </w:rPr>
+              <w:br/>
+            </w:r>
+            <w:r>
+              <w:rPr>
+                <w:rStyle w:val="fontstyle01"/>
+                <w:lang w:val="sv-SE"/>
+              </w:rPr>
+              <w:t>untuk</w:t>
+            </w:r>
+            <w:r>
+              <w:rPr>
+                <w:rFonts w:ascii="TimesNewRomanPSMT" w:hAnsi="TimesNewRomanPSMT"/>
+                <w:color w:val="000000"/>
+                <w:lang w:val="sv-SE"/>
+              </w:rPr>
+              <w:br/>
+            </w:r>
+            <w:r>
+              <w:rPr>
+                <w:rStyle w:val="fontstyle01"/>
+                <w:lang w:val="sv-SE"/>
+              </w:rPr>
+              <w:t>melakukan</w:t>
+            </w:r>
+            <w:r>
+              <w:rPr>
+                <w:rFonts w:ascii="TimesNewRomanPSMT" w:hAnsi="TimesNewRomanPSMT"/>
+                <w:color w:val="000000"/>
+                <w:lang w:val="sv-SE"/>
+              </w:rPr>
+              <w:br/>
+            </w:r>
+            <w:r>
+              <w:rPr>
+                <w:rStyle w:val="fontstyle01"/>
+                <w:lang w:val="sv-SE"/>
+              </w:rPr>
+              <w:t>monitoring</w:t>
+            </w:r>
+            <w:r>
+              <w:rPr>
+                <w:rFonts w:ascii="TimesNewRomanPSMT" w:hAnsi="TimesNewRomanPSMT"/>
+                <w:color w:val="000000"/>
+                <w:lang w:val="sv-SE"/>
+              </w:rPr>
+              <w:br/>
+            </w:r>
+            <w:r>
+              <w:rPr>
+                <w:rStyle w:val="fontstyle01"/>
+                <w:lang w:val="sv-SE"/>
+              </w:rPr>
+              <w:t>kandang ayam</w:t>
+            </w:r>
+            <w:r>
+              <w:rPr>
+                <w:rFonts w:ascii="TimesNewRomanPSMT" w:hAnsi="TimesNewRomanPSMT"/>
+                <w:color w:val="000000"/>
+                <w:lang w:val="sv-SE"/>
+              </w:rPr>
+              <w:br/>
+            </w:r>
+            <w:r>
+              <w:rPr>
+                <w:rStyle w:val="fontstyle01"/>
+                <w:lang w:val="sv-SE"/>
+              </w:rPr>
+              <w:t>dari jarak jauh</w:t>
+            </w:r>
+            <w:r>
+              <w:rPr>
+                <w:rFonts w:ascii="TimesNewRomanPSMT" w:hAnsi="TimesNewRomanPSMT"/>
+                <w:color w:val="000000"/>
+                <w:lang w:val="sv-SE"/>
+              </w:rPr>
+              <w:br/>
+            </w:r>
+            <w:r>
+              <w:rPr>
+                <w:rStyle w:val="fontstyle01"/>
+                <w:lang w:val="sv-SE"/>
+              </w:rPr>
+              <w:t>melalui</w:t>
+            </w:r>
+            <w:r>
+              <w:rPr>
+                <w:rFonts w:ascii="TimesNewRomanPSMT" w:hAnsi="TimesNewRomanPSMT"/>
+                <w:color w:val="000000"/>
+                <w:lang w:val="sv-SE"/>
+              </w:rPr>
+              <w:br/>
+            </w:r>
+            <w:r>
+              <w:rPr>
+                <w:rStyle w:val="fontstyle01"/>
+                <w:lang w:val="sv-SE"/>
+              </w:rPr>
+              <w:t>website</w:t>
+            </w:r>
+            <w:r>
+              <w:rPr>
+                <w:rStyle w:val="fontstyle01"/>
+                <w:rFonts w:ascii="Times New Roman" w:hAnsi="Times New Roman"/>
+                <w:lang w:val="sv-SE"/>
+              </w:rPr>
+              <w:t>.</w:t>
+            </w:r>
+          </w:p>
+        </w:tc>
+      </w:tr>
+    </w:tbl>
+    <w:p>
+      <w:pPr>
         <w:pStyle w:val="Heading2"/>
         <w:spacing w:line="360" w:lineRule="auto"/>
         <w:rPr>
           <w:lang w:val="sv-SE"/>
         </w:rPr>
       </w:pPr>
-      <w:bookmarkStart w:id="15" w:name="_Toc126391687"/>
+      <w:bookmarkStart w:id="15" w:name="_Toc127718876"/>
       <w:r>
         <w:rPr>
           <w:lang w:val="sv-SE"/>
@@ -9296,7 +11348,7 @@
           <w:lang w:val="sv-SE"/>
         </w:rPr>
       </w:pPr>
-      <w:bookmarkStart w:id="16" w:name="_Toc126391688"/>
+      <w:bookmarkStart w:id="16" w:name="_Toc127718877"/>
       <w:r>
         <w:rPr>
           <w:lang w:val="sv-SE"/>
@@ -15174,7 +17226,7 @@
           <w:lang w:val="sv-SE"/>
         </w:rPr>
       </w:pPr>
-      <w:bookmarkStart w:id="17" w:name="_Toc126391689"/>
+      <w:bookmarkStart w:id="17" w:name="_Toc127718878"/>
       <w:r>
         <w:rPr>
           <w:lang w:val="sv-SE"/>
@@ -16452,7 +18504,7 @@
           <w:lang w:val="sv-SE"/>
         </w:rPr>
       </w:pPr>
-      <w:bookmarkStart w:id="18" w:name="_Toc126391690"/>
+      <w:bookmarkStart w:id="18" w:name="_Toc127718879"/>
       <w:r>
         <w:rPr>
           <w:lang w:val="sv-SE"/>
@@ -16560,7 +18612,7 @@
         </w:rPr>
         <w:t xml:space="preserve"> </w:t>
       </w:r>
-      <w:bookmarkStart w:id="19" w:name="_Toc126391691"/>
+      <w:bookmarkStart w:id="19" w:name="_Toc127718880"/>
       <w:r>
         <w:rPr>
           <w:lang w:val="sv-SE"/>
@@ -16577,7 +18629,7 @@
           <w:lang w:val="sv-SE"/>
         </w:rPr>
       </w:pPr>
-      <w:bookmarkStart w:id="20" w:name="_Toc126391692"/>
+      <w:bookmarkStart w:id="20" w:name="_Toc127718881"/>
       <w:r>
         <w:rPr>
           <w:lang w:val="sv-SE"/>
@@ -16898,7 +18950,7 @@
           <w:lang w:val="sv-SE"/>
         </w:rPr>
       </w:pPr>
-      <w:bookmarkStart w:id="21" w:name="_Toc126391693"/>
+      <w:bookmarkStart w:id="21" w:name="_Toc127718882"/>
       <w:r>
         <w:rPr>
           <w:lang w:val="sv-SE"/>
@@ -16915,7 +18967,7 @@
           <w:lang w:val="sv-SE"/>
         </w:rPr>
       </w:pPr>
-      <w:bookmarkStart w:id="22" w:name="_Toc126391694"/>
+      <w:bookmarkStart w:id="22" w:name="_Toc127718883"/>
       <w:r>
         <w:rPr>
           <w:lang w:val="sv-SE"/>
@@ -17921,7 +19973,7 @@
           <w:lang w:val="sv-SE"/>
         </w:rPr>
       </w:pPr>
-      <w:bookmarkStart w:id="24" w:name="_Toc126391695"/>
+      <w:bookmarkStart w:id="24" w:name="_Toc127718884"/>
       <w:r>
         <w:rPr>
           <w:lang w:val="sv-SE"/>
@@ -18306,7 +20358,7 @@
           <w:lang w:val="sv-SE"/>
         </w:rPr>
       </w:pPr>
-      <w:bookmarkStart w:id="25" w:name="_Toc126391696"/>
+      <w:bookmarkStart w:id="25" w:name="_Toc127718885"/>
       <w:r>
         <w:rPr>
           <w:lang w:val="sv-SE"/>
@@ -18323,7 +20375,7 @@
           <w:lang w:val="sv-SE"/>
         </w:rPr>
       </w:pPr>
-      <w:bookmarkStart w:id="26" w:name="_Toc126391697"/>
+      <w:bookmarkStart w:id="26" w:name="_Toc127718886"/>
       <w:r>
         <w:rPr>
           <w:lang w:val="sv-SE"/>
@@ -18578,37 +20630,255 @@
       </w:pPr>
       <w:r>
         <w:rPr>
-          <w:rFonts w:cs="Times New Roman"/>
-          <w:szCs w:val="24"/>
-          <w:lang w:val="sv-SE"/>
-        </w:rPr>
-        <w:t xml:space="preserve">Gambar di atas merupakan blok diagram alat yang terdiri dari Arduino Uno yang terhubung dengan NodeMCU ESP8266, sensor DHT11, modul RTC DS3231, servo, relay, dan sensor ketinggian air. </w:t>
-      </w:r>
-      <w:r>
-        <w:rPr>
-          <w:rFonts w:cs="Times New Roman"/>
-          <w:szCs w:val="24"/>
-          <w:lang w:val="sv-SE"/>
-        </w:rPr>
-        <w:t xml:space="preserve">Kipas DC, lampu pijar, serta pompa air mini terhubung dengan relay. Arduino Uno akan mengirimkan data kepada NodeMCU yang selanjutkan akan diteruskan ke platform Blynk. Data yang dikirimkan sebelumnya dapat diakses melalui Blynk di </w:t>
-      </w:r>
-      <w:r>
-        <w:rPr>
-          <w:rFonts w:cs="Times New Roman"/>
+          <w:rStyle w:val="fontstyle01"/>
+          <w:lang w:val="sv-SE"/>
+        </w:rPr>
+        <w:t>Gambar di atas merupakan blok diagram alat yang terdiri dari Arduino</w:t>
+      </w:r>
+      <w:r>
+        <w:rPr>
+          <w:rFonts w:ascii="TimesNewRomanPSMT" w:hAnsi="TimesNewRomanPSMT"/>
+          <w:color w:val="000000"/>
+          <w:lang w:val="sv-SE"/>
+        </w:rPr>
+        <w:br/>
+      </w:r>
+      <w:r>
+        <w:rPr>
+          <w:rStyle w:val="fontstyle01"/>
+          <w:lang w:val="sv-SE"/>
+        </w:rPr>
+        <w:t>Uno yang terhubung dengan NodeMCU ESP8266, sensor DHT11,</w:t>
+      </w:r>
+      <w:r>
+        <w:rPr>
+          <w:rFonts w:ascii="TimesNewRomanPSMT" w:hAnsi="TimesNewRomanPSMT"/>
+          <w:color w:val="000000"/>
+          <w:lang w:val="sv-SE"/>
+        </w:rPr>
+        <w:br/>
+      </w:r>
+      <w:r>
+        <w:rPr>
+          <w:rStyle w:val="fontstyle01"/>
+          <w:lang w:val="sv-SE"/>
+        </w:rPr>
+        <w:t xml:space="preserve">modul RTC DS3231, servo, relay, dan sensor ketinggian air. </w:t>
+      </w:r>
+      <w:r>
+        <w:rPr>
+          <w:rStyle w:val="fontstyle01"/>
+          <w:lang w:val="sv-SE"/>
+        </w:rPr>
+        <w:t>Kipas DC,</w:t>
+      </w:r>
+      <w:r>
+        <w:rPr>
+          <w:rFonts w:ascii="TimesNewRomanPSMT" w:hAnsi="TimesNewRomanPSMT"/>
+          <w:color w:val="000000"/>
+          <w:lang w:val="sv-SE"/>
+        </w:rPr>
+        <w:br/>
+      </w:r>
+      <w:r>
+        <w:rPr>
+          <w:rStyle w:val="fontstyle01"/>
+          <w:lang w:val="sv-SE"/>
+        </w:rPr>
+        <w:t>lampu pijar, serta pompa air mini terhubung dengan relay. Arduino</w:t>
+      </w:r>
+      <w:r>
+        <w:rPr>
+          <w:rFonts w:ascii="TimesNewRomanPSMT" w:hAnsi="TimesNewRomanPSMT"/>
+          <w:color w:val="000000"/>
+          <w:lang w:val="sv-SE"/>
+        </w:rPr>
+        <w:br/>
+      </w:r>
+      <w:r>
+        <w:rPr>
+          <w:rStyle w:val="fontstyle01"/>
+          <w:lang w:val="sv-SE"/>
+        </w:rPr>
+        <w:t>Uno akan mengirimkan data kepada NodeMCU yang selanjutkan akan</w:t>
+      </w:r>
+      <w:r>
+        <w:rPr>
+          <w:rFonts w:ascii="TimesNewRomanPSMT" w:hAnsi="TimesNewRomanPSMT"/>
+          <w:color w:val="000000"/>
+          <w:lang w:val="sv-SE"/>
+        </w:rPr>
+        <w:br/>
+      </w:r>
+      <w:r>
+        <w:rPr>
+          <w:rStyle w:val="fontstyle01"/>
+          <w:lang w:val="sv-SE"/>
+        </w:rPr>
+        <w:t>diteruskan ke platform Blynk. Data yang dikirimkan sebelumnya dapat</w:t>
+      </w:r>
+      <w:r>
+        <w:rPr>
+          <w:rFonts w:ascii="TimesNewRomanPSMT" w:hAnsi="TimesNewRomanPSMT"/>
+          <w:color w:val="000000"/>
+          <w:lang w:val="sv-SE"/>
+        </w:rPr>
+        <w:br/>
+      </w:r>
+      <w:r>
+        <w:rPr>
+          <w:rStyle w:val="fontstyle01"/>
+          <w:lang w:val="sv-SE"/>
+        </w:rPr>
+        <w:t xml:space="preserve">diakses melalui Blynk di </w:t>
+      </w:r>
+      <w:r>
+        <w:rPr>
+          <w:rStyle w:val="fontstyle21"/>
+          <w:lang w:val="sv-SE"/>
+        </w:rPr>
+        <w:t>smartphone</w:t>
+      </w:r>
+      <w:r>
+        <w:rPr>
+          <w:rStyle w:val="fontstyle01"/>
+          <w:lang w:val="sv-SE"/>
+        </w:rPr>
+        <w:t>. Servo akan bekerja ketika waktu</w:t>
+      </w:r>
+      <w:r>
+        <w:rPr>
+          <w:rFonts w:ascii="TimesNewRomanPSMT" w:hAnsi="TimesNewRomanPSMT"/>
+          <w:color w:val="000000"/>
+          <w:lang w:val="sv-SE"/>
+        </w:rPr>
+        <w:br/>
+      </w:r>
+      <w:r>
+        <w:rPr>
+          <w:rStyle w:val="fontstyle01"/>
+          <w:lang w:val="sv-SE"/>
+        </w:rPr>
+        <w:t>pemberian pakan ayam sudah tiba berdasarkan waktu yang sudah</w:t>
+      </w:r>
+      <w:r>
+        <w:rPr>
+          <w:rFonts w:ascii="TimesNewRomanPSMT" w:hAnsi="TimesNewRomanPSMT"/>
+          <w:color w:val="000000"/>
+          <w:lang w:val="sv-SE"/>
+        </w:rPr>
+        <w:br/>
+      </w:r>
+      <w:r>
+        <w:rPr>
+          <w:rStyle w:val="fontstyle01"/>
+          <w:lang w:val="sv-SE"/>
+        </w:rPr>
+        <w:t>ditentukan pada modul RTC DS3231. Relay akan menyalakan pompa</w:t>
+      </w:r>
+      <w:r>
+        <w:rPr>
+          <w:rFonts w:ascii="TimesNewRomanPSMT" w:hAnsi="TimesNewRomanPSMT"/>
+          <w:color w:val="000000"/>
+          <w:lang w:val="sv-SE"/>
+        </w:rPr>
+        <w:br/>
+      </w:r>
+      <w:r>
+        <w:rPr>
+          <w:rStyle w:val="fontstyle01"/>
+          <w:lang w:val="sv-SE"/>
+        </w:rPr>
+        <w:t>air mini untuk mengeluarkan air ketika ketinggian air sudah mulai</w:t>
+      </w:r>
+      <w:r>
+        <w:rPr>
+          <w:rFonts w:ascii="TimesNewRomanPSMT" w:hAnsi="TimesNewRomanPSMT"/>
+          <w:color w:val="000000"/>
+          <w:lang w:val="sv-SE"/>
+        </w:rPr>
+        <w:br/>
+      </w:r>
+      <w:r>
+        <w:rPr>
+          <w:rStyle w:val="fontstyle01"/>
+          <w:lang w:val="sv-SE"/>
+        </w:rPr>
+        <w:t>rendah berdasarkan data dari sensor ketinggian air. Relay akan</w:t>
+      </w:r>
+      <w:r>
+        <w:rPr>
+          <w:rFonts w:ascii="TimesNewRomanPSMT" w:hAnsi="TimesNewRomanPSMT"/>
+          <w:color w:val="000000"/>
+          <w:lang w:val="sv-SE"/>
+        </w:rPr>
+        <w:br/>
+      </w:r>
+      <w:r>
+        <w:rPr>
+          <w:rStyle w:val="fontstyle01"/>
+          <w:lang w:val="sv-SE"/>
+        </w:rPr>
+        <w:t>menyalakan kipas dan lampu pijar ketika suhu dan kelembaban tidak</w:t>
+      </w:r>
+      <w:r>
+        <w:rPr>
+          <w:rFonts w:ascii="TimesNewRomanPSMT" w:hAnsi="TimesNewRomanPSMT"/>
+          <w:color w:val="000000"/>
+          <w:lang w:val="sv-SE"/>
+        </w:rPr>
+        <w:br/>
+      </w:r>
+      <w:r>
+        <w:rPr>
+          <w:rStyle w:val="fontstyle01"/>
+          <w:lang w:val="sv-SE"/>
+        </w:rPr>
+        <w:t>sesuai standar berdasarkan data dari sensor DHT11</w:t>
+      </w:r>
+      <w:r>
+        <w:rPr>
+          <w:rStyle w:val="fontstyle01"/>
+          <w:lang w:val="sv-SE"/>
+        </w:rPr>
+        <w:t xml:space="preserve">. </w:t>
+      </w:r>
+      <w:r>
+        <w:rPr>
+          <w:rStyle w:val="fontstyle01"/>
+          <w:lang w:val="sv-SE"/>
+        </w:rPr>
+        <w:t xml:space="preserve">Pada </w:t>
+      </w:r>
+      <w:r>
+        <w:rPr>
+          <w:rStyle w:val="fontstyle01"/>
+          <w:lang w:val="sv-SE"/>
+        </w:rPr>
+        <w:t xml:space="preserve">pltaform Blynk di </w:t>
+      </w:r>
+      <w:r>
+        <w:rPr>
+          <w:rStyle w:val="fontstyle01"/>
           <w:i/>
           <w:iCs/>
-          <w:szCs w:val="24"/>
           <w:lang w:val="sv-SE"/>
         </w:rPr>
         <w:t>smartphone</w:t>
       </w:r>
       <w:r>
         <w:rPr>
-          <w:rFonts w:cs="Times New Roman"/>
-          <w:szCs w:val="24"/>
-          <w:lang w:val="sv-SE"/>
-        </w:rPr>
-        <w:t>.</w:t>
+          <w:rStyle w:val="fontstyle01"/>
+          <w:lang w:val="sv-SE"/>
+        </w:rPr>
+        <w:t xml:space="preserve">, </w:t>
+      </w:r>
+      <w:r>
+        <w:rPr>
+          <w:rStyle w:val="fontstyle01"/>
+          <w:lang w:val="sv-SE"/>
+        </w:rPr>
+        <w:t>akan ditampilkan data suhu, kelembaban, serta kondisi kipas, lampu, dan pompa air dalam keadaan hidup atau mati.</w:t>
       </w:r>
     </w:p>
     <w:p>
@@ -18636,7 +20906,7 @@
           <w:lang w:val="sv-SE"/>
         </w:rPr>
       </w:pPr>
-      <w:bookmarkStart w:id="27" w:name="_Toc126391698"/>
+      <w:bookmarkStart w:id="27" w:name="_Toc127718887"/>
       <w:r>
         <w:rPr>
           <w:lang w:val="sv-SE"/>
@@ -18917,7 +21187,7 @@
           <w:lang w:val="sv-SE"/>
         </w:rPr>
       </w:pPr>
-      <w:bookmarkStart w:id="28" w:name="_Toc126391699"/>
+      <w:bookmarkStart w:id="28" w:name="_Toc127718888"/>
       <w:r>
         <w:rPr>
           <w:lang w:val="sv-SE"/>
@@ -18945,7 +21215,6 @@
           <w:rFonts w:cs="Times New Roman"/>
           <w:noProof/>
           <w:szCs w:val="24"/>
-          <w:lang w:val="sv-SE"/>
         </w:rPr>
       </w:pPr>
       <w:r>
@@ -18965,18 +21234,8 @@
           <w:rFonts w:cs="Times New Roman"/>
           <w:noProof/>
           <w:szCs w:val="24"/>
-          <w:lang w:val="sv-SE"/>
-        </w:rPr>
-        <w:t xml:space="preserve">Alfauzi, R. A., &amp; Hidayah, N. (2020). </w:t>
-      </w:r>
-      <w:r>
-        <w:rPr>
-          <w:rFonts w:cs="Times New Roman"/>
-          <w:noProof/>
-          <w:szCs w:val="24"/>
-          <w:lang w:val="sv-SE"/>
-        </w:rPr>
-        <w:t xml:space="preserve">“ Strategi ketahanan pangan masa new normal covid-19 ” fakta dan budaya ayam Kedu sebagai potensi lokal dan sumber protein hewani : review. </w:t>
+        </w:rPr>
+        <w:t xml:space="preserve">Alfauzi, R. A., &amp; Hidayah, N. (2020). “ Strategi ketahanan pangan masa new normal covid-19 ” fakta dan budaya ayam Kedu sebagai potensi lokal dan sumber protein hewani : review. </w:t>
       </w:r>
       <w:r>
         <w:rPr>
@@ -18985,7 +21244,6 @@
           <w:iCs/>
           <w:noProof/>
           <w:szCs w:val="24"/>
-          <w:lang w:val="sv-SE"/>
         </w:rPr>
         <w:t>Seminar Nasional Dalam Rangka Dies Natalis Ke-44 UNS Tahun 2020</w:t>
       </w:r>
@@ -18994,7 +21252,6 @@
           <w:rFonts w:cs="Times New Roman"/>
           <w:noProof/>
           <w:szCs w:val="24"/>
-          <w:lang w:val="sv-SE"/>
         </w:rPr>
         <w:t xml:space="preserve">, </w:t>
       </w:r>
@@ -19005,7 +21262,6 @@
           <w:iCs/>
           <w:noProof/>
           <w:szCs w:val="24"/>
-          <w:lang w:val="sv-SE"/>
         </w:rPr>
         <w:t>4</w:t>
       </w:r>
@@ -19014,7 +21270,6 @@
           <w:rFonts w:cs="Times New Roman"/>
           <w:noProof/>
           <w:szCs w:val="24"/>
-          <w:lang w:val="sv-SE"/>
         </w:rPr>
         <w:t>(1), 395–403.</w:t>
       </w:r>
@@ -19031,7 +21286,6 @@
           <w:rFonts w:cs="Times New Roman"/>
           <w:noProof/>
           <w:szCs w:val="24"/>
-          <w:lang w:val="sv-SE"/>
         </w:rPr>
       </w:pPr>
       <w:r>
@@ -19039,7 +21293,6 @@
           <w:rFonts w:cs="Times New Roman"/>
           <w:noProof/>
           <w:szCs w:val="24"/>
-          <w:lang w:val="sv-SE"/>
         </w:rPr>
         <w:t xml:space="preserve">Alfianto, Z., Sumirat, I., &amp; Hariansyah, M. (2020). Prototipe Feeding System dan Pengatur Suhu pada Kandang Ayam Pedaging Berbasis Arduino UNO. </w:t>
       </w:r>
@@ -19050,7 +21303,6 @@
           <w:iCs/>
           <w:noProof/>
           <w:szCs w:val="24"/>
-          <w:lang w:val="sv-SE"/>
         </w:rPr>
         <w:t>Jurnal Teknik Elektro Dan Sains</w:t>
       </w:r>
@@ -19059,7 +21311,6 @@
           <w:rFonts w:cs="Times New Roman"/>
           <w:noProof/>
           <w:szCs w:val="24"/>
-          <w:lang w:val="sv-SE"/>
         </w:rPr>
         <w:t>, 1–6. http://ejournal.uika-bogor.ac.id/index.php/JUTEKS/article/download/7969/3820</w:t>
       </w:r>
@@ -19076,7 +21327,6 @@
           <w:rFonts w:cs="Times New Roman"/>
           <w:noProof/>
           <w:szCs w:val="24"/>
-          <w:lang w:val="sv-SE"/>
         </w:rPr>
       </w:pPr>
       <w:r>
@@ -19103,16 +21353,7 @@
           <w:noProof/>
           <w:szCs w:val="24"/>
         </w:rPr>
-        <w:t xml:space="preserve">. </w:t>
-      </w:r>
-      <w:r>
-        <w:rPr>
-          <w:rFonts w:cs="Times New Roman"/>
-          <w:noProof/>
-          <w:szCs w:val="24"/>
-          <w:lang w:val="sv-SE"/>
-        </w:rPr>
-        <w:t>1–13.</w:t>
+        <w:t>. 1–13.</w:t>
       </w:r>
     </w:p>
     <w:p>
@@ -19127,7 +21368,6 @@
           <w:rFonts w:cs="Times New Roman"/>
           <w:noProof/>
           <w:szCs w:val="24"/>
-          <w:lang w:val="sv-SE"/>
         </w:rPr>
       </w:pPr>
       <w:r>
@@ -19135,7 +21375,6 @@
           <w:rFonts w:cs="Times New Roman"/>
           <w:noProof/>
           <w:szCs w:val="24"/>
-          <w:lang w:val="sv-SE"/>
         </w:rPr>
         <w:t xml:space="preserve">Ariyanto, Y., Batubulan, K. S., &amp; Putra, D. P. (2019). Sistem Monitoring Berbasis Internet Pada Otomatisasi Suhu Kandang Ayam Broiler Menggunakan Raspberry Pi. </w:t>
       </w:r>
@@ -19146,7 +21385,6 @@
           <w:iCs/>
           <w:noProof/>
           <w:szCs w:val="24"/>
-          <w:lang w:val="sv-SE"/>
         </w:rPr>
         <w:t>Proceedings of Seminar Informatika Aplikatif Polinema</w:t>
       </w:r>
@@ -19155,7 +21393,6 @@
           <w:rFonts w:cs="Times New Roman"/>
           <w:noProof/>
           <w:szCs w:val="24"/>
-          <w:lang w:val="sv-SE"/>
         </w:rPr>
         <w:t>, 119–125.</w:t>
       </w:r>
@@ -19179,7 +21416,6 @@
           <w:rFonts w:cs="Times New Roman"/>
           <w:noProof/>
           <w:szCs w:val="24"/>
-          <w:lang w:val="sv-SE"/>
         </w:rPr>
         <w:t xml:space="preserve">Arman, D., Irwani, N., &amp; Noviadi, R. (2022). </w:t>
       </w:r>
@@ -19190,7 +21426,6 @@
           <w:iCs/>
           <w:noProof/>
           <w:szCs w:val="24"/>
-          <w:lang w:val="sv-SE"/>
         </w:rPr>
         <w:t>Analisis Minat Masyarakat Kelurahan Langkapura Baru Terhadap Pembelian Produk Daging Broiler di Pasar Tradisional dan Modern</w:t>
       </w:r>
@@ -19199,7 +21434,6 @@
           <w:rFonts w:cs="Times New Roman"/>
           <w:noProof/>
           <w:szCs w:val="24"/>
-          <w:lang w:val="sv-SE"/>
         </w:rPr>
         <w:t xml:space="preserve">. </w:t>
       </w:r>
@@ -19234,7 +21468,6 @@
           <w:rFonts w:cs="Times New Roman"/>
           <w:noProof/>
           <w:szCs w:val="24"/>
-          <w:lang w:val="sv-SE"/>
         </w:rPr>
       </w:pPr>
       <w:r>
@@ -19261,16 +21494,7 @@
           <w:noProof/>
           <w:szCs w:val="24"/>
         </w:rPr>
-        <w:t xml:space="preserve">. </w:t>
-      </w:r>
-      <w:r>
-        <w:rPr>
-          <w:rFonts w:cs="Times New Roman"/>
-          <w:noProof/>
-          <w:szCs w:val="24"/>
-          <w:lang w:val="sv-SE"/>
-        </w:rPr>
-        <w:t>6623–6629.</w:t>
+        <w:t>. 6623–6629.</w:t>
       </w:r>
     </w:p>
     <w:p>
@@ -19285,7 +21509,6 @@
           <w:rFonts w:cs="Times New Roman"/>
           <w:noProof/>
           <w:szCs w:val="24"/>
-          <w:lang w:val="sv-SE"/>
         </w:rPr>
       </w:pPr>
       <w:r>
@@ -19293,7 +21516,6 @@
           <w:rFonts w:cs="Times New Roman"/>
           <w:noProof/>
           <w:szCs w:val="24"/>
-          <w:lang w:val="sv-SE"/>
         </w:rPr>
         <w:t xml:space="preserve">Barri, M. H., Pramudita, B. A., &amp; Wirawan, A. P. (2022). </w:t>
       </w:r>
@@ -19304,7 +21526,6 @@
           <w:iCs/>
           <w:noProof/>
           <w:szCs w:val="24"/>
-          <w:lang w:val="sv-SE"/>
         </w:rPr>
         <w:t>Sistem Penyiram Tanaman Otomatis dengan Sensor Soil Moisture Dan Sensor DHT11</w:t>
       </w:r>
@@ -19313,7 +21534,6 @@
           <w:rFonts w:cs="Times New Roman"/>
           <w:noProof/>
           <w:szCs w:val="24"/>
-          <w:lang w:val="sv-SE"/>
         </w:rPr>
         <w:t xml:space="preserve">. </w:t>
       </w:r>
@@ -19324,7 +21544,6 @@
           <w:iCs/>
           <w:noProof/>
           <w:szCs w:val="24"/>
-          <w:lang w:val="sv-SE"/>
         </w:rPr>
         <w:t>1</w:t>
       </w:r>
@@ -19333,7 +21552,6 @@
           <w:rFonts w:cs="Times New Roman"/>
           <w:noProof/>
           <w:szCs w:val="24"/>
-          <w:lang w:val="sv-SE"/>
         </w:rPr>
         <w:t>(1).</w:t>
       </w:r>
@@ -19350,7 +21568,6 @@
           <w:rFonts w:cs="Times New Roman"/>
           <w:noProof/>
           <w:szCs w:val="24"/>
-          <w:lang w:val="sv-SE"/>
         </w:rPr>
       </w:pPr>
       <w:r>
@@ -19358,7 +21575,6 @@
           <w:rFonts w:cs="Times New Roman"/>
           <w:noProof/>
           <w:szCs w:val="24"/>
-          <w:lang w:val="sv-SE"/>
         </w:rPr>
         <w:t xml:space="preserve">Dewi, N. H. L., Rohmah, M. F., &amp; Zahara, S. (2019). PROTOTYPE SMART HOME DENGAN MODUL NODEMCU ESP8266 BERBASIS INTERNET OF THINGS (IOT). </w:t>
       </w:r>
@@ -19369,7 +21585,6 @@
           <w:iCs/>
           <w:noProof/>
           <w:szCs w:val="24"/>
-          <w:lang w:val="sv-SE"/>
         </w:rPr>
         <w:t>Jurnal Ilmiah Teknik</w:t>
       </w:r>
@@ -19378,7 +21593,6 @@
           <w:rFonts w:cs="Times New Roman"/>
           <w:noProof/>
           <w:szCs w:val="24"/>
-          <w:lang w:val="sv-SE"/>
         </w:rPr>
         <w:t xml:space="preserve">, </w:t>
       </w:r>
@@ -19389,7 +21603,6 @@
           <w:iCs/>
           <w:noProof/>
           <w:szCs w:val="24"/>
-          <w:lang w:val="sv-SE"/>
         </w:rPr>
         <w:t>1</w:t>
       </w:r>
@@ -19398,7 +21611,6 @@
           <w:rFonts w:cs="Times New Roman"/>
           <w:noProof/>
           <w:szCs w:val="24"/>
-          <w:lang w:val="sv-SE"/>
         </w:rPr>
         <w:t>(2), 101–107. https://doi.org/10.56127/juit.v1i2.169</w:t>
       </w:r>
@@ -19422,17 +21634,8 @@
           <w:rFonts w:cs="Times New Roman"/>
           <w:noProof/>
           <w:szCs w:val="24"/>
-          <w:lang w:val="sv-SE"/>
-        </w:rPr>
-        <w:t xml:space="preserve">Direktorat Jenderal Peternakan dan Kesehatan Hewan Kementerian Pertanian. </w:t>
-      </w:r>
-      <w:r>
-        <w:rPr>
-          <w:rFonts w:cs="Times New Roman"/>
-          <w:noProof/>
-          <w:szCs w:val="24"/>
-        </w:rPr>
-        <w:t xml:space="preserve">(2022). </w:t>
+        </w:rPr>
+        <w:t xml:space="preserve">Direktorat Jenderal Peternakan dan Kesehatan Hewan Kementerian Pertanian. (2022). </w:t>
       </w:r>
       <w:r>
         <w:rPr>
@@ -19583,7 +21786,6 @@
           <w:rFonts w:cs="Times New Roman"/>
           <w:noProof/>
           <w:szCs w:val="24"/>
-          <w:lang w:val="sv-SE"/>
         </w:rPr>
       </w:pPr>
       <w:r>
@@ -19591,7 +21793,6 @@
           <w:rFonts w:cs="Times New Roman"/>
           <w:noProof/>
           <w:szCs w:val="24"/>
-          <w:lang w:val="sv-SE"/>
         </w:rPr>
         <w:t xml:space="preserve">Manullang, A. B. P., Saragih, Y., &amp; Hidayat, R. (2021). Implementasi Nodemcu Esp8266 Dalam Rancang Bangun Sistem Keamanan Sepeda Motor Berbasis Iot. </w:t>
       </w:r>
@@ -19602,7 +21803,6 @@
           <w:iCs/>
           <w:noProof/>
           <w:szCs w:val="24"/>
-          <w:lang w:val="sv-SE"/>
         </w:rPr>
         <w:t>JIRE (Jurnal Informatika &amp; Rekayasa Elektronika)</w:t>
       </w:r>
@@ -19611,7 +21811,6 @@
           <w:rFonts w:cs="Times New Roman"/>
           <w:noProof/>
           <w:szCs w:val="24"/>
-          <w:lang w:val="sv-SE"/>
         </w:rPr>
         <w:t xml:space="preserve">, </w:t>
       </w:r>
@@ -19622,7 +21821,6 @@
           <w:iCs/>
           <w:noProof/>
           <w:szCs w:val="24"/>
-          <w:lang w:val="sv-SE"/>
         </w:rPr>
         <w:t>4</w:t>
       </w:r>
@@ -19631,7 +21829,6 @@
           <w:rFonts w:cs="Times New Roman"/>
           <w:noProof/>
           <w:szCs w:val="24"/>
-          <w:lang w:val="sv-SE"/>
         </w:rPr>
         <w:t>(2), 163–170. http://e-journal.stmiklombok.ac.id/index.php/jireISSN.2620-6900</w:t>
       </w:r>
@@ -19648,7 +21845,6 @@
           <w:rFonts w:cs="Times New Roman"/>
           <w:noProof/>
           <w:szCs w:val="24"/>
-          <w:lang w:val="sv-SE"/>
         </w:rPr>
       </w:pPr>
       <w:r>
@@ -19666,7 +21862,6 @@
           <w:iCs/>
           <w:noProof/>
           <w:szCs w:val="24"/>
-          <w:lang w:val="sv-SE"/>
         </w:rPr>
         <w:t>Telekontran : Jurnal Ilmiah Telekomunikasi, Kendali Dan Elektronika Terapan</w:t>
       </w:r>
@@ -19675,7 +21870,6 @@
           <w:rFonts w:cs="Times New Roman"/>
           <w:noProof/>
           <w:szCs w:val="24"/>
-          <w:lang w:val="sv-SE"/>
         </w:rPr>
         <w:t xml:space="preserve">, </w:t>
       </w:r>
@@ -19686,7 +21880,6 @@
           <w:iCs/>
           <w:noProof/>
           <w:szCs w:val="24"/>
-          <w:lang w:val="sv-SE"/>
         </w:rPr>
         <w:t>7</w:t>
       </w:r>
@@ -19695,7 +21888,6 @@
           <w:rFonts w:cs="Times New Roman"/>
           <w:noProof/>
           <w:szCs w:val="24"/>
-          <w:lang w:val="sv-SE"/>
         </w:rPr>
         <w:t>(1), 1–13. https://doi.org/10.34010/telekontran.v7i1.1641</w:t>
       </w:r>
@@ -19712,7 +21904,6 @@
           <w:rFonts w:cs="Times New Roman"/>
           <w:noProof/>
           <w:szCs w:val="24"/>
-          <w:lang w:val="sv-SE"/>
         </w:rPr>
       </w:pPr>
       <w:r>
@@ -19720,7 +21911,6 @@
           <w:rFonts w:cs="Times New Roman"/>
           <w:noProof/>
           <w:szCs w:val="24"/>
-          <w:lang w:val="sv-SE"/>
         </w:rPr>
         <w:t xml:space="preserve">Pamungkas, M. T., &amp; Fergina, A. (2021). Sistem Monitoring dan Pengatur Suhu Otomatis untuk Kandang Ayam di Desa Sukamanis Berbasis Arduino. </w:t>
       </w:r>
@@ -19731,7 +21921,6 @@
           <w:iCs/>
           <w:noProof/>
           <w:szCs w:val="24"/>
-          <w:lang w:val="sv-SE"/>
         </w:rPr>
         <w:t>Jurnal Teknik Informatika UNIKA Santo Thomas</w:t>
       </w:r>
@@ -19740,7 +21929,6 @@
           <w:rFonts w:cs="Times New Roman"/>
           <w:noProof/>
           <w:szCs w:val="24"/>
-          <w:lang w:val="sv-SE"/>
         </w:rPr>
         <w:t xml:space="preserve">, </w:t>
       </w:r>
@@ -19751,7 +21939,6 @@
           <w:iCs/>
           <w:noProof/>
           <w:szCs w:val="24"/>
-          <w:lang w:val="sv-SE"/>
         </w:rPr>
         <w:t>06</w:t>
       </w:r>
@@ -19760,7 +21947,6 @@
           <w:rFonts w:cs="Times New Roman"/>
           <w:noProof/>
           <w:szCs w:val="24"/>
-          <w:lang w:val="sv-SE"/>
         </w:rPr>
         <w:t>, 331–339. https://doi.org/10.54367/jtiust.v6i2.1545</w:t>
       </w:r>
@@ -19777,7 +21963,6 @@
           <w:rFonts w:cs="Times New Roman"/>
           <w:noProof/>
           <w:szCs w:val="24"/>
-          <w:lang w:val="sv-SE"/>
         </w:rPr>
       </w:pPr>
       <w:r>
@@ -19785,7 +21970,6 @@
           <w:rFonts w:cs="Times New Roman"/>
           <w:noProof/>
           <w:szCs w:val="24"/>
-          <w:lang w:val="sv-SE"/>
         </w:rPr>
         <w:t xml:space="preserve">Restuati, M. (2019). Pembelajaran 6 : Pertumbuhan dan Perkembangan Makhluk Hidup. </w:t>
       </w:r>
@@ -19796,7 +21980,6 @@
           <w:iCs/>
           <w:noProof/>
           <w:szCs w:val="24"/>
-          <w:lang w:val="sv-SE"/>
         </w:rPr>
         <w:t>Mmodul Belajar Mandiri Calon Guru Pegawai Pemerintah Dengan Perjanjian Kerja (PPPK)</w:t>
       </w:r>
@@ -19805,7 +21988,6 @@
           <w:rFonts w:cs="Times New Roman"/>
           <w:noProof/>
           <w:szCs w:val="24"/>
-          <w:lang w:val="sv-SE"/>
         </w:rPr>
         <w:t>, 173. https://cdn-gbelajar.simpkb.id/s3/p3k/Pedagogi/Modul Bahan Belajar - Pedagogi - 2021.pdf</w:t>
       </w:r>
@@ -19822,7 +22004,6 @@
           <w:rFonts w:cs="Times New Roman"/>
           <w:noProof/>
           <w:szCs w:val="24"/>
-          <w:lang w:val="sv-SE"/>
         </w:rPr>
       </w:pPr>
       <w:r>
@@ -19831,16 +22012,7 @@
           <w:noProof/>
           <w:szCs w:val="24"/>
         </w:rPr>
-        <w:t xml:space="preserve">Rofii, A., Gunawan, S., &amp; Mustaqim, A. (2022). </w:t>
-      </w:r>
-      <w:r>
-        <w:rPr>
-          <w:rFonts w:cs="Times New Roman"/>
-          <w:noProof/>
-          <w:szCs w:val="24"/>
-          <w:lang w:val="sv-SE"/>
-        </w:rPr>
-        <w:t xml:space="preserve">RANCANG BANGUN SISTEM PENGAMAN PINTU GUDANG BERBASIS Internet of Things (IoT) DAN SENSOR Fingerprint. </w:t>
+        <w:t xml:space="preserve">Rofii, A., Gunawan, S., &amp; Mustaqim, A. (2022). RANCANG BANGUN SISTEM PENGAMAN PINTU GUDANG BERBASIS Internet of Things (IoT) DAN SENSOR Fingerprint. </w:t>
       </w:r>
       <w:r>
         <w:rPr>
@@ -19849,7 +22021,6 @@
           <w:iCs/>
           <w:noProof/>
           <w:szCs w:val="24"/>
-          <w:lang w:val="sv-SE"/>
         </w:rPr>
         <w:t>Jurnal Kajian Teknik Elektro</w:t>
       </w:r>
@@ -19858,7 +22029,6 @@
           <w:rFonts w:cs="Times New Roman"/>
           <w:noProof/>
           <w:szCs w:val="24"/>
-          <w:lang w:val="sv-SE"/>
         </w:rPr>
         <w:t xml:space="preserve">, </w:t>
       </w:r>
@@ -19869,7 +22039,6 @@
           <w:iCs/>
           <w:noProof/>
           <w:szCs w:val="24"/>
-          <w:lang w:val="sv-SE"/>
         </w:rPr>
         <w:t>6</w:t>
       </w:r>
@@ -19878,7 +22047,6 @@
           <w:rFonts w:cs="Times New Roman"/>
           <w:noProof/>
           <w:szCs w:val="24"/>
-          <w:lang w:val="sv-SE"/>
         </w:rPr>
         <w:t>(2), 70–76.</w:t>
       </w:r>
@@ -19895,7 +22063,6 @@
           <w:rFonts w:cs="Times New Roman"/>
           <w:noProof/>
           <w:szCs w:val="24"/>
-          <w:lang w:val="sv-SE"/>
         </w:rPr>
       </w:pPr>
       <w:r>
@@ -19903,7 +22070,6 @@
           <w:rFonts w:cs="Times New Roman"/>
           <w:noProof/>
           <w:szCs w:val="24"/>
-          <w:lang w:val="sv-SE"/>
         </w:rPr>
         <w:t xml:space="preserve">Saputra, D. A., Amarudin, &amp; Rubiyah. (2020). Rancang Bangun Alat Pemberi Pakan Ikan Menggunakan Mikrokontroler. </w:t>
       </w:r>
@@ -19914,7 +22080,6 @@
           <w:iCs/>
           <w:noProof/>
           <w:szCs w:val="24"/>
-          <w:lang w:val="sv-SE"/>
         </w:rPr>
         <w:t>Jurnal Ilmiah Mahasiswa Kendali Dan Listrik</w:t>
       </w:r>
@@ -19923,7 +22088,6 @@
           <w:rFonts w:cs="Times New Roman"/>
           <w:noProof/>
           <w:szCs w:val="24"/>
-          <w:lang w:val="sv-SE"/>
         </w:rPr>
         <w:t xml:space="preserve">, </w:t>
       </w:r>
@@ -19934,7 +22098,6 @@
           <w:iCs/>
           <w:noProof/>
           <w:szCs w:val="24"/>
-          <w:lang w:val="sv-SE"/>
         </w:rPr>
         <w:t>1</w:t>
       </w:r>
@@ -19943,7 +22106,6 @@
           <w:rFonts w:cs="Times New Roman"/>
           <w:noProof/>
           <w:szCs w:val="24"/>
-          <w:lang w:val="sv-SE"/>
         </w:rPr>
         <w:t>(1), 7–13. https://doi.org/10.33365/jimel.v1i1.231</w:t>
       </w:r>
@@ -19960,7 +22122,6 @@
           <w:rFonts w:cs="Times New Roman"/>
           <w:noProof/>
           <w:szCs w:val="24"/>
-          <w:lang w:val="sv-SE"/>
         </w:rPr>
       </w:pPr>
       <w:r>
@@ -19968,7 +22129,6 @@
           <w:rFonts w:cs="Times New Roman"/>
           <w:noProof/>
           <w:szCs w:val="24"/>
-          <w:lang w:val="sv-SE"/>
         </w:rPr>
         <w:t xml:space="preserve">Sarmidi, &amp; Rahmat, S. I. (2019). Sistem Peringatan Dini Banjir Menggunakan Sensor Ultrasonik Berbasis Arduino Uno. </w:t>
       </w:r>
@@ -19979,7 +22139,6 @@
           <w:iCs/>
           <w:noProof/>
           <w:szCs w:val="24"/>
-          <w:lang w:val="sv-SE"/>
         </w:rPr>
         <w:t>Jurnal Manajemen Dan Teknik Informatika</w:t>
       </w:r>
@@ -19988,7 +22147,6 @@
           <w:rFonts w:cs="Times New Roman"/>
           <w:noProof/>
           <w:szCs w:val="24"/>
-          <w:lang w:val="sv-SE"/>
         </w:rPr>
         <w:t xml:space="preserve">, </w:t>
       </w:r>
@@ -19999,7 +22157,6 @@
           <w:iCs/>
           <w:noProof/>
           <w:szCs w:val="24"/>
-          <w:lang w:val="sv-SE"/>
         </w:rPr>
         <w:t>02</w:t>
       </w:r>
@@ -20008,7 +22165,6 @@
           <w:rFonts w:cs="Times New Roman"/>
           <w:noProof/>
           <w:szCs w:val="24"/>
-          <w:lang w:val="sv-SE"/>
         </w:rPr>
         <w:t>(01), 181–190.</w:t>
       </w:r>
@@ -20025,7 +22181,6 @@
           <w:rFonts w:cs="Times New Roman"/>
           <w:noProof/>
           <w:szCs w:val="24"/>
-          <w:lang w:val="sv-SE"/>
         </w:rPr>
       </w:pPr>
       <w:r>
@@ -20033,7 +22188,6 @@
           <w:rFonts w:cs="Times New Roman"/>
           <w:noProof/>
           <w:szCs w:val="24"/>
-          <w:lang w:val="sv-SE"/>
         </w:rPr>
         <w:t xml:space="preserve">Sasongko, B. B., Malik, F., Ardiansyah, F., Rahmawati, A. F., Adhinata, F. D., &amp; Rakhmadani, D. P. (2021). Pengujian Blackbox Menggunakan Teknik Equivalence Partitions pada Aplikasi Petgram Mobile. </w:t>
       </w:r>
@@ -20044,7 +22198,6 @@
           <w:iCs/>
           <w:noProof/>
           <w:szCs w:val="24"/>
-          <w:lang w:val="sv-SE"/>
         </w:rPr>
         <w:t>Fakultas Informatika Institut Teknologi Telkom Purwokerto</w:t>
       </w:r>
@@ -20053,7 +22206,6 @@
           <w:rFonts w:cs="Times New Roman"/>
           <w:noProof/>
           <w:szCs w:val="24"/>
-          <w:lang w:val="sv-SE"/>
         </w:rPr>
         <w:t xml:space="preserve">, </w:t>
       </w:r>
@@ -20064,7 +22216,6 @@
           <w:iCs/>
           <w:noProof/>
           <w:szCs w:val="24"/>
-          <w:lang w:val="sv-SE"/>
         </w:rPr>
         <w:t>2</w:t>
       </w:r>
@@ -20073,7 +22224,6 @@
           <w:rFonts w:cs="Times New Roman"/>
           <w:noProof/>
           <w:szCs w:val="24"/>
-          <w:lang w:val="sv-SE"/>
         </w:rPr>
         <w:t>(1), 10–16. https://ejurnal.teknokrat.ac.id/index.php/ictee/article/view/1012</w:t>
       </w:r>
@@ -20090,7 +22240,6 @@
           <w:rFonts w:cs="Times New Roman"/>
           <w:noProof/>
           <w:szCs w:val="24"/>
-          <w:lang w:val="sv-SE"/>
         </w:rPr>
       </w:pPr>
       <w:r>
@@ -20098,7 +22247,6 @@
           <w:rFonts w:cs="Times New Roman"/>
           <w:noProof/>
           <w:szCs w:val="24"/>
-          <w:lang w:val="sv-SE"/>
         </w:rPr>
         <w:t xml:space="preserve">Subowo, E., &amp; Saputra, M. (2019). SISTEM INFORMASI PETERNAKAN AYAM BROILER DI KABUPATEN PEKALONGAN BERBASIS WEB DAN ANDROID. </w:t>
       </w:r>
@@ -20109,7 +22257,6 @@
           <w:iCs/>
           <w:noProof/>
           <w:szCs w:val="24"/>
-          <w:lang w:val="sv-SE"/>
         </w:rPr>
         <w:t>Surya Informatika</w:t>
       </w:r>
@@ -20118,7 +22265,6 @@
           <w:rFonts w:cs="Times New Roman"/>
           <w:noProof/>
           <w:szCs w:val="24"/>
-          <w:lang w:val="sv-SE"/>
         </w:rPr>
         <w:t xml:space="preserve">, </w:t>
       </w:r>
@@ -20129,7 +22275,6 @@
           <w:iCs/>
           <w:noProof/>
           <w:szCs w:val="24"/>
-          <w:lang w:val="sv-SE"/>
         </w:rPr>
         <w:t>6</w:t>
       </w:r>
@@ -20138,7 +22283,6 @@
           <w:rFonts w:cs="Times New Roman"/>
           <w:noProof/>
           <w:szCs w:val="24"/>
-          <w:lang w:val="sv-SE"/>
         </w:rPr>
         <w:t>(1), 53–65.</w:t>
       </w:r>
@@ -20161,7 +22305,6 @@
           <w:rFonts w:cs="Times New Roman"/>
           <w:noProof/>
           <w:szCs w:val="24"/>
-          <w:lang w:val="sv-SE"/>
         </w:rPr>
         <w:t xml:space="preserve">Surahman, A., Aditama, B., Bakri, M., &amp; Rasna. (2021). Sistem Pakan Ayam Otomatis Berbasis Internet of Things. </w:t>
       </w:r>
@@ -23777,6 +25920,36 @@
       <w:spacing w:after="0"/>
     </w:pPr>
   </w:style>
+  <w:style w:type="character" w:customStyle="1" w:styleId="fontstyle01">
+    <w:name w:val="fontstyle01"/>
+    <w:basedOn w:val="DefaultParagraphFont"/>
+    <w:rsid w:val="006F0196"/>
+    <w:rPr>
+      <w:rFonts w:ascii="TimesNewRomanPSMT" w:hAnsi="TimesNewRomanPSMT" w:hint="default"/>
+      <w:b w:val="0"/>
+      <w:bCs w:val="0"/>
+      <w:i w:val="0"/>
+      <w:iCs w:val="0"/>
+      <w:color w:val="000000"/>
+      <w:sz w:val="24"/>
+      <w:szCs w:val="24"/>
+    </w:rPr>
+  </w:style>
+  <w:style w:type="character" w:customStyle="1" w:styleId="fontstyle21">
+    <w:name w:val="fontstyle21"/>
+    <w:basedOn w:val="DefaultParagraphFont"/>
+    <w:rsid w:val="006F0196"/>
+    <w:rPr>
+      <w:rFonts w:ascii="TimesNewRomanPS-ItalicMT" w:hAnsi="TimesNewRomanPS-ItalicMT" w:hint="default"/>
+      <w:b w:val="0"/>
+      <w:bCs w:val="0"/>
+      <w:i/>
+      <w:iCs/>
+      <w:color w:val="000000"/>
+      <w:sz w:val="24"/>
+      <w:szCs w:val="24"/>
+    </w:rPr>
+  </w:style>
 </w:styles>
 </file>
 

</xml_diff>

<commit_message>
wiring baru di dokumen
</commit_message>
<xml_diff>
--- a/TEA BG.docx
+++ b/TEA BG.docx
@@ -1,6 +1,6 @@
 
 <file path=word/document.xml><?xml version="1.0" encoding="utf-8"?>
-<w:document xmlns:wpc="http://schemas.microsoft.com/office/word/2010/wordprocessingCanvas" xmlns:cx="http://schemas.microsoft.com/office/drawing/2014/chartex" xmlns:cx1="http://schemas.microsoft.com/office/drawing/2015/9/8/chartex" xmlns:cx2="http://schemas.microsoft.com/office/drawing/2015/10/21/chartex" xmlns:cx3="http://schemas.microsoft.com/office/drawing/2016/5/9/chartex" xmlns:cx4="http://schemas.microsoft.com/office/drawing/2016/5/10/chartex" xmlns:cx5="http://schemas.microsoft.com/office/drawing/2016/5/11/chartex" xmlns:cx6="http://schemas.microsoft.com/office/drawing/2016/5/12/chartex" xmlns:cx7="http://schemas.microsoft.com/office/drawing/2016/5/13/chartex" xmlns:cx8="http://schemas.microsoft.com/office/drawing/2016/5/14/chartex" xmlns:mc="http://schemas.openxmlformats.org/markup-compatibility/2006" xmlns:aink="http://schemas.microsoft.com/office/drawing/2016/ink" xmlns:am3d="http://schemas.microsoft.com/office/drawing/2017/model3d" xmlns:o="urn:schemas-microsoft-com:office:office" xmlns:oel="http://schemas.microsoft.com/office/2019/extlst" xmlns:r="http://schemas.openxmlformats.org/officeDocument/2006/relationships" xmlns:m="http://schemas.openxmlformats.org/officeDocument/2006/math" xmlns:v="urn:schemas-microsoft-com:vml" xmlns:wp14="http://schemas.microsoft.com/office/word/2010/wordprocessingDrawing" xmlns:wp="http://schemas.openxmlformats.org/drawingml/2006/wordprocessingDrawing" xmlns:w10="urn:schemas-microsoft-com:office:word" xmlns:w="http://schemas.openxmlformats.org/wordprocessingml/2006/main" xmlns:w14="http://schemas.microsoft.com/office/word/2010/wordml" xmlns:w15="http://schemas.microsoft.com/office/word/2012/wordml" xmlns:w16cex="http://schemas.microsoft.com/office/word/2018/wordml/cex" xmlns:w16cid="http://schemas.microsoft.com/office/word/2016/wordml/cid" xmlns:w16="http://schemas.microsoft.com/office/word/2018/wordml" xmlns:w16sdtdh="http://schemas.microsoft.com/office/word/2020/wordml/sdtdatahash" xmlns:w16se="http://schemas.microsoft.com/office/word/2015/wordml/symex" xmlns:wpg="http://schemas.microsoft.com/office/word/2010/wordprocessingGroup" xmlns:wpi="http://schemas.microsoft.com/office/word/2010/wordprocessingInk" xmlns:wne="http://schemas.microsoft.com/office/word/2006/wordml" xmlns:wps="http://schemas.microsoft.com/office/word/2010/wordprocessingShape" mc:Ignorable="w14 w15 w16se w16cid w16 w16cex w16sdtdh wp14">
+<w:document xmlns:wpc="http://schemas.microsoft.com/office/word/2010/wordprocessingCanvas" xmlns:cx="http://schemas.microsoft.com/office/drawing/2014/chartex" xmlns:cx1="http://schemas.microsoft.com/office/drawing/2015/9/8/chartex" xmlns:cx2="http://schemas.microsoft.com/office/drawing/2015/10/21/chartex" xmlns:cx3="http://schemas.microsoft.com/office/drawing/2016/5/9/chartex" xmlns:cx4="http://schemas.microsoft.com/office/drawing/2016/5/10/chartex" xmlns:cx5="http://schemas.microsoft.com/office/drawing/2016/5/11/chartex" xmlns:cx6="http://schemas.microsoft.com/office/drawing/2016/5/12/chartex" xmlns:cx7="http://schemas.microsoft.com/office/drawing/2016/5/13/chartex" xmlns:cx8="http://schemas.microsoft.com/office/drawing/2016/5/14/chartex" xmlns:mc="http://schemas.openxmlformats.org/markup-compatibility/2006" xmlns:aink="http://schemas.microsoft.com/office/drawing/2016/ink" xmlns:am3d="http://schemas.microsoft.com/office/drawing/2017/model3d" xmlns:o="urn:schemas-microsoft-com:office:office" xmlns:oel="http://schemas.microsoft.com/office/2019/extlst" xmlns:r="http://schemas.openxmlformats.org/officeDocument/2006/relationships" xmlns:m="http://schemas.openxmlformats.org/officeDocument/2006/math" xmlns:v="urn:schemas-microsoft-com:vml" xmlns:wp14="http://schemas.microsoft.com/office/word/2010/wordprocessingDrawing" xmlns:wp="http://schemas.openxmlformats.org/drawingml/2006/wordprocessingDrawing" xmlns:w10="urn:schemas-microsoft-com:office:word" xmlns:w="http://schemas.openxmlformats.org/wordprocessingml/2006/main" xmlns:w14="http://schemas.microsoft.com/office/word/2010/wordml" xmlns:w15="http://schemas.microsoft.com/office/word/2012/wordml" xmlns:w16cex="http://schemas.microsoft.com/office/word/2018/wordml/cex" xmlns:w16cid="http://schemas.microsoft.com/office/word/2016/wordml/cid" xmlns:w16="http://schemas.microsoft.com/office/word/2018/wordml" xmlns:w16du="http://schemas.microsoft.com/office/word/2023/wordml/word16du" xmlns:w16sdtdh="http://schemas.microsoft.com/office/word/2020/wordml/sdtdatahash" xmlns:w16se="http://schemas.microsoft.com/office/word/2015/wordml/symex" xmlns:wpg="http://schemas.microsoft.com/office/word/2010/wordprocessingGroup" xmlns:wpi="http://schemas.microsoft.com/office/word/2010/wordprocessingInk" xmlns:wne="http://schemas.microsoft.com/office/word/2006/wordml" xmlns:wps="http://schemas.microsoft.com/office/word/2010/wordprocessingShape" mc:Ignorable="w14 w15 w16se w16cid w16 w16cex w16sdtdh wp14">
   <w:body>
     <w:p>
       <w:pPr>
@@ -3381,37 +3381,7 @@
         <w:rPr>
           <w:lang w:val="sv-SE"/>
         </w:rPr>
-        <w:t xml:space="preserve">Tabel 2.1 </w:t>
-      </w:r>
-      <w:r>
-        <w:rPr>
-          <w:lang w:val="sv-SE"/>
-        </w:rPr>
-        <w:t xml:space="preserve">Penelitian Terdahulu </w:t>
-      </w:r>
-      <w:r>
-        <w:rPr>
-          <w:lang w:val="sv-SE"/>
-        </w:rPr>
-        <w:t>.........................................................................</w:t>
-      </w:r>
-      <w:r>
-        <w:rPr>
-          <w:lang w:val="sv-SE"/>
-        </w:rPr>
-        <w:t>......</w:t>
-      </w:r>
-      <w:r>
-        <w:rPr>
-          <w:lang w:val="sv-SE"/>
-        </w:rPr>
-        <w:t xml:space="preserve">. </w:t>
-      </w:r>
-      <w:r>
-        <w:rPr>
-          <w:lang w:val="sv-SE"/>
-        </w:rPr>
-        <w:t>9</w:t>
+        <w:t>Tabel 2.1 Penelitian Terdahulu ................................................................................ 9</w:t>
       </w:r>
     </w:p>
     <w:p>
@@ -5193,9 +5163,9 @@
           <w:i w:val="0"/>
           <w:sz w:val="24"/>
           <w:szCs w:val="24"/>
-          <w:lang w:val="sv-SE"/>
-        </w:rPr>
-      </w:pPr>
+        </w:rPr>
+      </w:pPr>
+      <w:proofErr w:type="spellStart"/>
       <w:r>
         <w:rPr>
           <w:b/>
@@ -5203,10 +5173,10 @@
           <w:color w:val="000000" w:themeColor="text1"/>
           <w:sz w:val="24"/>
           <w:szCs w:val="24"/>
-          <w:lang w:val="sv-SE"/>
-        </w:rPr>
-        <w:t xml:space="preserve">Tabel </w:t>
-      </w:r>
+        </w:rPr>
+        <w:t>Tabel</w:t>
+      </w:r>
+      <w:proofErr w:type="spellEnd"/>
       <w:r>
         <w:rPr>
           <w:b/>
@@ -5215,6 +5185,16 @@
           <w:sz w:val="24"/>
           <w:szCs w:val="24"/>
         </w:rPr>
+        <w:t xml:space="preserve"> </w:t>
+      </w:r>
+      <w:r>
+        <w:rPr>
+          <w:b/>
+          <w:i w:val="0"/>
+          <w:color w:val="000000" w:themeColor="text1"/>
+          <w:sz w:val="24"/>
+          <w:szCs w:val="24"/>
+        </w:rPr>
         <w:fldChar w:fldCharType="begin"/>
       </w:r>
       <w:r>
@@ -5224,7 +5204,6 @@
           <w:color w:val="000000" w:themeColor="text1"/>
           <w:sz w:val="24"/>
           <w:szCs w:val="24"/>
-          <w:lang w:val="sv-SE"/>
         </w:rPr>
         <w:instrText xml:space="preserve"> SEQ Tabel \* ARABIC </w:instrText>
       </w:r>
@@ -5246,7 +5225,6 @@
           <w:color w:val="000000" w:themeColor="text1"/>
           <w:sz w:val="24"/>
           <w:szCs w:val="24"/>
-          <w:lang w:val="sv-SE"/>
         </w:rPr>
         <w:t>1</w:t>
       </w:r>
@@ -5267,7 +5245,6 @@
           <w:color w:val="000000" w:themeColor="text1"/>
           <w:sz w:val="24"/>
           <w:szCs w:val="24"/>
-          <w:lang w:val="sv-SE"/>
         </w:rPr>
         <w:t>.1</w:t>
       </w:r>
@@ -5278,10 +5255,10 @@
           <w:color w:val="000000" w:themeColor="text1"/>
           <w:sz w:val="24"/>
           <w:szCs w:val="24"/>
-          <w:lang w:val="sv-SE"/>
-        </w:rPr>
-        <w:t xml:space="preserve"> Populasi Ayam Ras Pedaging di Indonesia</w:t>
-      </w:r>
+        </w:rPr>
+        <w:t xml:space="preserve"> </w:t>
+      </w:r>
+      <w:proofErr w:type="spellStart"/>
       <w:r>
         <w:rPr>
           <w:b/>
@@ -5289,18 +5266,82 @@
           <w:color w:val="000000" w:themeColor="text1"/>
           <w:sz w:val="24"/>
           <w:szCs w:val="24"/>
-          <w:lang w:val="sv-SE"/>
+        </w:rPr>
+        <w:t>Populasi</w:t>
+      </w:r>
+      <w:proofErr w:type="spellEnd"/>
+      <w:r>
+        <w:rPr>
+          <w:b/>
+          <w:i w:val="0"/>
+          <w:color w:val="000000" w:themeColor="text1"/>
+          <w:sz w:val="24"/>
+          <w:szCs w:val="24"/>
         </w:rPr>
         <w:t xml:space="preserve"> </w:t>
       </w:r>
-      <w:r>
-        <w:rPr>
-          <w:rFonts w:cs="Times New Roman"/>
+      <w:proofErr w:type="spellStart"/>
+      <w:r>
+        <w:rPr>
           <w:b/>
           <w:i w:val="0"/>
           <w:color w:val="000000" w:themeColor="text1"/>
           <w:sz w:val="24"/>
           <w:szCs w:val="24"/>
+        </w:rPr>
+        <w:t>Ayam</w:t>
+      </w:r>
+      <w:proofErr w:type="spellEnd"/>
+      <w:r>
+        <w:rPr>
+          <w:b/>
+          <w:i w:val="0"/>
+          <w:color w:val="000000" w:themeColor="text1"/>
+          <w:sz w:val="24"/>
+          <w:szCs w:val="24"/>
+        </w:rPr>
+        <w:t xml:space="preserve"> Ras </w:t>
+      </w:r>
+      <w:proofErr w:type="spellStart"/>
+      <w:r>
+        <w:rPr>
+          <w:b/>
+          <w:i w:val="0"/>
+          <w:color w:val="000000" w:themeColor="text1"/>
+          <w:sz w:val="24"/>
+          <w:szCs w:val="24"/>
+        </w:rPr>
+        <w:t>Pedaging</w:t>
+      </w:r>
+      <w:proofErr w:type="spellEnd"/>
+      <w:r>
+        <w:rPr>
+          <w:b/>
+          <w:i w:val="0"/>
+          <w:color w:val="000000" w:themeColor="text1"/>
+          <w:sz w:val="24"/>
+          <w:szCs w:val="24"/>
+        </w:rPr>
+        <w:t xml:space="preserve"> di Indonesia</w:t>
+      </w:r>
+      <w:r>
+        <w:rPr>
+          <w:b/>
+          <w:i w:val="0"/>
+          <w:color w:val="000000" w:themeColor="text1"/>
+          <w:sz w:val="24"/>
+          <w:szCs w:val="24"/>
+        </w:rPr>
+        <w:t xml:space="preserve"> </w:t>
+      </w:r>
+      <w:r>
+        <w:rPr>
+          <w:rFonts w:cs="Times New Roman"/>
+          <w:b/>
+          <w:i w:val="0"/>
+          <w:color w:val="000000" w:themeColor="text1"/>
+          <w:sz w:val="24"/>
+          <w:szCs w:val="24"/>
           <w:lang w:val="sv-SE"/>
         </w:rPr>
         <w:fldChar w:fldCharType="begin" w:fldLock="1"/>
@@ -5313,7 +5354,6 @@
           <w:color w:val="000000" w:themeColor="text1"/>
           <w:sz w:val="24"/>
           <w:szCs w:val="24"/>
-          <w:lang w:val="sv-SE"/>
         </w:rPr>
         <w:instrText>ADDIN CSL_CITATION {"citationItems":[{"id":"ITEM-1","itemData":{"ISBN":"9789796280438","abstract":"Leprosy is a chronic infectious disease caused by Mycobacterium leprae that affects almost 250,000 people worldwide. The timing of first infection, geographic origin, and pattern of transmission of the disease are still under investigation. Comparative genomics research has suggested M. leprae evolved either in East Africa or South Asia during the Late Pleistocene before spreading to Europe and the rest of the World. The earliest widely accepted evidence for leprosy is in Asian texts dated to 600 B.C.","author":[{"dropping-particle":"","family":"Direktorat Jenderal Peternakan dan Kesehatan Hewan Kementerian Pertanian","given":"","non-dropping-particle":"","parse-names":false,"suffix":""}],"id":"ITEM-1","issued":{"date-parts":[["2022"]]},"page":"1-240","title":"Statistik Peternakan dan Kesehatan Hewan 2022/ Livestock and Animal Health Statistics 2022","type":"article-journal"},"uris":["http://www.mendeley.com/documents/?uuid=15574fde-9914-4448-9dba-76ac76bc8e75"]}],"mendeley":{"formattedCitation":"(Direktorat Jenderal Peternakan dan Kesehatan Hewan Kementerian Pertanian, 2022)","plainTextFormattedCitation":"(Direktorat Jenderal Peternakan dan Kesehatan Hewan Kementerian Pertanian, 2022)","previouslyFormattedCitation":"(Direktorat Jenderal Peternakan dan Kesehatan Hewan Kementerian Pertanian, 2022)"},"properties":{"noteIndex":0},"schema":"https://github.com/citation-style-language/schema/raw/master/csl-citation.json"}</w:instrText>
       </w:r>
@@ -5338,7 +5378,6 @@
           <w:color w:val="000000" w:themeColor="text1"/>
           <w:sz w:val="24"/>
           <w:szCs w:val="24"/>
-          <w:lang w:val="sv-SE"/>
         </w:rPr>
         <w:t>(Direktorat Jenderal Peternakan dan Kesehatan Hewan Kementerian Pertanian, 2022)</w:t>
       </w:r>
@@ -7005,7 +7044,23 @@
           <w:szCs w:val="24"/>
           <w:lang w:val="sv-SE"/>
         </w:rPr>
-        <w:t xml:space="preserve"> kandang ayam yang baik memiliki suhu yang berkisar antara 29ºC sampai dengan 30ºC. Kelembaban sebesar 50% sampai 70% menurut </w:t>
+        <w:t xml:space="preserve"> kandang ayam yang baik memiliki suhu yang berkisar antara 29ºC sampai dengan 3</w:t>
+      </w:r>
+      <w:r>
+        <w:rPr>
+          <w:rFonts w:cs="Times New Roman"/>
+          <w:szCs w:val="24"/>
+          <w:lang w:val="sv-SE"/>
+        </w:rPr>
+        <w:t>1</w:t>
+      </w:r>
+      <w:r>
+        <w:rPr>
+          <w:rFonts w:cs="Times New Roman"/>
+          <w:szCs w:val="24"/>
+          <w:lang w:val="sv-SE"/>
+        </w:rPr>
+        <w:t xml:space="preserve">ºC. Kelembaban sebesar 50% sampai 70% menurut </w:t>
       </w:r>
       <w:r>
         <w:rPr>
@@ -7798,15 +7853,7 @@
           <w:szCs w:val="24"/>
           <w:lang w:val="sv-SE"/>
         </w:rPr>
-        <w:t xml:space="preserve">minum </w:t>
-      </w:r>
-      <w:r>
-        <w:rPr>
-          <w:rFonts w:cs="Times New Roman"/>
-          <w:szCs w:val="24"/>
-          <w:lang w:val="sv-SE"/>
-        </w:rPr>
-        <w:t>secara otomatis</w:t>
+        <w:t>minum secara otomatis</w:t>
       </w:r>
       <w:r>
         <w:rPr>
@@ -20966,10 +21013,10 @@
           <w14:ligatures w14:val="none"/>
         </w:rPr>
         <w:drawing>
-          <wp:inline distT="0" distB="0" distL="0" distR="0" wp14:anchorId="4CB1134A" wp14:editId="5C96FD36">
-            <wp:extent cx="4691763" cy="2933700"/>
-            <wp:effectExtent l="0" t="0" r="0" b="0"/>
-            <wp:docPr id="9" name="Picture 9"/>
+          <wp:inline distT="0" distB="0" distL="0" distR="0" wp14:anchorId="636B6612" wp14:editId="1FEC77DC">
+            <wp:extent cx="4857750" cy="2870200"/>
+            <wp:effectExtent l="0" t="0" r="0" b="6350"/>
+            <wp:docPr id="623865693" name="Picture 1"/>
             <wp:cNvGraphicFramePr>
               <a:graphicFrameLocks xmlns:a="http://schemas.openxmlformats.org/drawingml/2006/main" noChangeAspect="1"/>
             </wp:cNvGraphicFramePr>
@@ -20977,18 +21024,18 @@
               <a:graphicData uri="http://schemas.openxmlformats.org/drawingml/2006/picture">
                 <pic:pic xmlns:pic="http://schemas.openxmlformats.org/drawingml/2006/picture">
                   <pic:nvPicPr>
-                    <pic:cNvPr id="1" name=""/>
+                    <pic:cNvPr id="623865693" name=""/>
                     <pic:cNvPicPr/>
                   </pic:nvPicPr>
                   <pic:blipFill rotWithShape="1">
                     <a:blip r:embed="rId30"/>
-                    <a:srcRect l="3402" t="17021" r="41792" b="22061"/>
+                    <a:srcRect l="2772" t="1934" r="844" b="924"/>
                     <a:stretch/>
                   </pic:blipFill>
                   <pic:spPr bwMode="auto">
                     <a:xfrm>
                       <a:off x="0" y="0"/>
-                      <a:ext cx="4699318" cy="2938424"/>
+                      <a:ext cx="4857750" cy="2870200"/>
                     </a:xfrm>
                     <a:prstGeom prst="rect">
                       <a:avLst/>
@@ -21215,6 +21262,7 @@
           <w:rFonts w:cs="Times New Roman"/>
           <w:noProof/>
           <w:szCs w:val="24"/>
+          <w:lang w:val="sv-SE"/>
         </w:rPr>
       </w:pPr>
       <w:r>
@@ -21234,6 +21282,7 @@
           <w:rFonts w:cs="Times New Roman"/>
           <w:noProof/>
           <w:szCs w:val="24"/>
+          <w:lang w:val="sv-SE"/>
         </w:rPr>
         <w:t xml:space="preserve">Alfauzi, R. A., &amp; Hidayah, N. (2020). “ Strategi ketahanan pangan masa new normal covid-19 ” fakta dan budaya ayam Kedu sebagai potensi lokal dan sumber protein hewani : review. </w:t>
       </w:r>
@@ -21244,6 +21293,7 @@
           <w:iCs/>
           <w:noProof/>
           <w:szCs w:val="24"/>
+          <w:lang w:val="sv-SE"/>
         </w:rPr>
         <w:t>Seminar Nasional Dalam Rangka Dies Natalis Ke-44 UNS Tahun 2020</w:t>
       </w:r>
@@ -21252,6 +21302,7 @@
           <w:rFonts w:cs="Times New Roman"/>
           <w:noProof/>
           <w:szCs w:val="24"/>
+          <w:lang w:val="sv-SE"/>
         </w:rPr>
         <w:t xml:space="preserve">, </w:t>
       </w:r>
@@ -21262,6 +21313,7 @@
           <w:iCs/>
           <w:noProof/>
           <w:szCs w:val="24"/>
+          <w:lang w:val="sv-SE"/>
         </w:rPr>
         <w:t>4</w:t>
       </w:r>
@@ -21270,6 +21322,7 @@
           <w:rFonts w:cs="Times New Roman"/>
           <w:noProof/>
           <w:szCs w:val="24"/>
+          <w:lang w:val="sv-SE"/>
         </w:rPr>
         <w:t>(1), 395–403.</w:t>
       </w:r>
@@ -21286,6 +21339,7 @@
           <w:rFonts w:cs="Times New Roman"/>
           <w:noProof/>
           <w:szCs w:val="24"/>
+          <w:lang w:val="sv-SE"/>
         </w:rPr>
       </w:pPr>
       <w:r>
@@ -21293,6 +21347,7 @@
           <w:rFonts w:cs="Times New Roman"/>
           <w:noProof/>
           <w:szCs w:val="24"/>
+          <w:lang w:val="sv-SE"/>
         </w:rPr>
         <w:t xml:space="preserve">Alfianto, Z., Sumirat, I., &amp; Hariansyah, M. (2020). Prototipe Feeding System dan Pengatur Suhu pada Kandang Ayam Pedaging Berbasis Arduino UNO. </w:t>
       </w:r>
@@ -21303,6 +21358,7 @@
           <w:iCs/>
           <w:noProof/>
           <w:szCs w:val="24"/>
+          <w:lang w:val="sv-SE"/>
         </w:rPr>
         <w:t>Jurnal Teknik Elektro Dan Sains</w:t>
       </w:r>
@@ -21311,6 +21367,7 @@
           <w:rFonts w:cs="Times New Roman"/>
           <w:noProof/>
           <w:szCs w:val="24"/>
+          <w:lang w:val="sv-SE"/>
         </w:rPr>
         <w:t>, 1–6. http://ejournal.uika-bogor.ac.id/index.php/JUTEKS/article/download/7969/3820</w:t>
       </w:r>
@@ -21327,6 +21384,7 @@
           <w:rFonts w:cs="Times New Roman"/>
           <w:noProof/>
           <w:szCs w:val="24"/>
+          <w:lang w:val="sv-SE"/>
         </w:rPr>
       </w:pPr>
       <w:r>
@@ -21353,7 +21411,16 @@
           <w:noProof/>
           <w:szCs w:val="24"/>
         </w:rPr>
-        <w:t>. 1–13.</w:t>
+        <w:t xml:space="preserve">. </w:t>
+      </w:r>
+      <w:r>
+        <w:rPr>
+          <w:rFonts w:cs="Times New Roman"/>
+          <w:noProof/>
+          <w:szCs w:val="24"/>
+          <w:lang w:val="sv-SE"/>
+        </w:rPr>
+        <w:t>1–13.</w:t>
       </w:r>
     </w:p>
     <w:p>
@@ -21368,6 +21435,7 @@
           <w:rFonts w:cs="Times New Roman"/>
           <w:noProof/>
           <w:szCs w:val="24"/>
+          <w:lang w:val="sv-SE"/>
         </w:rPr>
       </w:pPr>
       <w:r>
@@ -21375,6 +21443,7 @@
           <w:rFonts w:cs="Times New Roman"/>
           <w:noProof/>
           <w:szCs w:val="24"/>
+          <w:lang w:val="sv-SE"/>
         </w:rPr>
         <w:t xml:space="preserve">Ariyanto, Y., Batubulan, K. S., &amp; Putra, D. P. (2019). Sistem Monitoring Berbasis Internet Pada Otomatisasi Suhu Kandang Ayam Broiler Menggunakan Raspberry Pi. </w:t>
       </w:r>
@@ -21385,6 +21454,7 @@
           <w:iCs/>
           <w:noProof/>
           <w:szCs w:val="24"/>
+          <w:lang w:val="sv-SE"/>
         </w:rPr>
         <w:t>Proceedings of Seminar Informatika Aplikatif Polinema</w:t>
       </w:r>
@@ -21393,6 +21463,7 @@
           <w:rFonts w:cs="Times New Roman"/>
           <w:noProof/>
           <w:szCs w:val="24"/>
+          <w:lang w:val="sv-SE"/>
         </w:rPr>
         <w:t>, 119–125.</w:t>
       </w:r>
@@ -21416,6 +21487,7 @@
           <w:rFonts w:cs="Times New Roman"/>
           <w:noProof/>
           <w:szCs w:val="24"/>
+          <w:lang w:val="sv-SE"/>
         </w:rPr>
         <w:t xml:space="preserve">Arman, D., Irwani, N., &amp; Noviadi, R. (2022). </w:t>
       </w:r>
@@ -21426,6 +21498,7 @@
           <w:iCs/>
           <w:noProof/>
           <w:szCs w:val="24"/>
+          <w:lang w:val="sv-SE"/>
         </w:rPr>
         <w:t>Analisis Minat Masyarakat Kelurahan Langkapura Baru Terhadap Pembelian Produk Daging Broiler di Pasar Tradisional dan Modern</w:t>
       </w:r>
@@ -21434,6 +21507,7 @@
           <w:rFonts w:cs="Times New Roman"/>
           <w:noProof/>
           <w:szCs w:val="24"/>
+          <w:lang w:val="sv-SE"/>
         </w:rPr>
         <w:t xml:space="preserve">. </w:t>
       </w:r>
@@ -21468,6 +21542,7 @@
           <w:rFonts w:cs="Times New Roman"/>
           <w:noProof/>
           <w:szCs w:val="24"/>
+          <w:lang w:val="sv-SE"/>
         </w:rPr>
       </w:pPr>
       <w:r>
@@ -21494,7 +21569,16 @@
           <w:noProof/>
           <w:szCs w:val="24"/>
         </w:rPr>
-        <w:t>. 6623–6629.</w:t>
+        <w:t xml:space="preserve">. </w:t>
+      </w:r>
+      <w:r>
+        <w:rPr>
+          <w:rFonts w:cs="Times New Roman"/>
+          <w:noProof/>
+          <w:szCs w:val="24"/>
+          <w:lang w:val="sv-SE"/>
+        </w:rPr>
+        <w:t>6623–6629.</w:t>
       </w:r>
     </w:p>
     <w:p>
@@ -21509,6 +21593,7 @@
           <w:rFonts w:cs="Times New Roman"/>
           <w:noProof/>
           <w:szCs w:val="24"/>
+          <w:lang w:val="sv-SE"/>
         </w:rPr>
       </w:pPr>
       <w:r>
@@ -21516,6 +21601,7 @@
           <w:rFonts w:cs="Times New Roman"/>
           <w:noProof/>
           <w:szCs w:val="24"/>
+          <w:lang w:val="sv-SE"/>
         </w:rPr>
         <w:t xml:space="preserve">Barri, M. H., Pramudita, B. A., &amp; Wirawan, A. P. (2022). </w:t>
       </w:r>
@@ -21526,6 +21612,7 @@
           <w:iCs/>
           <w:noProof/>
           <w:szCs w:val="24"/>
+          <w:lang w:val="sv-SE"/>
         </w:rPr>
         <w:t>Sistem Penyiram Tanaman Otomatis dengan Sensor Soil Moisture Dan Sensor DHT11</w:t>
       </w:r>
@@ -21534,6 +21621,7 @@
           <w:rFonts w:cs="Times New Roman"/>
           <w:noProof/>
           <w:szCs w:val="24"/>
+          <w:lang w:val="sv-SE"/>
         </w:rPr>
         <w:t xml:space="preserve">. </w:t>
       </w:r>
@@ -21544,6 +21632,7 @@
           <w:iCs/>
           <w:noProof/>
           <w:szCs w:val="24"/>
+          <w:lang w:val="sv-SE"/>
         </w:rPr>
         <w:t>1</w:t>
       </w:r>
@@ -21552,6 +21641,7 @@
           <w:rFonts w:cs="Times New Roman"/>
           <w:noProof/>
           <w:szCs w:val="24"/>
+          <w:lang w:val="sv-SE"/>
         </w:rPr>
         <w:t>(1).</w:t>
       </w:r>
@@ -21568,6 +21658,7 @@
           <w:rFonts w:cs="Times New Roman"/>
           <w:noProof/>
           <w:szCs w:val="24"/>
+          <w:lang w:val="sv-SE"/>
         </w:rPr>
       </w:pPr>
       <w:r>
@@ -21575,6 +21666,7 @@
           <w:rFonts w:cs="Times New Roman"/>
           <w:noProof/>
           <w:szCs w:val="24"/>
+          <w:lang w:val="sv-SE"/>
         </w:rPr>
         <w:t xml:space="preserve">Dewi, N. H. L., Rohmah, M. F., &amp; Zahara, S. (2019). PROTOTYPE SMART HOME DENGAN MODUL NODEMCU ESP8266 BERBASIS INTERNET OF THINGS (IOT). </w:t>
       </w:r>
@@ -21585,6 +21677,7 @@
           <w:iCs/>
           <w:noProof/>
           <w:szCs w:val="24"/>
+          <w:lang w:val="sv-SE"/>
         </w:rPr>
         <w:t>Jurnal Ilmiah Teknik</w:t>
       </w:r>
@@ -21593,6 +21686,7 @@
           <w:rFonts w:cs="Times New Roman"/>
           <w:noProof/>
           <w:szCs w:val="24"/>
+          <w:lang w:val="sv-SE"/>
         </w:rPr>
         <w:t xml:space="preserve">, </w:t>
       </w:r>
@@ -21603,6 +21697,7 @@
           <w:iCs/>
           <w:noProof/>
           <w:szCs w:val="24"/>
+          <w:lang w:val="sv-SE"/>
         </w:rPr>
         <w:t>1</w:t>
       </w:r>
@@ -21611,6 +21706,7 @@
           <w:rFonts w:cs="Times New Roman"/>
           <w:noProof/>
           <w:szCs w:val="24"/>
+          <w:lang w:val="sv-SE"/>
         </w:rPr>
         <w:t>(2), 101–107. https://doi.org/10.56127/juit.v1i2.169</w:t>
       </w:r>
@@ -21634,8 +21730,17 @@
           <w:rFonts w:cs="Times New Roman"/>
           <w:noProof/>
           <w:szCs w:val="24"/>
-        </w:rPr>
-        <w:t xml:space="preserve">Direktorat Jenderal Peternakan dan Kesehatan Hewan Kementerian Pertanian. (2022). </w:t>
+          <w:lang w:val="sv-SE"/>
+        </w:rPr>
+        <w:t xml:space="preserve">Direktorat Jenderal Peternakan dan Kesehatan Hewan Kementerian Pertanian. </w:t>
+      </w:r>
+      <w:r>
+        <w:rPr>
+          <w:rFonts w:cs="Times New Roman"/>
+          <w:noProof/>
+          <w:szCs w:val="24"/>
+        </w:rPr>
+        <w:t xml:space="preserve">(2022). </w:t>
       </w:r>
       <w:r>
         <w:rPr>
@@ -21786,6 +21891,7 @@
           <w:rFonts w:cs="Times New Roman"/>
           <w:noProof/>
           <w:szCs w:val="24"/>
+          <w:lang w:val="sv-SE"/>
         </w:rPr>
       </w:pPr>
       <w:r>
@@ -21793,6 +21899,7 @@
           <w:rFonts w:cs="Times New Roman"/>
           <w:noProof/>
           <w:szCs w:val="24"/>
+          <w:lang w:val="sv-SE"/>
         </w:rPr>
         <w:t xml:space="preserve">Manullang, A. B. P., Saragih, Y., &amp; Hidayat, R. (2021). Implementasi Nodemcu Esp8266 Dalam Rancang Bangun Sistem Keamanan Sepeda Motor Berbasis Iot. </w:t>
       </w:r>
@@ -21803,6 +21910,7 @@
           <w:iCs/>
           <w:noProof/>
           <w:szCs w:val="24"/>
+          <w:lang w:val="sv-SE"/>
         </w:rPr>
         <w:t>JIRE (Jurnal Informatika &amp; Rekayasa Elektronika)</w:t>
       </w:r>
@@ -21811,6 +21919,7 @@
           <w:rFonts w:cs="Times New Roman"/>
           <w:noProof/>
           <w:szCs w:val="24"/>
+          <w:lang w:val="sv-SE"/>
         </w:rPr>
         <w:t xml:space="preserve">, </w:t>
       </w:r>
@@ -21821,6 +21930,7 @@
           <w:iCs/>
           <w:noProof/>
           <w:szCs w:val="24"/>
+          <w:lang w:val="sv-SE"/>
         </w:rPr>
         <w:t>4</w:t>
       </w:r>
@@ -21829,6 +21939,7 @@
           <w:rFonts w:cs="Times New Roman"/>
           <w:noProof/>
           <w:szCs w:val="24"/>
+          <w:lang w:val="sv-SE"/>
         </w:rPr>
         <w:t>(2), 163–170. http://e-journal.stmiklombok.ac.id/index.php/jireISSN.2620-6900</w:t>
       </w:r>
@@ -21845,6 +21956,7 @@
           <w:rFonts w:cs="Times New Roman"/>
           <w:noProof/>
           <w:szCs w:val="24"/>
+          <w:lang w:val="sv-SE"/>
         </w:rPr>
       </w:pPr>
       <w:r>
@@ -21862,6 +21974,7 @@
           <w:iCs/>
           <w:noProof/>
           <w:szCs w:val="24"/>
+          <w:lang w:val="sv-SE"/>
         </w:rPr>
         <w:t>Telekontran : Jurnal Ilmiah Telekomunikasi, Kendali Dan Elektronika Terapan</w:t>
       </w:r>
@@ -21870,6 +21983,7 @@
           <w:rFonts w:cs="Times New Roman"/>
           <w:noProof/>
           <w:szCs w:val="24"/>
+          <w:lang w:val="sv-SE"/>
         </w:rPr>
         <w:t xml:space="preserve">, </w:t>
       </w:r>
@@ -21880,6 +21994,7 @@
           <w:iCs/>
           <w:noProof/>
           <w:szCs w:val="24"/>
+          <w:lang w:val="sv-SE"/>
         </w:rPr>
         <w:t>7</w:t>
       </w:r>
@@ -21888,6 +22003,7 @@
           <w:rFonts w:cs="Times New Roman"/>
           <w:noProof/>
           <w:szCs w:val="24"/>
+          <w:lang w:val="sv-SE"/>
         </w:rPr>
         <w:t>(1), 1–13. https://doi.org/10.34010/telekontran.v7i1.1641</w:t>
       </w:r>
@@ -21904,6 +22020,7 @@
           <w:rFonts w:cs="Times New Roman"/>
           <w:noProof/>
           <w:szCs w:val="24"/>
+          <w:lang w:val="sv-SE"/>
         </w:rPr>
       </w:pPr>
       <w:r>
@@ -21911,6 +22028,7 @@
           <w:rFonts w:cs="Times New Roman"/>
           <w:noProof/>
           <w:szCs w:val="24"/>
+          <w:lang w:val="sv-SE"/>
         </w:rPr>
         <w:t xml:space="preserve">Pamungkas, M. T., &amp; Fergina, A. (2021). Sistem Monitoring dan Pengatur Suhu Otomatis untuk Kandang Ayam di Desa Sukamanis Berbasis Arduino. </w:t>
       </w:r>
@@ -21921,6 +22039,7 @@
           <w:iCs/>
           <w:noProof/>
           <w:szCs w:val="24"/>
+          <w:lang w:val="sv-SE"/>
         </w:rPr>
         <w:t>Jurnal Teknik Informatika UNIKA Santo Thomas</w:t>
       </w:r>
@@ -21929,6 +22048,7 @@
           <w:rFonts w:cs="Times New Roman"/>
           <w:noProof/>
           <w:szCs w:val="24"/>
+          <w:lang w:val="sv-SE"/>
         </w:rPr>
         <w:t xml:space="preserve">, </w:t>
       </w:r>
@@ -21939,6 +22059,7 @@
           <w:iCs/>
           <w:noProof/>
           <w:szCs w:val="24"/>
+          <w:lang w:val="sv-SE"/>
         </w:rPr>
         <w:t>06</w:t>
       </w:r>
@@ -21947,6 +22068,7 @@
           <w:rFonts w:cs="Times New Roman"/>
           <w:noProof/>
           <w:szCs w:val="24"/>
+          <w:lang w:val="sv-SE"/>
         </w:rPr>
         <w:t>, 331–339. https://doi.org/10.54367/jtiust.v6i2.1545</w:t>
       </w:r>
@@ -21963,6 +22085,7 @@
           <w:rFonts w:cs="Times New Roman"/>
           <w:noProof/>
           <w:szCs w:val="24"/>
+          <w:lang w:val="sv-SE"/>
         </w:rPr>
       </w:pPr>
       <w:r>
@@ -21970,6 +22093,7 @@
           <w:rFonts w:cs="Times New Roman"/>
           <w:noProof/>
           <w:szCs w:val="24"/>
+          <w:lang w:val="sv-SE"/>
         </w:rPr>
         <w:t xml:space="preserve">Restuati, M. (2019). Pembelajaran 6 : Pertumbuhan dan Perkembangan Makhluk Hidup. </w:t>
       </w:r>
@@ -21980,6 +22104,7 @@
           <w:iCs/>
           <w:noProof/>
           <w:szCs w:val="24"/>
+          <w:lang w:val="sv-SE"/>
         </w:rPr>
         <w:t>Mmodul Belajar Mandiri Calon Guru Pegawai Pemerintah Dengan Perjanjian Kerja (PPPK)</w:t>
       </w:r>
@@ -21988,6 +22113,7 @@
           <w:rFonts w:cs="Times New Roman"/>
           <w:noProof/>
           <w:szCs w:val="24"/>
+          <w:lang w:val="sv-SE"/>
         </w:rPr>
         <w:t>, 173. https://cdn-gbelajar.simpkb.id/s3/p3k/Pedagogi/Modul Bahan Belajar - Pedagogi - 2021.pdf</w:t>
       </w:r>
@@ -22004,6 +22130,7 @@
           <w:rFonts w:cs="Times New Roman"/>
           <w:noProof/>
           <w:szCs w:val="24"/>
+          <w:lang w:val="sv-SE"/>
         </w:rPr>
       </w:pPr>
       <w:r>
@@ -22012,7 +22139,16 @@
           <w:noProof/>
           <w:szCs w:val="24"/>
         </w:rPr>
-        <w:t xml:space="preserve">Rofii, A., Gunawan, S., &amp; Mustaqim, A. (2022). RANCANG BANGUN SISTEM PENGAMAN PINTU GUDANG BERBASIS Internet of Things (IoT) DAN SENSOR Fingerprint. </w:t>
+        <w:t xml:space="preserve">Rofii, A., Gunawan, S., &amp; Mustaqim, A. (2022). </w:t>
+      </w:r>
+      <w:r>
+        <w:rPr>
+          <w:rFonts w:cs="Times New Roman"/>
+          <w:noProof/>
+          <w:szCs w:val="24"/>
+          <w:lang w:val="sv-SE"/>
+        </w:rPr>
+        <w:t xml:space="preserve">RANCANG BANGUN SISTEM PENGAMAN PINTU GUDANG BERBASIS Internet of Things (IoT) DAN SENSOR Fingerprint. </w:t>
       </w:r>
       <w:r>
         <w:rPr>
@@ -22021,6 +22157,7 @@
           <w:iCs/>
           <w:noProof/>
           <w:szCs w:val="24"/>
+          <w:lang w:val="sv-SE"/>
         </w:rPr>
         <w:t>Jurnal Kajian Teknik Elektro</w:t>
       </w:r>
@@ -22029,6 +22166,7 @@
           <w:rFonts w:cs="Times New Roman"/>
           <w:noProof/>
           <w:szCs w:val="24"/>
+          <w:lang w:val="sv-SE"/>
         </w:rPr>
         <w:t xml:space="preserve">, </w:t>
       </w:r>
@@ -22039,6 +22177,7 @@
           <w:iCs/>
           <w:noProof/>
           <w:szCs w:val="24"/>
+          <w:lang w:val="sv-SE"/>
         </w:rPr>
         <w:t>6</w:t>
       </w:r>
@@ -22047,6 +22186,7 @@
           <w:rFonts w:cs="Times New Roman"/>
           <w:noProof/>
           <w:szCs w:val="24"/>
+          <w:lang w:val="sv-SE"/>
         </w:rPr>
         <w:t>(2), 70–76.</w:t>
       </w:r>
@@ -22063,6 +22203,7 @@
           <w:rFonts w:cs="Times New Roman"/>
           <w:noProof/>
           <w:szCs w:val="24"/>
+          <w:lang w:val="sv-SE"/>
         </w:rPr>
       </w:pPr>
       <w:r>
@@ -22070,6 +22211,7 @@
           <w:rFonts w:cs="Times New Roman"/>
           <w:noProof/>
           <w:szCs w:val="24"/>
+          <w:lang w:val="sv-SE"/>
         </w:rPr>
         <w:t xml:space="preserve">Saputra, D. A., Amarudin, &amp; Rubiyah. (2020). Rancang Bangun Alat Pemberi Pakan Ikan Menggunakan Mikrokontroler. </w:t>
       </w:r>
@@ -22080,6 +22222,7 @@
           <w:iCs/>
           <w:noProof/>
           <w:szCs w:val="24"/>
+          <w:lang w:val="sv-SE"/>
         </w:rPr>
         <w:t>Jurnal Ilmiah Mahasiswa Kendali Dan Listrik</w:t>
       </w:r>
@@ -22088,6 +22231,7 @@
           <w:rFonts w:cs="Times New Roman"/>
           <w:noProof/>
           <w:szCs w:val="24"/>
+          <w:lang w:val="sv-SE"/>
         </w:rPr>
         <w:t xml:space="preserve">, </w:t>
       </w:r>
@@ -22098,6 +22242,7 @@
           <w:iCs/>
           <w:noProof/>
           <w:szCs w:val="24"/>
+          <w:lang w:val="sv-SE"/>
         </w:rPr>
         <w:t>1</w:t>
       </w:r>
@@ -22106,6 +22251,7 @@
           <w:rFonts w:cs="Times New Roman"/>
           <w:noProof/>
           <w:szCs w:val="24"/>
+          <w:lang w:val="sv-SE"/>
         </w:rPr>
         <w:t>(1), 7–13. https://doi.org/10.33365/jimel.v1i1.231</w:t>
       </w:r>
@@ -22122,6 +22268,7 @@
           <w:rFonts w:cs="Times New Roman"/>
           <w:noProof/>
           <w:szCs w:val="24"/>
+          <w:lang w:val="sv-SE"/>
         </w:rPr>
       </w:pPr>
       <w:r>
@@ -22129,6 +22276,7 @@
           <w:rFonts w:cs="Times New Roman"/>
           <w:noProof/>
           <w:szCs w:val="24"/>
+          <w:lang w:val="sv-SE"/>
         </w:rPr>
         <w:t xml:space="preserve">Sarmidi, &amp; Rahmat, S. I. (2019). Sistem Peringatan Dini Banjir Menggunakan Sensor Ultrasonik Berbasis Arduino Uno. </w:t>
       </w:r>
@@ -22139,6 +22287,7 @@
           <w:iCs/>
           <w:noProof/>
           <w:szCs w:val="24"/>
+          <w:lang w:val="sv-SE"/>
         </w:rPr>
         <w:t>Jurnal Manajemen Dan Teknik Informatika</w:t>
       </w:r>
@@ -22147,6 +22296,7 @@
           <w:rFonts w:cs="Times New Roman"/>
           <w:noProof/>
           <w:szCs w:val="24"/>
+          <w:lang w:val="sv-SE"/>
         </w:rPr>
         <w:t xml:space="preserve">, </w:t>
       </w:r>
@@ -22157,6 +22307,7 @@
           <w:iCs/>
           <w:noProof/>
           <w:szCs w:val="24"/>
+          <w:lang w:val="sv-SE"/>
         </w:rPr>
         <w:t>02</w:t>
       </w:r>
@@ -22165,6 +22316,7 @@
           <w:rFonts w:cs="Times New Roman"/>
           <w:noProof/>
           <w:szCs w:val="24"/>
+          <w:lang w:val="sv-SE"/>
         </w:rPr>
         <w:t>(01), 181–190.</w:t>
       </w:r>
@@ -22181,6 +22333,7 @@
           <w:rFonts w:cs="Times New Roman"/>
           <w:noProof/>
           <w:szCs w:val="24"/>
+          <w:lang w:val="sv-SE"/>
         </w:rPr>
       </w:pPr>
       <w:r>
@@ -22188,6 +22341,7 @@
           <w:rFonts w:cs="Times New Roman"/>
           <w:noProof/>
           <w:szCs w:val="24"/>
+          <w:lang w:val="sv-SE"/>
         </w:rPr>
         <w:t xml:space="preserve">Sasongko, B. B., Malik, F., Ardiansyah, F., Rahmawati, A. F., Adhinata, F. D., &amp; Rakhmadani, D. P. (2021). Pengujian Blackbox Menggunakan Teknik Equivalence Partitions pada Aplikasi Petgram Mobile. </w:t>
       </w:r>
@@ -22198,6 +22352,7 @@
           <w:iCs/>
           <w:noProof/>
           <w:szCs w:val="24"/>
+          <w:lang w:val="sv-SE"/>
         </w:rPr>
         <w:t>Fakultas Informatika Institut Teknologi Telkom Purwokerto</w:t>
       </w:r>
@@ -22206,6 +22361,7 @@
           <w:rFonts w:cs="Times New Roman"/>
           <w:noProof/>
           <w:szCs w:val="24"/>
+          <w:lang w:val="sv-SE"/>
         </w:rPr>
         <w:t xml:space="preserve">, </w:t>
       </w:r>
@@ -22216,6 +22372,7 @@
           <w:iCs/>
           <w:noProof/>
           <w:szCs w:val="24"/>
+          <w:lang w:val="sv-SE"/>
         </w:rPr>
         <w:t>2</w:t>
       </w:r>
@@ -22224,6 +22381,7 @@
           <w:rFonts w:cs="Times New Roman"/>
           <w:noProof/>
           <w:szCs w:val="24"/>
+          <w:lang w:val="sv-SE"/>
         </w:rPr>
         <w:t>(1), 10–16. https://ejurnal.teknokrat.ac.id/index.php/ictee/article/view/1012</w:t>
       </w:r>
@@ -22240,6 +22398,7 @@
           <w:rFonts w:cs="Times New Roman"/>
           <w:noProof/>
           <w:szCs w:val="24"/>
+          <w:lang w:val="sv-SE"/>
         </w:rPr>
       </w:pPr>
       <w:r>
@@ -22247,6 +22406,7 @@
           <w:rFonts w:cs="Times New Roman"/>
           <w:noProof/>
           <w:szCs w:val="24"/>
+          <w:lang w:val="sv-SE"/>
         </w:rPr>
         <w:t xml:space="preserve">Subowo, E., &amp; Saputra, M. (2019). SISTEM INFORMASI PETERNAKAN AYAM BROILER DI KABUPATEN PEKALONGAN BERBASIS WEB DAN ANDROID. </w:t>
       </w:r>
@@ -22257,6 +22417,7 @@
           <w:iCs/>
           <w:noProof/>
           <w:szCs w:val="24"/>
+          <w:lang w:val="sv-SE"/>
         </w:rPr>
         <w:t>Surya Informatika</w:t>
       </w:r>
@@ -22265,6 +22426,7 @@
           <w:rFonts w:cs="Times New Roman"/>
           <w:noProof/>
           <w:szCs w:val="24"/>
+          <w:lang w:val="sv-SE"/>
         </w:rPr>
         <w:t xml:space="preserve">, </w:t>
       </w:r>
@@ -22275,6 +22437,7 @@
           <w:iCs/>
           <w:noProof/>
           <w:szCs w:val="24"/>
+          <w:lang w:val="sv-SE"/>
         </w:rPr>
         <w:t>6</w:t>
       </w:r>
@@ -22283,6 +22446,7 @@
           <w:rFonts w:cs="Times New Roman"/>
           <w:noProof/>
           <w:szCs w:val="24"/>
+          <w:lang w:val="sv-SE"/>
         </w:rPr>
         <w:t>(1), 53–65.</w:t>
       </w:r>
@@ -22305,6 +22469,7 @@
           <w:rFonts w:cs="Times New Roman"/>
           <w:noProof/>
           <w:szCs w:val="24"/>
+          <w:lang w:val="sv-SE"/>
         </w:rPr>
         <w:t xml:space="preserve">Surahman, A., Aditama, B., Bakri, M., &amp; Rasna. (2021). Sistem Pakan Ayam Otomatis Berbasis Internet of Things. </w:t>
       </w:r>
@@ -22362,7 +22527,7 @@
 </file>
 
 <file path=word/endnotes.xml><?xml version="1.0" encoding="utf-8"?>
-<w:endnotes xmlns:wpc="http://schemas.microsoft.com/office/word/2010/wordprocessingCanvas" xmlns:cx="http://schemas.microsoft.com/office/drawing/2014/chartex" xmlns:cx1="http://schemas.microsoft.com/office/drawing/2015/9/8/chartex" xmlns:cx2="http://schemas.microsoft.com/office/drawing/2015/10/21/chartex" xmlns:cx3="http://schemas.microsoft.com/office/drawing/2016/5/9/chartex" xmlns:cx4="http://schemas.microsoft.com/office/drawing/2016/5/10/chartex" xmlns:cx5="http://schemas.microsoft.com/office/drawing/2016/5/11/chartex" xmlns:cx6="http://schemas.microsoft.com/office/drawing/2016/5/12/chartex" xmlns:cx7="http://schemas.microsoft.com/office/drawing/2016/5/13/chartex" xmlns:cx8="http://schemas.microsoft.com/office/drawing/2016/5/14/chartex" xmlns:mc="http://schemas.openxmlformats.org/markup-compatibility/2006" xmlns:aink="http://schemas.microsoft.com/office/drawing/2016/ink" xmlns:am3d="http://schemas.microsoft.com/office/drawing/2017/model3d" xmlns:o="urn:schemas-microsoft-com:office:office" xmlns:oel="http://schemas.microsoft.com/office/2019/extlst" xmlns:r="http://schemas.openxmlformats.org/officeDocument/2006/relationships" xmlns:m="http://schemas.openxmlformats.org/officeDocument/2006/math" xmlns:v="urn:schemas-microsoft-com:vml" xmlns:wp14="http://schemas.microsoft.com/office/word/2010/wordprocessingDrawing" xmlns:wp="http://schemas.openxmlformats.org/drawingml/2006/wordprocessingDrawing" xmlns:w10="urn:schemas-microsoft-com:office:word" xmlns:w="http://schemas.openxmlformats.org/wordprocessingml/2006/main" xmlns:w14="http://schemas.microsoft.com/office/word/2010/wordml" xmlns:w15="http://schemas.microsoft.com/office/word/2012/wordml" xmlns:w16cex="http://schemas.microsoft.com/office/word/2018/wordml/cex" xmlns:w16cid="http://schemas.microsoft.com/office/word/2016/wordml/cid" xmlns:w16="http://schemas.microsoft.com/office/word/2018/wordml" xmlns:w16sdtdh="http://schemas.microsoft.com/office/word/2020/wordml/sdtdatahash" xmlns:w16se="http://schemas.microsoft.com/office/word/2015/wordml/symex" xmlns:wpg="http://schemas.microsoft.com/office/word/2010/wordprocessingGroup" xmlns:wpi="http://schemas.microsoft.com/office/word/2010/wordprocessingInk" xmlns:wne="http://schemas.microsoft.com/office/word/2006/wordml" xmlns:wps="http://schemas.microsoft.com/office/word/2010/wordprocessingShape" mc:Ignorable="w14 w15 w16se w16cid w16 w16cex w16sdtdh wp14">
+<w:endnotes xmlns:wpc="http://schemas.microsoft.com/office/word/2010/wordprocessingCanvas" xmlns:cx="http://schemas.microsoft.com/office/drawing/2014/chartex" xmlns:cx1="http://schemas.microsoft.com/office/drawing/2015/9/8/chartex" xmlns:cx2="http://schemas.microsoft.com/office/drawing/2015/10/21/chartex" xmlns:cx3="http://schemas.microsoft.com/office/drawing/2016/5/9/chartex" xmlns:cx4="http://schemas.microsoft.com/office/drawing/2016/5/10/chartex" xmlns:cx5="http://schemas.microsoft.com/office/drawing/2016/5/11/chartex" xmlns:cx6="http://schemas.microsoft.com/office/drawing/2016/5/12/chartex" xmlns:cx7="http://schemas.microsoft.com/office/drawing/2016/5/13/chartex" xmlns:cx8="http://schemas.microsoft.com/office/drawing/2016/5/14/chartex" xmlns:mc="http://schemas.openxmlformats.org/markup-compatibility/2006" xmlns:aink="http://schemas.microsoft.com/office/drawing/2016/ink" xmlns:am3d="http://schemas.microsoft.com/office/drawing/2017/model3d" xmlns:o="urn:schemas-microsoft-com:office:office" xmlns:oel="http://schemas.microsoft.com/office/2019/extlst" xmlns:r="http://schemas.openxmlformats.org/officeDocument/2006/relationships" xmlns:m="http://schemas.openxmlformats.org/officeDocument/2006/math" xmlns:v="urn:schemas-microsoft-com:vml" xmlns:wp14="http://schemas.microsoft.com/office/word/2010/wordprocessingDrawing" xmlns:wp="http://schemas.openxmlformats.org/drawingml/2006/wordprocessingDrawing" xmlns:w10="urn:schemas-microsoft-com:office:word" xmlns:w="http://schemas.openxmlformats.org/wordprocessingml/2006/main" xmlns:w14="http://schemas.microsoft.com/office/word/2010/wordml" xmlns:w15="http://schemas.microsoft.com/office/word/2012/wordml" xmlns:w16cex="http://schemas.microsoft.com/office/word/2018/wordml/cex" xmlns:w16cid="http://schemas.microsoft.com/office/word/2016/wordml/cid" xmlns:w16="http://schemas.microsoft.com/office/word/2018/wordml" xmlns:w16du="http://schemas.microsoft.com/office/word/2023/wordml/word16du" xmlns:w16sdtdh="http://schemas.microsoft.com/office/word/2020/wordml/sdtdatahash" xmlns:w16se="http://schemas.microsoft.com/office/word/2015/wordml/symex" xmlns:wpg="http://schemas.microsoft.com/office/word/2010/wordprocessingGroup" xmlns:wpi="http://schemas.microsoft.com/office/word/2010/wordprocessingInk" xmlns:wne="http://schemas.microsoft.com/office/word/2006/wordml" xmlns:wps="http://schemas.microsoft.com/office/word/2010/wordprocessingShape" mc:Ignorable="w14 w15 w16se w16cid w16 w16cex w16sdtdh wp14">
   <w:endnote w:type="separator" w:id="-1">
     <w:p>
       <w:pPr>
@@ -22387,7 +22552,7 @@
 </file>
 
 <file path=word/footer1.xml><?xml version="1.0" encoding="utf-8"?>
-<w:ftr xmlns:wpc="http://schemas.microsoft.com/office/word/2010/wordprocessingCanvas" xmlns:cx="http://schemas.microsoft.com/office/drawing/2014/chartex" xmlns:cx1="http://schemas.microsoft.com/office/drawing/2015/9/8/chartex" xmlns:cx2="http://schemas.microsoft.com/office/drawing/2015/10/21/chartex" xmlns:cx3="http://schemas.microsoft.com/office/drawing/2016/5/9/chartex" xmlns:cx4="http://schemas.microsoft.com/office/drawing/2016/5/10/chartex" xmlns:cx5="http://schemas.microsoft.com/office/drawing/2016/5/11/chartex" xmlns:cx6="http://schemas.microsoft.com/office/drawing/2016/5/12/chartex" xmlns:cx7="http://schemas.microsoft.com/office/drawing/2016/5/13/chartex" xmlns:cx8="http://schemas.microsoft.com/office/drawing/2016/5/14/chartex" xmlns:mc="http://schemas.openxmlformats.org/markup-compatibility/2006" xmlns:aink="http://schemas.microsoft.com/office/drawing/2016/ink" xmlns:am3d="http://schemas.microsoft.com/office/drawing/2017/model3d" xmlns:o="urn:schemas-microsoft-com:office:office" xmlns:oel="http://schemas.microsoft.com/office/2019/extlst" xmlns:r="http://schemas.openxmlformats.org/officeDocument/2006/relationships" xmlns:m="http://schemas.openxmlformats.org/officeDocument/2006/math" xmlns:v="urn:schemas-microsoft-com:vml" xmlns:wp14="http://schemas.microsoft.com/office/word/2010/wordprocessingDrawing" xmlns:wp="http://schemas.openxmlformats.org/drawingml/2006/wordprocessingDrawing" xmlns:w10="urn:schemas-microsoft-com:office:word" xmlns:w="http://schemas.openxmlformats.org/wordprocessingml/2006/main" xmlns:w14="http://schemas.microsoft.com/office/word/2010/wordml" xmlns:w15="http://schemas.microsoft.com/office/word/2012/wordml" xmlns:w16cex="http://schemas.microsoft.com/office/word/2018/wordml/cex" xmlns:w16cid="http://schemas.microsoft.com/office/word/2016/wordml/cid" xmlns:w16="http://schemas.microsoft.com/office/word/2018/wordml" xmlns:w16sdtdh="http://schemas.microsoft.com/office/word/2020/wordml/sdtdatahash" xmlns:w16se="http://schemas.microsoft.com/office/word/2015/wordml/symex" xmlns:wpg="http://schemas.microsoft.com/office/word/2010/wordprocessingGroup" xmlns:wpi="http://schemas.microsoft.com/office/word/2010/wordprocessingInk" xmlns:wne="http://schemas.microsoft.com/office/word/2006/wordml" xmlns:wps="http://schemas.microsoft.com/office/word/2010/wordprocessingShape" mc:Ignorable="w14 w15 w16se w16cid w16 w16cex w16sdtdh wp14">
+<w:ftr xmlns:wpc="http://schemas.microsoft.com/office/word/2010/wordprocessingCanvas" xmlns:cx="http://schemas.microsoft.com/office/drawing/2014/chartex" xmlns:cx1="http://schemas.microsoft.com/office/drawing/2015/9/8/chartex" xmlns:cx2="http://schemas.microsoft.com/office/drawing/2015/10/21/chartex" xmlns:cx3="http://schemas.microsoft.com/office/drawing/2016/5/9/chartex" xmlns:cx4="http://schemas.microsoft.com/office/drawing/2016/5/10/chartex" xmlns:cx5="http://schemas.microsoft.com/office/drawing/2016/5/11/chartex" xmlns:cx6="http://schemas.microsoft.com/office/drawing/2016/5/12/chartex" xmlns:cx7="http://schemas.microsoft.com/office/drawing/2016/5/13/chartex" xmlns:cx8="http://schemas.microsoft.com/office/drawing/2016/5/14/chartex" xmlns:mc="http://schemas.openxmlformats.org/markup-compatibility/2006" xmlns:aink="http://schemas.microsoft.com/office/drawing/2016/ink" xmlns:am3d="http://schemas.microsoft.com/office/drawing/2017/model3d" xmlns:o="urn:schemas-microsoft-com:office:office" xmlns:oel="http://schemas.microsoft.com/office/2019/extlst" xmlns:r="http://schemas.openxmlformats.org/officeDocument/2006/relationships" xmlns:m="http://schemas.openxmlformats.org/officeDocument/2006/math" xmlns:v="urn:schemas-microsoft-com:vml" xmlns:wp14="http://schemas.microsoft.com/office/word/2010/wordprocessingDrawing" xmlns:wp="http://schemas.openxmlformats.org/drawingml/2006/wordprocessingDrawing" xmlns:w10="urn:schemas-microsoft-com:office:word" xmlns:w="http://schemas.openxmlformats.org/wordprocessingml/2006/main" xmlns:w14="http://schemas.microsoft.com/office/word/2010/wordml" xmlns:w15="http://schemas.microsoft.com/office/word/2012/wordml" xmlns:w16cex="http://schemas.microsoft.com/office/word/2018/wordml/cex" xmlns:w16cid="http://schemas.microsoft.com/office/word/2016/wordml/cid" xmlns:w16="http://schemas.microsoft.com/office/word/2018/wordml" xmlns:w16du="http://schemas.microsoft.com/office/word/2023/wordml/word16du" xmlns:w16sdtdh="http://schemas.microsoft.com/office/word/2020/wordml/sdtdatahash" xmlns:w16se="http://schemas.microsoft.com/office/word/2015/wordml/symex" xmlns:wpg="http://schemas.microsoft.com/office/word/2010/wordprocessingGroup" xmlns:wpi="http://schemas.microsoft.com/office/word/2010/wordprocessingInk" xmlns:wne="http://schemas.microsoft.com/office/word/2006/wordml" xmlns:wps="http://schemas.microsoft.com/office/word/2010/wordprocessingShape" mc:Ignorable="w14 w15 w16se w16cid w16 w16cex w16sdtdh wp14">
   <w:p>
     <w:pPr>
       <w:pStyle w:val="Footer"/>
@@ -22445,7 +22610,7 @@
 </file>
 
 <file path=word/footer2.xml><?xml version="1.0" encoding="utf-8"?>
-<w:ftr xmlns:wpc="http://schemas.microsoft.com/office/word/2010/wordprocessingCanvas" xmlns:cx="http://schemas.microsoft.com/office/drawing/2014/chartex" xmlns:cx1="http://schemas.microsoft.com/office/drawing/2015/9/8/chartex" xmlns:cx2="http://schemas.microsoft.com/office/drawing/2015/10/21/chartex" xmlns:cx3="http://schemas.microsoft.com/office/drawing/2016/5/9/chartex" xmlns:cx4="http://schemas.microsoft.com/office/drawing/2016/5/10/chartex" xmlns:cx5="http://schemas.microsoft.com/office/drawing/2016/5/11/chartex" xmlns:cx6="http://schemas.microsoft.com/office/drawing/2016/5/12/chartex" xmlns:cx7="http://schemas.microsoft.com/office/drawing/2016/5/13/chartex" xmlns:cx8="http://schemas.microsoft.com/office/drawing/2016/5/14/chartex" xmlns:mc="http://schemas.openxmlformats.org/markup-compatibility/2006" xmlns:aink="http://schemas.microsoft.com/office/drawing/2016/ink" xmlns:am3d="http://schemas.microsoft.com/office/drawing/2017/model3d" xmlns:o="urn:schemas-microsoft-com:office:office" xmlns:oel="http://schemas.microsoft.com/office/2019/extlst" xmlns:r="http://schemas.openxmlformats.org/officeDocument/2006/relationships" xmlns:m="http://schemas.openxmlformats.org/officeDocument/2006/math" xmlns:v="urn:schemas-microsoft-com:vml" xmlns:wp14="http://schemas.microsoft.com/office/word/2010/wordprocessingDrawing" xmlns:wp="http://schemas.openxmlformats.org/drawingml/2006/wordprocessingDrawing" xmlns:w10="urn:schemas-microsoft-com:office:word" xmlns:w="http://schemas.openxmlformats.org/wordprocessingml/2006/main" xmlns:w14="http://schemas.microsoft.com/office/word/2010/wordml" xmlns:w15="http://schemas.microsoft.com/office/word/2012/wordml" xmlns:w16cex="http://schemas.microsoft.com/office/word/2018/wordml/cex" xmlns:w16cid="http://schemas.microsoft.com/office/word/2016/wordml/cid" xmlns:w16="http://schemas.microsoft.com/office/word/2018/wordml" xmlns:w16sdtdh="http://schemas.microsoft.com/office/word/2020/wordml/sdtdatahash" xmlns:w16se="http://schemas.microsoft.com/office/word/2015/wordml/symex" xmlns:wpg="http://schemas.microsoft.com/office/word/2010/wordprocessingGroup" xmlns:wpi="http://schemas.microsoft.com/office/word/2010/wordprocessingInk" xmlns:wne="http://schemas.microsoft.com/office/word/2006/wordml" xmlns:wps="http://schemas.microsoft.com/office/word/2010/wordprocessingShape" mc:Ignorable="w14 w15 w16se w16cid w16 w16cex w16sdtdh wp14">
+<w:ftr xmlns:wpc="http://schemas.microsoft.com/office/word/2010/wordprocessingCanvas" xmlns:cx="http://schemas.microsoft.com/office/drawing/2014/chartex" xmlns:cx1="http://schemas.microsoft.com/office/drawing/2015/9/8/chartex" xmlns:cx2="http://schemas.microsoft.com/office/drawing/2015/10/21/chartex" xmlns:cx3="http://schemas.microsoft.com/office/drawing/2016/5/9/chartex" xmlns:cx4="http://schemas.microsoft.com/office/drawing/2016/5/10/chartex" xmlns:cx5="http://schemas.microsoft.com/office/drawing/2016/5/11/chartex" xmlns:cx6="http://schemas.microsoft.com/office/drawing/2016/5/12/chartex" xmlns:cx7="http://schemas.microsoft.com/office/drawing/2016/5/13/chartex" xmlns:cx8="http://schemas.microsoft.com/office/drawing/2016/5/14/chartex" xmlns:mc="http://schemas.openxmlformats.org/markup-compatibility/2006" xmlns:aink="http://schemas.microsoft.com/office/drawing/2016/ink" xmlns:am3d="http://schemas.microsoft.com/office/drawing/2017/model3d" xmlns:o="urn:schemas-microsoft-com:office:office" xmlns:oel="http://schemas.microsoft.com/office/2019/extlst" xmlns:r="http://schemas.openxmlformats.org/officeDocument/2006/relationships" xmlns:m="http://schemas.openxmlformats.org/officeDocument/2006/math" xmlns:v="urn:schemas-microsoft-com:vml" xmlns:wp14="http://schemas.microsoft.com/office/word/2010/wordprocessingDrawing" xmlns:wp="http://schemas.openxmlformats.org/drawingml/2006/wordprocessingDrawing" xmlns:w10="urn:schemas-microsoft-com:office:word" xmlns:w="http://schemas.openxmlformats.org/wordprocessingml/2006/main" xmlns:w14="http://schemas.microsoft.com/office/word/2010/wordml" xmlns:w15="http://schemas.microsoft.com/office/word/2012/wordml" xmlns:w16cex="http://schemas.microsoft.com/office/word/2018/wordml/cex" xmlns:w16cid="http://schemas.microsoft.com/office/word/2016/wordml/cid" xmlns:w16="http://schemas.microsoft.com/office/word/2018/wordml" xmlns:w16du="http://schemas.microsoft.com/office/word/2023/wordml/word16du" xmlns:w16sdtdh="http://schemas.microsoft.com/office/word/2020/wordml/sdtdatahash" xmlns:w16se="http://schemas.microsoft.com/office/word/2015/wordml/symex" xmlns:wpg="http://schemas.microsoft.com/office/word/2010/wordprocessingGroup" xmlns:wpi="http://schemas.microsoft.com/office/word/2010/wordprocessingInk" xmlns:wne="http://schemas.microsoft.com/office/word/2006/wordml" xmlns:wps="http://schemas.microsoft.com/office/word/2010/wordprocessingShape" mc:Ignorable="w14 w15 w16se w16cid w16 w16cex w16sdtdh wp14">
   <w:p>
     <w:pPr>
       <w:pStyle w:val="Footer"/>
@@ -22503,7 +22668,7 @@
 </file>
 
 <file path=word/footer3.xml><?xml version="1.0" encoding="utf-8"?>
-<w:ftr xmlns:wpc="http://schemas.microsoft.com/office/word/2010/wordprocessingCanvas" xmlns:cx="http://schemas.microsoft.com/office/drawing/2014/chartex" xmlns:cx1="http://schemas.microsoft.com/office/drawing/2015/9/8/chartex" xmlns:cx2="http://schemas.microsoft.com/office/drawing/2015/10/21/chartex" xmlns:cx3="http://schemas.microsoft.com/office/drawing/2016/5/9/chartex" xmlns:cx4="http://schemas.microsoft.com/office/drawing/2016/5/10/chartex" xmlns:cx5="http://schemas.microsoft.com/office/drawing/2016/5/11/chartex" xmlns:cx6="http://schemas.microsoft.com/office/drawing/2016/5/12/chartex" xmlns:cx7="http://schemas.microsoft.com/office/drawing/2016/5/13/chartex" xmlns:cx8="http://schemas.microsoft.com/office/drawing/2016/5/14/chartex" xmlns:mc="http://schemas.openxmlformats.org/markup-compatibility/2006" xmlns:aink="http://schemas.microsoft.com/office/drawing/2016/ink" xmlns:am3d="http://schemas.microsoft.com/office/drawing/2017/model3d" xmlns:o="urn:schemas-microsoft-com:office:office" xmlns:oel="http://schemas.microsoft.com/office/2019/extlst" xmlns:r="http://schemas.openxmlformats.org/officeDocument/2006/relationships" xmlns:m="http://schemas.openxmlformats.org/officeDocument/2006/math" xmlns:v="urn:schemas-microsoft-com:vml" xmlns:wp14="http://schemas.microsoft.com/office/word/2010/wordprocessingDrawing" xmlns:wp="http://schemas.openxmlformats.org/drawingml/2006/wordprocessingDrawing" xmlns:w10="urn:schemas-microsoft-com:office:word" xmlns:w="http://schemas.openxmlformats.org/wordprocessingml/2006/main" xmlns:w14="http://schemas.microsoft.com/office/word/2010/wordml" xmlns:w15="http://schemas.microsoft.com/office/word/2012/wordml" xmlns:w16cex="http://schemas.microsoft.com/office/word/2018/wordml/cex" xmlns:w16cid="http://schemas.microsoft.com/office/word/2016/wordml/cid" xmlns:w16="http://schemas.microsoft.com/office/word/2018/wordml" xmlns:w16sdtdh="http://schemas.microsoft.com/office/word/2020/wordml/sdtdatahash" xmlns:w16se="http://schemas.microsoft.com/office/word/2015/wordml/symex" xmlns:wpg="http://schemas.microsoft.com/office/word/2010/wordprocessingGroup" xmlns:wpi="http://schemas.microsoft.com/office/word/2010/wordprocessingInk" xmlns:wne="http://schemas.microsoft.com/office/word/2006/wordml" xmlns:wps="http://schemas.microsoft.com/office/word/2010/wordprocessingShape" mc:Ignorable="w14 w15 w16se w16cid w16 w16cex w16sdtdh wp14">
+<w:ftr xmlns:wpc="http://schemas.microsoft.com/office/word/2010/wordprocessingCanvas" xmlns:cx="http://schemas.microsoft.com/office/drawing/2014/chartex" xmlns:cx1="http://schemas.microsoft.com/office/drawing/2015/9/8/chartex" xmlns:cx2="http://schemas.microsoft.com/office/drawing/2015/10/21/chartex" xmlns:cx3="http://schemas.microsoft.com/office/drawing/2016/5/9/chartex" xmlns:cx4="http://schemas.microsoft.com/office/drawing/2016/5/10/chartex" xmlns:cx5="http://schemas.microsoft.com/office/drawing/2016/5/11/chartex" xmlns:cx6="http://schemas.microsoft.com/office/drawing/2016/5/12/chartex" xmlns:cx7="http://schemas.microsoft.com/office/drawing/2016/5/13/chartex" xmlns:cx8="http://schemas.microsoft.com/office/drawing/2016/5/14/chartex" xmlns:mc="http://schemas.openxmlformats.org/markup-compatibility/2006" xmlns:aink="http://schemas.microsoft.com/office/drawing/2016/ink" xmlns:am3d="http://schemas.microsoft.com/office/drawing/2017/model3d" xmlns:o="urn:schemas-microsoft-com:office:office" xmlns:oel="http://schemas.microsoft.com/office/2019/extlst" xmlns:r="http://schemas.openxmlformats.org/officeDocument/2006/relationships" xmlns:m="http://schemas.openxmlformats.org/officeDocument/2006/math" xmlns:v="urn:schemas-microsoft-com:vml" xmlns:wp14="http://schemas.microsoft.com/office/word/2010/wordprocessingDrawing" xmlns:wp="http://schemas.openxmlformats.org/drawingml/2006/wordprocessingDrawing" xmlns:w10="urn:schemas-microsoft-com:office:word" xmlns:w="http://schemas.openxmlformats.org/wordprocessingml/2006/main" xmlns:w14="http://schemas.microsoft.com/office/word/2010/wordml" xmlns:w15="http://schemas.microsoft.com/office/word/2012/wordml" xmlns:w16cex="http://schemas.microsoft.com/office/word/2018/wordml/cex" xmlns:w16cid="http://schemas.microsoft.com/office/word/2016/wordml/cid" xmlns:w16="http://schemas.microsoft.com/office/word/2018/wordml" xmlns:w16du="http://schemas.microsoft.com/office/word/2023/wordml/word16du" xmlns:w16sdtdh="http://schemas.microsoft.com/office/word/2020/wordml/sdtdatahash" xmlns:w16se="http://schemas.microsoft.com/office/word/2015/wordml/symex" xmlns:wpg="http://schemas.microsoft.com/office/word/2010/wordprocessingGroup" xmlns:wpi="http://schemas.microsoft.com/office/word/2010/wordprocessingInk" xmlns:wne="http://schemas.microsoft.com/office/word/2006/wordml" xmlns:wps="http://schemas.microsoft.com/office/word/2010/wordprocessingShape" mc:Ignorable="w14 w15 w16se w16cid w16 w16cex w16sdtdh wp14">
   <w:p>
     <w:pPr>
       <w:pStyle w:val="Footer"/>
@@ -22524,7 +22689,7 @@
 </file>
 
 <file path=word/footer4.xml><?xml version="1.0" encoding="utf-8"?>
-<w:ftr xmlns:wpc="http://schemas.microsoft.com/office/word/2010/wordprocessingCanvas" xmlns:cx="http://schemas.microsoft.com/office/drawing/2014/chartex" xmlns:cx1="http://schemas.microsoft.com/office/drawing/2015/9/8/chartex" xmlns:cx2="http://schemas.microsoft.com/office/drawing/2015/10/21/chartex" xmlns:cx3="http://schemas.microsoft.com/office/drawing/2016/5/9/chartex" xmlns:cx4="http://schemas.microsoft.com/office/drawing/2016/5/10/chartex" xmlns:cx5="http://schemas.microsoft.com/office/drawing/2016/5/11/chartex" xmlns:cx6="http://schemas.microsoft.com/office/drawing/2016/5/12/chartex" xmlns:cx7="http://schemas.microsoft.com/office/drawing/2016/5/13/chartex" xmlns:cx8="http://schemas.microsoft.com/office/drawing/2016/5/14/chartex" xmlns:mc="http://schemas.openxmlformats.org/markup-compatibility/2006" xmlns:aink="http://schemas.microsoft.com/office/drawing/2016/ink" xmlns:am3d="http://schemas.microsoft.com/office/drawing/2017/model3d" xmlns:o="urn:schemas-microsoft-com:office:office" xmlns:oel="http://schemas.microsoft.com/office/2019/extlst" xmlns:r="http://schemas.openxmlformats.org/officeDocument/2006/relationships" xmlns:m="http://schemas.openxmlformats.org/officeDocument/2006/math" xmlns:v="urn:schemas-microsoft-com:vml" xmlns:wp14="http://schemas.microsoft.com/office/word/2010/wordprocessingDrawing" xmlns:wp="http://schemas.openxmlformats.org/drawingml/2006/wordprocessingDrawing" xmlns:w10="urn:schemas-microsoft-com:office:word" xmlns:w="http://schemas.openxmlformats.org/wordprocessingml/2006/main" xmlns:w14="http://schemas.microsoft.com/office/word/2010/wordml" xmlns:w15="http://schemas.microsoft.com/office/word/2012/wordml" xmlns:w16cex="http://schemas.microsoft.com/office/word/2018/wordml/cex" xmlns:w16cid="http://schemas.microsoft.com/office/word/2016/wordml/cid" xmlns:w16="http://schemas.microsoft.com/office/word/2018/wordml" xmlns:w16sdtdh="http://schemas.microsoft.com/office/word/2020/wordml/sdtdatahash" xmlns:w16se="http://schemas.microsoft.com/office/word/2015/wordml/symex" xmlns:wpg="http://schemas.microsoft.com/office/word/2010/wordprocessingGroup" xmlns:wpi="http://schemas.microsoft.com/office/word/2010/wordprocessingInk" xmlns:wne="http://schemas.microsoft.com/office/word/2006/wordml" xmlns:wps="http://schemas.microsoft.com/office/word/2010/wordprocessingShape" mc:Ignorable="w14 w15 w16se w16cid w16 w16cex w16sdtdh wp14">
+<w:ftr xmlns:wpc="http://schemas.microsoft.com/office/word/2010/wordprocessingCanvas" xmlns:cx="http://schemas.microsoft.com/office/drawing/2014/chartex" xmlns:cx1="http://schemas.microsoft.com/office/drawing/2015/9/8/chartex" xmlns:cx2="http://schemas.microsoft.com/office/drawing/2015/10/21/chartex" xmlns:cx3="http://schemas.microsoft.com/office/drawing/2016/5/9/chartex" xmlns:cx4="http://schemas.microsoft.com/office/drawing/2016/5/10/chartex" xmlns:cx5="http://schemas.microsoft.com/office/drawing/2016/5/11/chartex" xmlns:cx6="http://schemas.microsoft.com/office/drawing/2016/5/12/chartex" xmlns:cx7="http://schemas.microsoft.com/office/drawing/2016/5/13/chartex" xmlns:cx8="http://schemas.microsoft.com/office/drawing/2016/5/14/chartex" xmlns:mc="http://schemas.openxmlformats.org/markup-compatibility/2006" xmlns:aink="http://schemas.microsoft.com/office/drawing/2016/ink" xmlns:am3d="http://schemas.microsoft.com/office/drawing/2017/model3d" xmlns:o="urn:schemas-microsoft-com:office:office" xmlns:oel="http://schemas.microsoft.com/office/2019/extlst" xmlns:r="http://schemas.openxmlformats.org/officeDocument/2006/relationships" xmlns:m="http://schemas.openxmlformats.org/officeDocument/2006/math" xmlns:v="urn:schemas-microsoft-com:vml" xmlns:wp14="http://schemas.microsoft.com/office/word/2010/wordprocessingDrawing" xmlns:wp="http://schemas.openxmlformats.org/drawingml/2006/wordprocessingDrawing" xmlns:w10="urn:schemas-microsoft-com:office:word" xmlns:w="http://schemas.openxmlformats.org/wordprocessingml/2006/main" xmlns:w14="http://schemas.microsoft.com/office/word/2010/wordml" xmlns:w15="http://schemas.microsoft.com/office/word/2012/wordml" xmlns:w16cex="http://schemas.microsoft.com/office/word/2018/wordml/cex" xmlns:w16cid="http://schemas.microsoft.com/office/word/2016/wordml/cid" xmlns:w16="http://schemas.microsoft.com/office/word/2018/wordml" xmlns:w16du="http://schemas.microsoft.com/office/word/2023/wordml/word16du" xmlns:w16sdtdh="http://schemas.microsoft.com/office/word/2020/wordml/sdtdatahash" xmlns:w16se="http://schemas.microsoft.com/office/word/2015/wordml/symex" xmlns:wpg="http://schemas.microsoft.com/office/word/2010/wordprocessingGroup" xmlns:wpi="http://schemas.microsoft.com/office/word/2010/wordprocessingInk" xmlns:wne="http://schemas.microsoft.com/office/word/2006/wordml" xmlns:wps="http://schemas.microsoft.com/office/word/2010/wordprocessingShape" mc:Ignorable="w14 w15 w16se w16cid w16 w16cex w16sdtdh wp14">
   <w:sdt>
     <w:sdtPr>
       <w:id w:val="-1209106918"/>
@@ -22577,7 +22742,7 @@
 </file>
 
 <file path=word/footnotes.xml><?xml version="1.0" encoding="utf-8"?>
-<w:footnotes xmlns:wpc="http://schemas.microsoft.com/office/word/2010/wordprocessingCanvas" xmlns:cx="http://schemas.microsoft.com/office/drawing/2014/chartex" xmlns:cx1="http://schemas.microsoft.com/office/drawing/2015/9/8/chartex" xmlns:cx2="http://schemas.microsoft.com/office/drawing/2015/10/21/chartex" xmlns:cx3="http://schemas.microsoft.com/office/drawing/2016/5/9/chartex" xmlns:cx4="http://schemas.microsoft.com/office/drawing/2016/5/10/chartex" xmlns:cx5="http://schemas.microsoft.com/office/drawing/2016/5/11/chartex" xmlns:cx6="http://schemas.microsoft.com/office/drawing/2016/5/12/chartex" xmlns:cx7="http://schemas.microsoft.com/office/drawing/2016/5/13/chartex" xmlns:cx8="http://schemas.microsoft.com/office/drawing/2016/5/14/chartex" xmlns:mc="http://schemas.openxmlformats.org/markup-compatibility/2006" xmlns:aink="http://schemas.microsoft.com/office/drawing/2016/ink" xmlns:am3d="http://schemas.microsoft.com/office/drawing/2017/model3d" xmlns:o="urn:schemas-microsoft-com:office:office" xmlns:oel="http://schemas.microsoft.com/office/2019/extlst" xmlns:r="http://schemas.openxmlformats.org/officeDocument/2006/relationships" xmlns:m="http://schemas.openxmlformats.org/officeDocument/2006/math" xmlns:v="urn:schemas-microsoft-com:vml" xmlns:wp14="http://schemas.microsoft.com/office/word/2010/wordprocessingDrawing" xmlns:wp="http://schemas.openxmlformats.org/drawingml/2006/wordprocessingDrawing" xmlns:w10="urn:schemas-microsoft-com:office:word" xmlns:w="http://schemas.openxmlformats.org/wordprocessingml/2006/main" xmlns:w14="http://schemas.microsoft.com/office/word/2010/wordml" xmlns:w15="http://schemas.microsoft.com/office/word/2012/wordml" xmlns:w16cex="http://schemas.microsoft.com/office/word/2018/wordml/cex" xmlns:w16cid="http://schemas.microsoft.com/office/word/2016/wordml/cid" xmlns:w16="http://schemas.microsoft.com/office/word/2018/wordml" xmlns:w16sdtdh="http://schemas.microsoft.com/office/word/2020/wordml/sdtdatahash" xmlns:w16se="http://schemas.microsoft.com/office/word/2015/wordml/symex" xmlns:wpg="http://schemas.microsoft.com/office/word/2010/wordprocessingGroup" xmlns:wpi="http://schemas.microsoft.com/office/word/2010/wordprocessingInk" xmlns:wne="http://schemas.microsoft.com/office/word/2006/wordml" xmlns:wps="http://schemas.microsoft.com/office/word/2010/wordprocessingShape" mc:Ignorable="w14 w15 w16se w16cid w16 w16cex w16sdtdh wp14">
+<w:footnotes xmlns:wpc="http://schemas.microsoft.com/office/word/2010/wordprocessingCanvas" xmlns:cx="http://schemas.microsoft.com/office/drawing/2014/chartex" xmlns:cx1="http://schemas.microsoft.com/office/drawing/2015/9/8/chartex" xmlns:cx2="http://schemas.microsoft.com/office/drawing/2015/10/21/chartex" xmlns:cx3="http://schemas.microsoft.com/office/drawing/2016/5/9/chartex" xmlns:cx4="http://schemas.microsoft.com/office/drawing/2016/5/10/chartex" xmlns:cx5="http://schemas.microsoft.com/office/drawing/2016/5/11/chartex" xmlns:cx6="http://schemas.microsoft.com/office/drawing/2016/5/12/chartex" xmlns:cx7="http://schemas.microsoft.com/office/drawing/2016/5/13/chartex" xmlns:cx8="http://schemas.microsoft.com/office/drawing/2016/5/14/chartex" xmlns:mc="http://schemas.openxmlformats.org/markup-compatibility/2006" xmlns:aink="http://schemas.microsoft.com/office/drawing/2016/ink" xmlns:am3d="http://schemas.microsoft.com/office/drawing/2017/model3d" xmlns:o="urn:schemas-microsoft-com:office:office" xmlns:oel="http://schemas.microsoft.com/office/2019/extlst" xmlns:r="http://schemas.openxmlformats.org/officeDocument/2006/relationships" xmlns:m="http://schemas.openxmlformats.org/officeDocument/2006/math" xmlns:v="urn:schemas-microsoft-com:vml" xmlns:wp14="http://schemas.microsoft.com/office/word/2010/wordprocessingDrawing" xmlns:wp="http://schemas.openxmlformats.org/drawingml/2006/wordprocessingDrawing" xmlns:w10="urn:schemas-microsoft-com:office:word" xmlns:w="http://schemas.openxmlformats.org/wordprocessingml/2006/main" xmlns:w14="http://schemas.microsoft.com/office/word/2010/wordml" xmlns:w15="http://schemas.microsoft.com/office/word/2012/wordml" xmlns:w16cex="http://schemas.microsoft.com/office/word/2018/wordml/cex" xmlns:w16cid="http://schemas.microsoft.com/office/word/2016/wordml/cid" xmlns:w16="http://schemas.microsoft.com/office/word/2018/wordml" xmlns:w16du="http://schemas.microsoft.com/office/word/2023/wordml/word16du" xmlns:w16sdtdh="http://schemas.microsoft.com/office/word/2020/wordml/sdtdatahash" xmlns:w16se="http://schemas.microsoft.com/office/word/2015/wordml/symex" xmlns:wpg="http://schemas.microsoft.com/office/word/2010/wordprocessingGroup" xmlns:wpi="http://schemas.microsoft.com/office/word/2010/wordprocessingInk" xmlns:wne="http://schemas.microsoft.com/office/word/2006/wordml" xmlns:wps="http://schemas.microsoft.com/office/word/2010/wordprocessingShape" mc:Ignorable="w14 w15 w16se w16cid w16 w16cex w16sdtdh wp14">
   <w:footnote w:type="separator" w:id="-1">
     <w:p>
       <w:pPr>
@@ -22602,7 +22767,7 @@
 </file>
 
 <file path=word/header1.xml><?xml version="1.0" encoding="utf-8"?>
-<w:hdr xmlns:wpc="http://schemas.microsoft.com/office/word/2010/wordprocessingCanvas" xmlns:cx="http://schemas.microsoft.com/office/drawing/2014/chartex" xmlns:cx1="http://schemas.microsoft.com/office/drawing/2015/9/8/chartex" xmlns:cx2="http://schemas.microsoft.com/office/drawing/2015/10/21/chartex" xmlns:cx3="http://schemas.microsoft.com/office/drawing/2016/5/9/chartex" xmlns:cx4="http://schemas.microsoft.com/office/drawing/2016/5/10/chartex" xmlns:cx5="http://schemas.microsoft.com/office/drawing/2016/5/11/chartex" xmlns:cx6="http://schemas.microsoft.com/office/drawing/2016/5/12/chartex" xmlns:cx7="http://schemas.microsoft.com/office/drawing/2016/5/13/chartex" xmlns:cx8="http://schemas.microsoft.com/office/drawing/2016/5/14/chartex" xmlns:mc="http://schemas.openxmlformats.org/markup-compatibility/2006" xmlns:aink="http://schemas.microsoft.com/office/drawing/2016/ink" xmlns:am3d="http://schemas.microsoft.com/office/drawing/2017/model3d" xmlns:o="urn:schemas-microsoft-com:office:office" xmlns:oel="http://schemas.microsoft.com/office/2019/extlst" xmlns:r="http://schemas.openxmlformats.org/officeDocument/2006/relationships" xmlns:m="http://schemas.openxmlformats.org/officeDocument/2006/math" xmlns:v="urn:schemas-microsoft-com:vml" xmlns:wp14="http://schemas.microsoft.com/office/word/2010/wordprocessingDrawing" xmlns:wp="http://schemas.openxmlformats.org/drawingml/2006/wordprocessingDrawing" xmlns:w10="urn:schemas-microsoft-com:office:word" xmlns:w="http://schemas.openxmlformats.org/wordprocessingml/2006/main" xmlns:w14="http://schemas.microsoft.com/office/word/2010/wordml" xmlns:w15="http://schemas.microsoft.com/office/word/2012/wordml" xmlns:w16cex="http://schemas.microsoft.com/office/word/2018/wordml/cex" xmlns:w16cid="http://schemas.microsoft.com/office/word/2016/wordml/cid" xmlns:w16="http://schemas.microsoft.com/office/word/2018/wordml" xmlns:w16sdtdh="http://schemas.microsoft.com/office/word/2020/wordml/sdtdatahash" xmlns:w16se="http://schemas.microsoft.com/office/word/2015/wordml/symex" xmlns:wpg="http://schemas.microsoft.com/office/word/2010/wordprocessingGroup" xmlns:wpi="http://schemas.microsoft.com/office/word/2010/wordprocessingInk" xmlns:wne="http://schemas.microsoft.com/office/word/2006/wordml" xmlns:wps="http://schemas.microsoft.com/office/word/2010/wordprocessingShape" mc:Ignorable="w14 w15 w16se w16cid w16 w16cex w16sdtdh wp14">
+<w:hdr xmlns:wpc="http://schemas.microsoft.com/office/word/2010/wordprocessingCanvas" xmlns:cx="http://schemas.microsoft.com/office/drawing/2014/chartex" xmlns:cx1="http://schemas.microsoft.com/office/drawing/2015/9/8/chartex" xmlns:cx2="http://schemas.microsoft.com/office/drawing/2015/10/21/chartex" xmlns:cx3="http://schemas.microsoft.com/office/drawing/2016/5/9/chartex" xmlns:cx4="http://schemas.microsoft.com/office/drawing/2016/5/10/chartex" xmlns:cx5="http://schemas.microsoft.com/office/drawing/2016/5/11/chartex" xmlns:cx6="http://schemas.microsoft.com/office/drawing/2016/5/12/chartex" xmlns:cx7="http://schemas.microsoft.com/office/drawing/2016/5/13/chartex" xmlns:cx8="http://schemas.microsoft.com/office/drawing/2016/5/14/chartex" xmlns:mc="http://schemas.openxmlformats.org/markup-compatibility/2006" xmlns:aink="http://schemas.microsoft.com/office/drawing/2016/ink" xmlns:am3d="http://schemas.microsoft.com/office/drawing/2017/model3d" xmlns:o="urn:schemas-microsoft-com:office:office" xmlns:oel="http://schemas.microsoft.com/office/2019/extlst" xmlns:r="http://schemas.openxmlformats.org/officeDocument/2006/relationships" xmlns:m="http://schemas.openxmlformats.org/officeDocument/2006/math" xmlns:v="urn:schemas-microsoft-com:vml" xmlns:wp14="http://schemas.microsoft.com/office/word/2010/wordprocessingDrawing" xmlns:wp="http://schemas.openxmlformats.org/drawingml/2006/wordprocessingDrawing" xmlns:w10="urn:schemas-microsoft-com:office:word" xmlns:w="http://schemas.openxmlformats.org/wordprocessingml/2006/main" xmlns:w14="http://schemas.microsoft.com/office/word/2010/wordml" xmlns:w15="http://schemas.microsoft.com/office/word/2012/wordml" xmlns:w16cex="http://schemas.microsoft.com/office/word/2018/wordml/cex" xmlns:w16cid="http://schemas.microsoft.com/office/word/2016/wordml/cid" xmlns:w16="http://schemas.microsoft.com/office/word/2018/wordml" xmlns:w16du="http://schemas.microsoft.com/office/word/2023/wordml/word16du" xmlns:w16sdtdh="http://schemas.microsoft.com/office/word/2020/wordml/sdtdatahash" xmlns:w16se="http://schemas.microsoft.com/office/word/2015/wordml/symex" xmlns:wpg="http://schemas.microsoft.com/office/word/2010/wordprocessingGroup" xmlns:wpi="http://schemas.microsoft.com/office/word/2010/wordprocessingInk" xmlns:wne="http://schemas.microsoft.com/office/word/2006/wordml" xmlns:wps="http://schemas.microsoft.com/office/word/2010/wordprocessingShape" mc:Ignorable="w14 w15 w16se w16cid w16 w16cex w16sdtdh wp14">
   <w:tbl>
     <w:tblPr>
       <w:tblW w:w="5000" w:type="pct"/>
@@ -22709,7 +22874,7 @@
 </file>
 
 <file path=word/numbering.xml><?xml version="1.0" encoding="utf-8"?>
-<w:numbering xmlns:wpc="http://schemas.microsoft.com/office/word/2010/wordprocessingCanvas" xmlns:cx="http://schemas.microsoft.com/office/drawing/2014/chartex" xmlns:cx1="http://schemas.microsoft.com/office/drawing/2015/9/8/chartex" xmlns:cx2="http://schemas.microsoft.com/office/drawing/2015/10/21/chartex" xmlns:cx3="http://schemas.microsoft.com/office/drawing/2016/5/9/chartex" xmlns:cx4="http://schemas.microsoft.com/office/drawing/2016/5/10/chartex" xmlns:cx5="http://schemas.microsoft.com/office/drawing/2016/5/11/chartex" xmlns:cx6="http://schemas.microsoft.com/office/drawing/2016/5/12/chartex" xmlns:cx7="http://schemas.microsoft.com/office/drawing/2016/5/13/chartex" xmlns:cx8="http://schemas.microsoft.com/office/drawing/2016/5/14/chartex" xmlns:mc="http://schemas.openxmlformats.org/markup-compatibility/2006" xmlns:aink="http://schemas.microsoft.com/office/drawing/2016/ink" xmlns:am3d="http://schemas.microsoft.com/office/drawing/2017/model3d" xmlns:o="urn:schemas-microsoft-com:office:office" xmlns:oel="http://schemas.microsoft.com/office/2019/extlst" xmlns:r="http://schemas.openxmlformats.org/officeDocument/2006/relationships" xmlns:m="http://schemas.openxmlformats.org/officeDocument/2006/math" xmlns:v="urn:schemas-microsoft-com:vml" xmlns:wp14="http://schemas.microsoft.com/office/word/2010/wordprocessingDrawing" xmlns:wp="http://schemas.openxmlformats.org/drawingml/2006/wordprocessingDrawing" xmlns:w10="urn:schemas-microsoft-com:office:word" xmlns:w="http://schemas.openxmlformats.org/wordprocessingml/2006/main" xmlns:w14="http://schemas.microsoft.com/office/word/2010/wordml" xmlns:w15="http://schemas.microsoft.com/office/word/2012/wordml" xmlns:w16cex="http://schemas.microsoft.com/office/word/2018/wordml/cex" xmlns:w16cid="http://schemas.microsoft.com/office/word/2016/wordml/cid" xmlns:w16="http://schemas.microsoft.com/office/word/2018/wordml" xmlns:w16sdtdh="http://schemas.microsoft.com/office/word/2020/wordml/sdtdatahash" xmlns:w16se="http://schemas.microsoft.com/office/word/2015/wordml/symex" xmlns:wpg="http://schemas.microsoft.com/office/word/2010/wordprocessingGroup" xmlns:wpi="http://schemas.microsoft.com/office/word/2010/wordprocessingInk" xmlns:wne="http://schemas.microsoft.com/office/word/2006/wordml" xmlns:wps="http://schemas.microsoft.com/office/word/2010/wordprocessingShape" mc:Ignorable="w14 w15 w16se w16cid w16 w16cex w16sdtdh wp14">
+<w:numbering xmlns:wpc="http://schemas.microsoft.com/office/word/2010/wordprocessingCanvas" xmlns:cx="http://schemas.microsoft.com/office/drawing/2014/chartex" xmlns:cx1="http://schemas.microsoft.com/office/drawing/2015/9/8/chartex" xmlns:cx2="http://schemas.microsoft.com/office/drawing/2015/10/21/chartex" xmlns:cx3="http://schemas.microsoft.com/office/drawing/2016/5/9/chartex" xmlns:cx4="http://schemas.microsoft.com/office/drawing/2016/5/10/chartex" xmlns:cx5="http://schemas.microsoft.com/office/drawing/2016/5/11/chartex" xmlns:cx6="http://schemas.microsoft.com/office/drawing/2016/5/12/chartex" xmlns:cx7="http://schemas.microsoft.com/office/drawing/2016/5/13/chartex" xmlns:cx8="http://schemas.microsoft.com/office/drawing/2016/5/14/chartex" xmlns:mc="http://schemas.openxmlformats.org/markup-compatibility/2006" xmlns:aink="http://schemas.microsoft.com/office/drawing/2016/ink" xmlns:am3d="http://schemas.microsoft.com/office/drawing/2017/model3d" xmlns:o="urn:schemas-microsoft-com:office:office" xmlns:oel="http://schemas.microsoft.com/office/2019/extlst" xmlns:r="http://schemas.openxmlformats.org/officeDocument/2006/relationships" xmlns:m="http://schemas.openxmlformats.org/officeDocument/2006/math" xmlns:v="urn:schemas-microsoft-com:vml" xmlns:wp14="http://schemas.microsoft.com/office/word/2010/wordprocessingDrawing" xmlns:wp="http://schemas.openxmlformats.org/drawingml/2006/wordprocessingDrawing" xmlns:w10="urn:schemas-microsoft-com:office:word" xmlns:w="http://schemas.openxmlformats.org/wordprocessingml/2006/main" xmlns:w14="http://schemas.microsoft.com/office/word/2010/wordml" xmlns:w15="http://schemas.microsoft.com/office/word/2012/wordml" xmlns:w16cex="http://schemas.microsoft.com/office/word/2018/wordml/cex" xmlns:w16cid="http://schemas.microsoft.com/office/word/2016/wordml/cid" xmlns:w16="http://schemas.microsoft.com/office/word/2018/wordml" xmlns:w16du="http://schemas.microsoft.com/office/word/2023/wordml/word16du" xmlns:w16sdtdh="http://schemas.microsoft.com/office/word/2020/wordml/sdtdatahash" xmlns:w16se="http://schemas.microsoft.com/office/word/2015/wordml/symex" xmlns:wpg="http://schemas.microsoft.com/office/word/2010/wordprocessingGroup" xmlns:wpi="http://schemas.microsoft.com/office/word/2010/wordprocessingInk" xmlns:wne="http://schemas.microsoft.com/office/word/2006/wordml" xmlns:wps="http://schemas.microsoft.com/office/word/2010/wordprocessingShape" mc:Ignorable="w14 w15 w16se w16cid w16 w16cex w16sdtdh wp14">
   <w:abstractNum w:abstractNumId="0" w15:restartNumberingAfterBreak="0">
     <w:nsid w:val="025B7C22"/>
     <w:multiLevelType w:val="hybridMultilevel"/>

</xml_diff>